<commit_message>
a tentar meter a lista de users que estão online antes de abrir o tempo real
</commit_message>
<xml_diff>
--- a/documentos/Relatório.docx
+++ b/documentos/Relatório.docx
@@ -195,12 +195,21 @@
           <w:sz w:val="36"/>
         </w:rPr>
       </w:pPr>
+      <w:proofErr w:type="spellStart"/>
       <w:r>
         <w:rPr>
           <w:rFonts w:ascii="Times New Roman" w:hAnsi="Times New Roman" w:cs="Times New Roman"/>
           <w:sz w:val="36"/>
         </w:rPr>
-        <w:t>eVoting: Voto Eletrónico na UC</w:t>
+        <w:t>eVoting</w:t>
+      </w:r>
+      <w:proofErr w:type="spellEnd"/>
+      <w:r>
+        <w:rPr>
+          <w:rFonts w:ascii="Times New Roman" w:hAnsi="Times New Roman" w:cs="Times New Roman"/>
+          <w:sz w:val="36"/>
+        </w:rPr>
+        <w:t>: Voto Eletrónico na UC</w:t>
       </w:r>
     </w:p>
     <w:p>
@@ -549,7 +558,27 @@
           <w:sz w:val="24"/>
           <w:szCs w:val="24"/>
         </w:rPr>
-        <w:t>(para o servidor principal do sistema e as consolas de administração) e Multicast (para as</w:t>
+        <w:t xml:space="preserve">(para o servidor principal do sistema e as consolas de administração) e </w:t>
+      </w:r>
+      <w:proofErr w:type="spellStart"/>
+      <w:r>
+        <w:rPr>
+          <w:rFonts w:ascii="Times New Roman" w:hAnsi="Times New Roman" w:cs="Times New Roman"/>
+          <w:iCs/>
+          <w:sz w:val="24"/>
+          <w:szCs w:val="24"/>
+        </w:rPr>
+        <w:t>Multicast</w:t>
+      </w:r>
+      <w:proofErr w:type="spellEnd"/>
+      <w:r>
+        <w:rPr>
+          <w:rFonts w:ascii="Times New Roman" w:hAnsi="Times New Roman" w:cs="Times New Roman"/>
+          <w:iCs/>
+          <w:sz w:val="24"/>
+          <w:szCs w:val="24"/>
+        </w:rPr>
+        <w:t xml:space="preserve"> (para as</w:t>
       </w:r>
       <w:r>
         <w:rPr>
@@ -605,7 +634,27 @@
           <w:sz w:val="24"/>
           <w:szCs w:val="24"/>
         </w:rPr>
-        <w:t xml:space="preserve">Na meta 2 foi proposto a criação de um front-end web para a </w:t>
+        <w:t xml:space="preserve">Na meta 2 foi proposto a criação de um </w:t>
+      </w:r>
+      <w:proofErr w:type="spellStart"/>
+      <w:r>
+        <w:rPr>
+          <w:rFonts w:ascii="Times New Roman" w:hAnsi="Times New Roman" w:cs="Times New Roman"/>
+          <w:iCs/>
+          <w:sz w:val="24"/>
+          <w:szCs w:val="24"/>
+        </w:rPr>
+        <w:t>front-end</w:t>
+      </w:r>
+      <w:proofErr w:type="spellEnd"/>
+      <w:r>
+        <w:rPr>
+          <w:rFonts w:ascii="Times New Roman" w:hAnsi="Times New Roman" w:cs="Times New Roman"/>
+          <w:iCs/>
+          <w:sz w:val="24"/>
+          <w:szCs w:val="24"/>
+        </w:rPr>
+        <w:t xml:space="preserve"> web para a </w:t>
       </w:r>
       <w:r>
         <w:rPr>
@@ -643,7 +692,27 @@
           <w:sz w:val="24"/>
           <w:szCs w:val="24"/>
         </w:rPr>
-        <w:t>as mesas e terminais de voto (Multicast), ou modo remoto, pelo browser. Ambas as formas de voto devem ter exatamente as mesmas funcionalidades para que não exista qualquer diferença no voto, exceto o seu local.</w:t>
+        <w:t>as mesas e terminais de voto (</w:t>
+      </w:r>
+      <w:proofErr w:type="spellStart"/>
+      <w:r>
+        <w:rPr>
+          <w:rFonts w:ascii="Times New Roman" w:hAnsi="Times New Roman" w:cs="Times New Roman"/>
+          <w:iCs/>
+          <w:sz w:val="24"/>
+          <w:szCs w:val="24"/>
+        </w:rPr>
+        <w:t>Multicast</w:t>
+      </w:r>
+      <w:proofErr w:type="spellEnd"/>
+      <w:r>
+        <w:rPr>
+          <w:rFonts w:ascii="Times New Roman" w:hAnsi="Times New Roman" w:cs="Times New Roman"/>
+          <w:iCs/>
+          <w:sz w:val="24"/>
+          <w:szCs w:val="24"/>
+        </w:rPr>
+        <w:t>), ou modo remoto, pelo browser. Ambas as formas de voto devem ter exatamente as mesmas funcionalidades para que não exista qualquer diferença no voto, exceto o seu local.</w:t>
       </w:r>
     </w:p>
     <w:p>
@@ -662,13 +731,13 @@
         <mc:AlternateContent>
           <mc:Choice Requires="wps">
             <w:drawing>
-              <wp:anchor distT="0" distB="0" distL="114300" distR="114300" simplePos="0" relativeHeight="251662336" behindDoc="0" locked="0" layoutInCell="1" allowOverlap="1" wp14:anchorId="2968AF04" wp14:editId="02C56127">
+              <wp:anchor distT="0" distB="0" distL="114300" distR="114300" simplePos="0" relativeHeight="251662336" behindDoc="0" locked="0" layoutInCell="1" allowOverlap="1" wp14:anchorId="2968AF04" wp14:editId="677A7DF2">
                 <wp:simplePos x="0" y="0"/>
                 <wp:positionH relativeFrom="column">
                   <wp:posOffset>0</wp:posOffset>
                 </wp:positionH>
                 <wp:positionV relativeFrom="paragraph">
-                  <wp:posOffset>4869180</wp:posOffset>
+                  <wp:posOffset>4937760</wp:posOffset>
                 </wp:positionV>
                 <wp:extent cx="5400040" cy="635"/>
                 <wp:effectExtent l="0" t="0" r="0" b="0"/>
@@ -706,29 +775,19 @@
                             <w:r>
                               <w:t xml:space="preserve">Figura </w:t>
                             </w:r>
+                            <w:fldSimple w:instr=" SEQ Figura \* ARABIC ">
+                              <w:r>
+                                <w:rPr>
+                                  <w:noProof/>
+                                </w:rPr>
+                                <w:t>1</w:t>
+                              </w:r>
+                            </w:fldSimple>
                             <w:r>
-                              <w:fldChar w:fldCharType="begin"/>
+                              <w:t xml:space="preserve"> - Arquitetura de software do projeto</w:t>
                             </w:r>
                             <w:r>
-                              <w:instrText xml:space="preserve"> SEQ Figura \* ARABIC </w:instrText>
-                            </w:r>
-                            <w:r>
-                              <w:fldChar w:fldCharType="separate"/>
-                            </w:r>
-                            <w:r>
-                              <w:rPr>
-                                <w:noProof/>
-                              </w:rPr>
-                              <w:t>1</w:t>
-                            </w:r>
-                            <w:r>
-                              <w:rPr>
-                                <w:noProof/>
-                              </w:rPr>
-                              <w:fldChar w:fldCharType="end"/>
-                            </w:r>
-                            <w:r>
-                              <w:t xml:space="preserve"> - Arquitetura de software do projeto</w:t>
+                              <w:t xml:space="preserve"> (meta 1 + 2)</w:t>
                             </w:r>
                           </w:p>
                         </w:txbxContent>
@@ -751,7 +810,7 @@
                 <v:stroke joinstyle="miter"/>
                 <v:path gradientshapeok="t" o:connecttype="rect"/>
               </v:shapetype>
-              <v:shape id="Caixa de texto 5" o:spid="_x0000_s1026" type="#_x0000_t202" style="position:absolute;margin-left:0;margin-top:383.4pt;width:425.2pt;height:.05pt;z-index:251662336;visibility:visible;mso-wrap-style:square;mso-wrap-distance-left:9pt;mso-wrap-distance-top:0;mso-wrap-distance-right:9pt;mso-wrap-distance-bottom:0;mso-position-horizontal:absolute;mso-position-horizontal-relative:text;mso-position-vertical:absolute;mso-position-vertical-relative:text;v-text-anchor:top" o:gfxdata="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" stroked="f">
+              <v:shape id="Caixa de texto 5" o:spid="_x0000_s1026" type="#_x0000_t202" style="position:absolute;margin-left:0;margin-top:388.8pt;width:425.2pt;height:.05pt;z-index:251662336;visibility:visible;mso-wrap-style:square;mso-wrap-distance-left:9pt;mso-wrap-distance-top:0;mso-wrap-distance-right:9pt;mso-wrap-distance-bottom:0;mso-position-horizontal:absolute;mso-position-horizontal-relative:text;mso-position-vertical:absolute;mso-position-vertical-relative:text;v-text-anchor:top" o:gfxdata="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" stroked="f">
                 <v:textbox style="mso-fit-shape-to-text:t" inset="0,0,0,0">
                   <w:txbxContent>
                     <w:p>
@@ -764,29 +823,19 @@
                       <w:r>
                         <w:t xml:space="preserve">Figura </w:t>
                       </w:r>
+                      <w:fldSimple w:instr=" SEQ Figura \* ARABIC ">
+                        <w:r>
+                          <w:rPr>
+                            <w:noProof/>
+                          </w:rPr>
+                          <w:t>1</w:t>
+                        </w:r>
+                      </w:fldSimple>
                       <w:r>
-                        <w:fldChar w:fldCharType="begin"/>
+                        <w:t xml:space="preserve"> - Arquitetura de software do projeto</w:t>
                       </w:r>
                       <w:r>
-                        <w:instrText xml:space="preserve"> SEQ Figura \* ARABIC </w:instrText>
-                      </w:r>
-                      <w:r>
-                        <w:fldChar w:fldCharType="separate"/>
-                      </w:r>
-                      <w:r>
-                        <w:rPr>
-                          <w:noProof/>
-                        </w:rPr>
-                        <w:t>1</w:t>
-                      </w:r>
-                      <w:r>
-                        <w:rPr>
-                          <w:noProof/>
-                        </w:rPr>
-                        <w:fldChar w:fldCharType="end"/>
-                      </w:r>
-                      <w:r>
-                        <w:t xml:space="preserve"> - Arquitetura de software do projeto</w:t>
+                        <w:t xml:space="preserve"> (meta 1 + 2)</w:t>
                       </w:r>
                     </w:p>
                   </w:txbxContent>
@@ -802,15 +851,15 @@
           <w:noProof/>
         </w:rPr>
         <w:drawing>
-          <wp:anchor distT="0" distB="0" distL="114300" distR="114300" simplePos="0" relativeHeight="251660288" behindDoc="0" locked="0" layoutInCell="1" allowOverlap="1" wp14:anchorId="4E0439E6" wp14:editId="626E89B3">
+          <wp:anchor distT="0" distB="0" distL="114300" distR="114300" simplePos="0" relativeHeight="251660288" behindDoc="0" locked="0" layoutInCell="1" allowOverlap="1" wp14:anchorId="4E0439E6" wp14:editId="651D23D2">
             <wp:simplePos x="0" y="0"/>
             <wp:positionH relativeFrom="margin">
-              <wp:align>right</wp:align>
+              <wp:align>center</wp:align>
             </wp:positionH>
             <wp:positionV relativeFrom="paragraph">
-              <wp:posOffset>351790</wp:posOffset>
+              <wp:posOffset>318770</wp:posOffset>
             </wp:positionV>
-            <wp:extent cx="5400040" cy="4460240"/>
+            <wp:extent cx="5628640" cy="4648835"/>
             <wp:effectExtent l="0" t="0" r="0" b="0"/>
             <wp:wrapSquare wrapText="bothSides"/>
             <wp:docPr id="4" name="Imagem 4"/>
@@ -839,7 +888,7 @@
                   <pic:spPr>
                     <a:xfrm>
                       <a:off x="0" y="0"/>
-                      <a:ext cx="5400040" cy="4460240"/>
+                      <a:ext cx="5628640" cy="4648835"/>
                     </a:xfrm>
                     <a:prstGeom prst="rect">
                       <a:avLst/>
@@ -886,17 +935,48 @@
           <w:sz w:val="24"/>
           <w:szCs w:val="24"/>
         </w:rPr>
+        <w:lastRenderedPageBreak/>
         <w:t xml:space="preserve">     A arquitetura implementada em ambas as metas consiste em dois servidores RMI (um primário e um secundário); clientes RMI que são as consolas de administração; servidores </w:t>
       </w:r>
-      <w:r>
-        <w:rPr>
-          <w:rFonts w:ascii="Times New Roman" w:hAnsi="Times New Roman" w:cs="Times New Roman"/>
-          <w:iCs/>
-          <w:sz w:val="24"/>
-          <w:szCs w:val="24"/>
-        </w:rPr>
-        <w:lastRenderedPageBreak/>
-        <w:t>Multicast que representam as mesas de voto; clientes Multicast que representam os terminais de voto; servidores Web e interfaces para a utilização na internet através de HTTP</w:t>
+      <w:proofErr w:type="spellStart"/>
+      <w:r>
+        <w:rPr>
+          <w:rFonts w:ascii="Times New Roman" w:hAnsi="Times New Roman" w:cs="Times New Roman"/>
+          <w:iCs/>
+          <w:sz w:val="24"/>
+          <w:szCs w:val="24"/>
+        </w:rPr>
+        <w:t>Multicast</w:t>
+      </w:r>
+      <w:proofErr w:type="spellEnd"/>
+      <w:r>
+        <w:rPr>
+          <w:rFonts w:ascii="Times New Roman" w:hAnsi="Times New Roman" w:cs="Times New Roman"/>
+          <w:iCs/>
+          <w:sz w:val="24"/>
+          <w:szCs w:val="24"/>
+        </w:rPr>
+        <w:t xml:space="preserve"> que representam as mesas de voto; clientes </w:t>
+      </w:r>
+      <w:proofErr w:type="spellStart"/>
+      <w:r>
+        <w:rPr>
+          <w:rFonts w:ascii="Times New Roman" w:hAnsi="Times New Roman" w:cs="Times New Roman"/>
+          <w:iCs/>
+          <w:sz w:val="24"/>
+          <w:szCs w:val="24"/>
+        </w:rPr>
+        <w:t>Multicast</w:t>
+      </w:r>
+      <w:proofErr w:type="spellEnd"/>
+      <w:r>
+        <w:rPr>
+          <w:rFonts w:ascii="Times New Roman" w:hAnsi="Times New Roman" w:cs="Times New Roman"/>
+          <w:iCs/>
+          <w:sz w:val="24"/>
+          <w:szCs w:val="24"/>
+        </w:rPr>
+        <w:t xml:space="preserve"> que representam os terminais de voto; servidores Web e interfaces para a utilização na internet através de HTTP</w:t>
       </w:r>
       <w:r>
         <w:rPr>
@@ -914,7 +994,27 @@
           <w:sz w:val="24"/>
           <w:szCs w:val="24"/>
         </w:rPr>
-        <w:t>a com o servidor RMI para que seja possível aos eleitores associarem a sua conta de Facebook (através de OAuth), para que seja possível fazer login pelo Facebook sem a necessidade de nome e password e poderem partilhar a eleição em que votaram e, posteriormente, partilhar também os resultados de eleições passadas</w:t>
+        <w:t xml:space="preserve">a com o servidor RMI para que seja possível aos eleitores associarem a sua conta de Facebook (através de </w:t>
+      </w:r>
+      <w:proofErr w:type="spellStart"/>
+      <w:r>
+        <w:rPr>
+          <w:rFonts w:ascii="Times New Roman" w:hAnsi="Times New Roman" w:cs="Times New Roman"/>
+          <w:iCs/>
+          <w:sz w:val="24"/>
+          <w:szCs w:val="24"/>
+        </w:rPr>
+        <w:t>OAuth</w:t>
+      </w:r>
+      <w:proofErr w:type="spellEnd"/>
+      <w:r>
+        <w:rPr>
+          <w:rFonts w:ascii="Times New Roman" w:hAnsi="Times New Roman" w:cs="Times New Roman"/>
+          <w:iCs/>
+          <w:sz w:val="24"/>
+          <w:szCs w:val="24"/>
+        </w:rPr>
+        <w:t>), para que seja possível fazer login pelo Facebook sem a necessidade de nome e password e poderem partilhar a eleição em que votaram e, posteriormente, partilhar também os resultados de eleições passadas</w:t>
       </w:r>
       <w:r>
         <w:rPr>
@@ -1112,6 +1212,7 @@
         </w:rPr>
         <w:t xml:space="preserve">conectados através de uma ligação UDP. Para que não exista </w:t>
       </w:r>
+      <w:proofErr w:type="spellStart"/>
       <w:r>
         <w:rPr>
           <w:rFonts w:ascii="Times New Roman" w:hAnsi="Times New Roman" w:cs="Times New Roman"/>
@@ -1122,6 +1223,7 @@
         </w:rPr>
         <w:t>failover</w:t>
       </w:r>
+      <w:proofErr w:type="spellEnd"/>
       <w:r>
         <w:rPr>
           <w:rFonts w:ascii="Times New Roman" w:hAnsi="Times New Roman" w:cs="Times New Roman"/>
@@ -1611,6 +1713,7 @@
           <w:sz w:val="28"/>
           <w:szCs w:val="28"/>
         </w:rPr>
+        <w:lastRenderedPageBreak/>
         <w:t xml:space="preserve">3. </w:t>
       </w:r>
       <w:r>
@@ -1621,164 +1724,9 @@
           <w:szCs w:val="28"/>
           <w:u w:val="single"/>
         </w:rPr>
-        <w:t>Servidor Multicast (Mesa de Voto)</w:t>
-      </w:r>
-    </w:p>
-    <w:p>
-      <w:pPr>
-        <w:jc w:val="both"/>
-        <w:rPr>
-          <w:rFonts w:ascii="Times New Roman" w:hAnsi="Times New Roman" w:cs="Times New Roman"/>
-          <w:iCs/>
-          <w:sz w:val="24"/>
-          <w:szCs w:val="24"/>
-        </w:rPr>
-      </w:pPr>
-      <w:r>
-        <w:rPr>
-          <w:rFonts w:ascii="Times New Roman" w:hAnsi="Times New Roman" w:cs="Times New Roman"/>
-          <w:iCs/>
-          <w:sz w:val="24"/>
-          <w:szCs w:val="24"/>
-        </w:rPr>
-        <w:lastRenderedPageBreak/>
-        <w:t xml:space="preserve">     </w:t>
-      </w:r>
-      <w:r>
-        <w:rPr>
-          <w:rFonts w:ascii="Times New Roman" w:hAnsi="Times New Roman" w:cs="Times New Roman"/>
-          <w:iCs/>
-          <w:sz w:val="24"/>
-          <w:szCs w:val="24"/>
-        </w:rPr>
-        <w:t>Em servidor Multicast tiveram de ser criados dois grupos, um para a deteção de</w:t>
-      </w:r>
-      <w:r>
-        <w:rPr>
-          <w:rFonts w:ascii="Times New Roman" w:hAnsi="Times New Roman" w:cs="Times New Roman"/>
-          <w:iCs/>
-          <w:sz w:val="24"/>
-          <w:szCs w:val="24"/>
-        </w:rPr>
-        <w:br/>
-        <w:t>máquinas (terminais de voto) e outro para comunicar com a mesa de voto correta. Para a</w:t>
-      </w:r>
-      <w:r>
-        <w:rPr>
-          <w:rFonts w:ascii="Times New Roman" w:hAnsi="Times New Roman" w:cs="Times New Roman"/>
-          <w:iCs/>
-          <w:sz w:val="24"/>
-          <w:szCs w:val="24"/>
-        </w:rPr>
-        <w:br/>
-        <w:t>deteção de máquinas estas devem comunicar através do endereço 224.0.224.0 e porto</w:t>
-      </w:r>
-      <w:r>
-        <w:rPr>
-          <w:rFonts w:ascii="Times New Roman" w:hAnsi="Times New Roman" w:cs="Times New Roman"/>
-          <w:iCs/>
-          <w:sz w:val="24"/>
-          <w:szCs w:val="24"/>
-        </w:rPr>
-        <w:br/>
-        <w:t>4321. Aquando de conectados o Multicast Server atribui, aos terminais, um endereço de</w:t>
-      </w:r>
-      <w:r>
-        <w:rPr>
-          <w:rFonts w:ascii="Times New Roman" w:hAnsi="Times New Roman" w:cs="Times New Roman"/>
-          <w:iCs/>
-          <w:sz w:val="24"/>
-          <w:szCs w:val="24"/>
-        </w:rPr>
-        <w:br/>
-        <w:t>uma mesa de voto que é único por cada uma (endereço gerado aleatoriamente) e um porto</w:t>
-      </w:r>
-      <w:r>
-        <w:rPr>
-          <w:rFonts w:ascii="Times New Roman" w:hAnsi="Times New Roman" w:cs="Times New Roman"/>
-          <w:iCs/>
-          <w:sz w:val="24"/>
-          <w:szCs w:val="24"/>
-        </w:rPr>
-        <w:br/>
-        <w:t>que será 4321 ou 4322 conforme se a mesa de voto já tem ou não algum terminal</w:t>
-      </w:r>
-      <w:r>
-        <w:rPr>
-          <w:rFonts w:ascii="Times New Roman" w:hAnsi="Times New Roman" w:cs="Times New Roman"/>
-          <w:iCs/>
-          <w:sz w:val="24"/>
-          <w:szCs w:val="24"/>
-        </w:rPr>
-        <w:br/>
-        <w:t>conectado.</w:t>
-      </w:r>
-      <w:r>
-        <w:rPr>
-          <w:rFonts w:ascii="Times New Roman" w:hAnsi="Times New Roman" w:cs="Times New Roman"/>
-          <w:iCs/>
-          <w:sz w:val="24"/>
-          <w:szCs w:val="24"/>
-        </w:rPr>
-        <w:br/>
-      </w:r>
-      <w:r>
-        <w:rPr>
-          <w:rFonts w:ascii="Times New Roman" w:hAnsi="Times New Roman" w:cs="Times New Roman"/>
-          <w:iCs/>
-          <w:sz w:val="24"/>
-          <w:szCs w:val="24"/>
-        </w:rPr>
-        <w:t xml:space="preserve">     </w:t>
-      </w:r>
-      <w:r>
-        <w:rPr>
-          <w:rFonts w:ascii="Times New Roman" w:hAnsi="Times New Roman" w:cs="Times New Roman"/>
-          <w:iCs/>
-          <w:sz w:val="24"/>
-          <w:szCs w:val="24"/>
-        </w:rPr>
-        <w:t>Em cada mesa de voto, também são realizados logouts de forma que um utilizador não</w:t>
-      </w:r>
-      <w:r>
-        <w:rPr>
-          <w:rFonts w:ascii="Times New Roman" w:hAnsi="Times New Roman" w:cs="Times New Roman"/>
-          <w:iCs/>
-          <w:sz w:val="24"/>
-          <w:szCs w:val="24"/>
-        </w:rPr>
-        <w:br/>
-        <w:t>possa dar login caso já esteja logged in.</w:t>
-      </w:r>
-    </w:p>
-    <w:p>
-      <w:pPr>
-        <w:jc w:val="both"/>
-        <w:rPr>
-          <w:rFonts w:ascii="Times New Roman" w:hAnsi="Times New Roman" w:cs="Times New Roman"/>
-          <w:iCs/>
-          <w:sz w:val="24"/>
-          <w:szCs w:val="24"/>
-        </w:rPr>
-      </w:pPr>
-      <w:r>
-        <w:rPr>
-          <w:rFonts w:ascii="Times New Roman" w:hAnsi="Times New Roman" w:cs="Times New Roman"/>
-          <w:iCs/>
-          <w:sz w:val="24"/>
-          <w:szCs w:val="24"/>
-        </w:rPr>
-        <w:br/>
-      </w:r>
-      <w:r>
-        <w:rPr>
-          <w:rFonts w:ascii="Times New Roman" w:hAnsi="Times New Roman" w:cs="Times New Roman"/>
-          <w:iCs/>
-          <w:sz w:val="28"/>
-          <w:szCs w:val="28"/>
-        </w:rPr>
-        <w:t xml:space="preserve">4. </w:t>
-      </w:r>
+        <w:t xml:space="preserve">Servidor </w:t>
+      </w:r>
+      <w:proofErr w:type="spellStart"/>
       <w:r>
         <w:rPr>
           <w:rFonts w:ascii="Times New Roman" w:hAnsi="Times New Roman" w:cs="Times New Roman"/>
@@ -1787,136 +1735,9 @@
           <w:szCs w:val="28"/>
           <w:u w:val="single"/>
         </w:rPr>
-        <w:t>Terminal de Voto</w:t>
-      </w:r>
-    </w:p>
-    <w:p>
-      <w:pPr>
-        <w:jc w:val="both"/>
-        <w:rPr>
-          <w:rFonts w:ascii="Times New Roman" w:hAnsi="Times New Roman" w:cs="Times New Roman"/>
-          <w:iCs/>
-          <w:sz w:val="24"/>
-          <w:szCs w:val="24"/>
-        </w:rPr>
-      </w:pPr>
-      <w:r>
-        <w:rPr>
-          <w:rFonts w:ascii="Times New Roman" w:hAnsi="Times New Roman" w:cs="Times New Roman"/>
-          <w:iCs/>
-          <w:sz w:val="24"/>
-          <w:szCs w:val="24"/>
-        </w:rPr>
-        <w:t xml:space="preserve">     </w:t>
-      </w:r>
-      <w:r>
-        <w:rPr>
-          <w:rFonts w:ascii="Times New Roman" w:hAnsi="Times New Roman" w:cs="Times New Roman"/>
-          <w:iCs/>
-          <w:sz w:val="24"/>
-          <w:szCs w:val="24"/>
-        </w:rPr>
-        <w:t>Os terminais de voto, inicialmente, encontram-se bloqueados até receberem uma</w:t>
-      </w:r>
-      <w:r>
-        <w:rPr>
-          <w:rFonts w:ascii="Times New Roman" w:hAnsi="Times New Roman" w:cs="Times New Roman"/>
-          <w:iCs/>
-          <w:sz w:val="24"/>
-          <w:szCs w:val="24"/>
-        </w:rPr>
-        <w:br/>
-        <w:t>mensagem de desbloqueio conforme a autenticação de um utilizador na mesa voto através</w:t>
-      </w:r>
-      <w:r>
-        <w:rPr>
-          <w:rFonts w:ascii="Times New Roman" w:hAnsi="Times New Roman" w:cs="Times New Roman"/>
-          <w:iCs/>
-          <w:sz w:val="24"/>
-          <w:szCs w:val="24"/>
-        </w:rPr>
-        <w:br/>
-        <w:t>de uma HashMap com a informação do utilizador (nome e número). Cada terminal está</w:t>
-      </w:r>
-      <w:r>
-        <w:rPr>
-          <w:rFonts w:ascii="Times New Roman" w:hAnsi="Times New Roman" w:cs="Times New Roman"/>
-          <w:iCs/>
-          <w:sz w:val="24"/>
-          <w:szCs w:val="24"/>
-        </w:rPr>
-        <w:br/>
-        <w:t>desbloqueado, no máximo por 120 segundos. Caso estes 120 segundos sejam atingidos,</w:t>
-      </w:r>
-      <w:r>
-        <w:rPr>
-          <w:rFonts w:ascii="Times New Roman" w:hAnsi="Times New Roman" w:cs="Times New Roman"/>
-          <w:iCs/>
-          <w:sz w:val="24"/>
-          <w:szCs w:val="24"/>
-        </w:rPr>
-        <w:br/>
-        <w:t>ou o utilizador vote no terminal, este recebe uma mensagem de bloqueio e volta a esperar</w:t>
-      </w:r>
-      <w:r>
-        <w:rPr>
-          <w:rFonts w:ascii="Times New Roman" w:hAnsi="Times New Roman" w:cs="Times New Roman"/>
-          <w:iCs/>
-          <w:sz w:val="24"/>
-          <w:szCs w:val="24"/>
-        </w:rPr>
-        <w:br/>
-        <w:t>por uma nova mensagem de desbloqueio. Para isto foram utilizadas exceções do tipo</w:t>
-      </w:r>
-      <w:r>
-        <w:rPr>
-          <w:rFonts w:ascii="Times New Roman" w:hAnsi="Times New Roman" w:cs="Times New Roman"/>
-          <w:iCs/>
-          <w:sz w:val="24"/>
-          <w:szCs w:val="24"/>
-        </w:rPr>
-        <w:br/>
-        <w:t>SocketTimeout para ir verificando se o socket da mesa de voto recebia mensagens do</w:t>
-      </w:r>
-      <w:r>
-        <w:rPr>
-          <w:rFonts w:ascii="Times New Roman" w:hAnsi="Times New Roman" w:cs="Times New Roman"/>
-          <w:iCs/>
-          <w:sz w:val="24"/>
-          <w:szCs w:val="24"/>
-        </w:rPr>
-        <w:br/>
-        <w:t>terminal de voto para, caso não recebesse, mandar mensagem de bloqueio.</w:t>
-      </w:r>
-    </w:p>
-    <w:p>
-      <w:pPr>
-        <w:jc w:val="both"/>
-        <w:rPr>
-          <w:rFonts w:ascii="Times New Roman" w:hAnsi="Times New Roman" w:cs="Times New Roman"/>
-          <w:iCs/>
-          <w:sz w:val="24"/>
-          <w:szCs w:val="24"/>
-        </w:rPr>
-      </w:pPr>
-      <w:r>
-        <w:rPr>
-          <w:rFonts w:ascii="Times New Roman" w:hAnsi="Times New Roman" w:cs="Times New Roman"/>
-          <w:iCs/>
-          <w:sz w:val="24"/>
-          <w:szCs w:val="24"/>
-        </w:rPr>
-        <w:br/>
-      </w:r>
-      <w:r>
-        <w:rPr>
-          <w:rFonts w:ascii="Times New Roman" w:hAnsi="Times New Roman" w:cs="Times New Roman"/>
-          <w:iCs/>
-          <w:sz w:val="28"/>
-          <w:szCs w:val="28"/>
-        </w:rPr>
-        <w:t xml:space="preserve">5. </w:t>
-      </w:r>
+        <w:t>Multicast</w:t>
+      </w:r>
+      <w:proofErr w:type="spellEnd"/>
       <w:r>
         <w:rPr>
           <w:rFonts w:ascii="Times New Roman" w:hAnsi="Times New Roman" w:cs="Times New Roman"/>
@@ -1925,7 +1746,7 @@
           <w:szCs w:val="28"/>
           <w:u w:val="single"/>
         </w:rPr>
-        <w:t>Servidor Web</w:t>
+        <w:t xml:space="preserve"> (Mesa de Voto)</w:t>
       </w:r>
     </w:p>
     <w:p>
@@ -1945,52 +1766,193 @@
           <w:sz w:val="24"/>
           <w:szCs w:val="24"/>
         </w:rPr>
-        <w:t xml:space="preserve">     O servidor Web foi implem</w:t>
-      </w:r>
-      <w:r>
-        <w:rPr>
-          <w:rFonts w:ascii="Times New Roman" w:hAnsi="Times New Roman" w:cs="Times New Roman"/>
-          <w:iCs/>
-          <w:sz w:val="24"/>
-          <w:szCs w:val="24"/>
-        </w:rPr>
-        <w:t xml:space="preserve">entado usando uma arquitetura MVC (Model, View e Controller), correndo num servidor Tomcat. Para a criação e utilização de uma interface web foi utilizada a framework Struts2. As diferentes páginas foram criadas através de Java Server Pages (correspondente às Views), as ações de submissões de qualquer informação para o RMI ou entre páginas correspondem ao Controller e o bean corresponde ao </w:t>
-      </w:r>
-      <w:r>
-        <w:rPr>
-          <w:rFonts w:ascii="Times New Roman" w:hAnsi="Times New Roman" w:cs="Times New Roman"/>
-          <w:iCs/>
-          <w:sz w:val="24"/>
-          <w:szCs w:val="24"/>
-        </w:rPr>
-        <w:t>M</w:t>
-      </w:r>
-      <w:r>
-        <w:rPr>
-          <w:rFonts w:ascii="Times New Roman" w:hAnsi="Times New Roman" w:cs="Times New Roman"/>
-          <w:iCs/>
-          <w:sz w:val="24"/>
-          <w:szCs w:val="24"/>
-        </w:rPr>
-        <w:t xml:space="preserve">odel (para fazer a ligação </w:t>
-      </w:r>
-      <w:r>
-        <w:rPr>
-          <w:rFonts w:ascii="Times New Roman" w:hAnsi="Times New Roman" w:cs="Times New Roman"/>
-          <w:iCs/>
-          <w:sz w:val="24"/>
-          <w:szCs w:val="24"/>
-        </w:rPr>
-        <w:t>com</w:t>
-      </w:r>
-      <w:r>
-        <w:rPr>
-          <w:rFonts w:ascii="Times New Roman" w:hAnsi="Times New Roman" w:cs="Times New Roman"/>
-          <w:iCs/>
-          <w:sz w:val="24"/>
-          <w:szCs w:val="24"/>
-        </w:rPr>
-        <w:t xml:space="preserve"> o RMI e mais funcionalidades).</w:t>
+        <w:t xml:space="preserve">     </w:t>
+      </w:r>
+      <w:r>
+        <w:rPr>
+          <w:rFonts w:ascii="Times New Roman" w:hAnsi="Times New Roman" w:cs="Times New Roman"/>
+          <w:iCs/>
+          <w:sz w:val="24"/>
+          <w:szCs w:val="24"/>
+        </w:rPr>
+        <w:t xml:space="preserve">Em servidor </w:t>
+      </w:r>
+      <w:proofErr w:type="spellStart"/>
+      <w:r>
+        <w:rPr>
+          <w:rFonts w:ascii="Times New Roman" w:hAnsi="Times New Roman" w:cs="Times New Roman"/>
+          <w:iCs/>
+          <w:sz w:val="24"/>
+          <w:szCs w:val="24"/>
+        </w:rPr>
+        <w:t>Multicast</w:t>
+      </w:r>
+      <w:proofErr w:type="spellEnd"/>
+      <w:r>
+        <w:rPr>
+          <w:rFonts w:ascii="Times New Roman" w:hAnsi="Times New Roman" w:cs="Times New Roman"/>
+          <w:iCs/>
+          <w:sz w:val="24"/>
+          <w:szCs w:val="24"/>
+        </w:rPr>
+        <w:t xml:space="preserve"> tiveram de ser criados dois grupos, um para a deteção de</w:t>
+      </w:r>
+      <w:r>
+        <w:rPr>
+          <w:rFonts w:ascii="Times New Roman" w:hAnsi="Times New Roman" w:cs="Times New Roman"/>
+          <w:iCs/>
+          <w:sz w:val="24"/>
+          <w:szCs w:val="24"/>
+        </w:rPr>
+        <w:br/>
+        <w:t>máquinas (terminais de voto) e outro para comunicar com a mesa de voto correta. Para a</w:t>
+      </w:r>
+      <w:r>
+        <w:rPr>
+          <w:rFonts w:ascii="Times New Roman" w:hAnsi="Times New Roman" w:cs="Times New Roman"/>
+          <w:iCs/>
+          <w:sz w:val="24"/>
+          <w:szCs w:val="24"/>
+        </w:rPr>
+        <w:br/>
+        <w:t>deteção de máquinas estas devem comunicar através do endereço 224.0.224.0 e porto</w:t>
+      </w:r>
+      <w:r>
+        <w:rPr>
+          <w:rFonts w:ascii="Times New Roman" w:hAnsi="Times New Roman" w:cs="Times New Roman"/>
+          <w:iCs/>
+          <w:sz w:val="24"/>
+          <w:szCs w:val="24"/>
+        </w:rPr>
+        <w:br/>
+        <w:t xml:space="preserve">4321. Aquando de conectados o </w:t>
+      </w:r>
+      <w:proofErr w:type="spellStart"/>
+      <w:r>
+        <w:rPr>
+          <w:rFonts w:ascii="Times New Roman" w:hAnsi="Times New Roman" w:cs="Times New Roman"/>
+          <w:iCs/>
+          <w:sz w:val="24"/>
+          <w:szCs w:val="24"/>
+        </w:rPr>
+        <w:t>Multicast</w:t>
+      </w:r>
+      <w:proofErr w:type="spellEnd"/>
+      <w:r>
+        <w:rPr>
+          <w:rFonts w:ascii="Times New Roman" w:hAnsi="Times New Roman" w:cs="Times New Roman"/>
+          <w:iCs/>
+          <w:sz w:val="24"/>
+          <w:szCs w:val="24"/>
+        </w:rPr>
+        <w:t xml:space="preserve"> Server atribui, aos terminais, um endereço de</w:t>
+      </w:r>
+      <w:r>
+        <w:rPr>
+          <w:rFonts w:ascii="Times New Roman" w:hAnsi="Times New Roman" w:cs="Times New Roman"/>
+          <w:iCs/>
+          <w:sz w:val="24"/>
+          <w:szCs w:val="24"/>
+        </w:rPr>
+        <w:br/>
+        <w:t>uma mesa de voto que é único por cada uma (endereço gerado aleatoriamente) e um porto</w:t>
+      </w:r>
+      <w:r>
+        <w:rPr>
+          <w:rFonts w:ascii="Times New Roman" w:hAnsi="Times New Roman" w:cs="Times New Roman"/>
+          <w:iCs/>
+          <w:sz w:val="24"/>
+          <w:szCs w:val="24"/>
+        </w:rPr>
+        <w:br/>
+        <w:t>que será 4321 ou 4322 conforme se a mesa de voto já tem ou não algum terminal</w:t>
+      </w:r>
+      <w:r>
+        <w:rPr>
+          <w:rFonts w:ascii="Times New Roman" w:hAnsi="Times New Roman" w:cs="Times New Roman"/>
+          <w:iCs/>
+          <w:sz w:val="24"/>
+          <w:szCs w:val="24"/>
+        </w:rPr>
+        <w:br/>
+        <w:t>conectado.</w:t>
+      </w:r>
+      <w:r>
+        <w:rPr>
+          <w:rFonts w:ascii="Times New Roman" w:hAnsi="Times New Roman" w:cs="Times New Roman"/>
+          <w:iCs/>
+          <w:sz w:val="24"/>
+          <w:szCs w:val="24"/>
+        </w:rPr>
+        <w:br/>
+      </w:r>
+      <w:r>
+        <w:rPr>
+          <w:rFonts w:ascii="Times New Roman" w:hAnsi="Times New Roman" w:cs="Times New Roman"/>
+          <w:iCs/>
+          <w:sz w:val="24"/>
+          <w:szCs w:val="24"/>
+        </w:rPr>
+        <w:t xml:space="preserve">     </w:t>
+      </w:r>
+      <w:r>
+        <w:rPr>
+          <w:rFonts w:ascii="Times New Roman" w:hAnsi="Times New Roman" w:cs="Times New Roman"/>
+          <w:iCs/>
+          <w:sz w:val="24"/>
+          <w:szCs w:val="24"/>
+        </w:rPr>
+        <w:t xml:space="preserve">Em cada mesa de voto, também são realizados </w:t>
+      </w:r>
+      <w:proofErr w:type="spellStart"/>
+      <w:r>
+        <w:rPr>
+          <w:rFonts w:ascii="Times New Roman" w:hAnsi="Times New Roman" w:cs="Times New Roman"/>
+          <w:iCs/>
+          <w:sz w:val="24"/>
+          <w:szCs w:val="24"/>
+        </w:rPr>
+        <w:t>logouts</w:t>
+      </w:r>
+      <w:proofErr w:type="spellEnd"/>
+      <w:r>
+        <w:rPr>
+          <w:rFonts w:ascii="Times New Roman" w:hAnsi="Times New Roman" w:cs="Times New Roman"/>
+          <w:iCs/>
+          <w:sz w:val="24"/>
+          <w:szCs w:val="24"/>
+        </w:rPr>
+        <w:t xml:space="preserve"> de forma que um utilizador não</w:t>
+      </w:r>
+      <w:r>
+        <w:rPr>
+          <w:rFonts w:ascii="Times New Roman" w:hAnsi="Times New Roman" w:cs="Times New Roman"/>
+          <w:iCs/>
+          <w:sz w:val="24"/>
+          <w:szCs w:val="24"/>
+        </w:rPr>
+        <w:br/>
+        <w:t xml:space="preserve">possa dar login caso já esteja </w:t>
+      </w:r>
+      <w:proofErr w:type="spellStart"/>
+      <w:r>
+        <w:rPr>
+          <w:rFonts w:ascii="Times New Roman" w:hAnsi="Times New Roman" w:cs="Times New Roman"/>
+          <w:iCs/>
+          <w:sz w:val="24"/>
+          <w:szCs w:val="24"/>
+        </w:rPr>
+        <w:t>logged</w:t>
+      </w:r>
+      <w:proofErr w:type="spellEnd"/>
+      <w:r>
+        <w:rPr>
+          <w:rFonts w:ascii="Times New Roman" w:hAnsi="Times New Roman" w:cs="Times New Roman"/>
+          <w:iCs/>
+          <w:sz w:val="24"/>
+          <w:szCs w:val="24"/>
+        </w:rPr>
+        <w:t xml:space="preserve"> in.</w:t>
       </w:r>
     </w:p>
     <w:p>
@@ -2003,12 +1965,504 @@
           <w:szCs w:val="24"/>
         </w:rPr>
       </w:pPr>
+      <w:r>
+        <w:rPr>
+          <w:rFonts w:ascii="Times New Roman" w:hAnsi="Times New Roman" w:cs="Times New Roman"/>
+          <w:iCs/>
+          <w:sz w:val="24"/>
+          <w:szCs w:val="24"/>
+        </w:rPr>
+        <w:br/>
+      </w:r>
+      <w:r>
+        <w:rPr>
+          <w:rFonts w:ascii="Times New Roman" w:hAnsi="Times New Roman" w:cs="Times New Roman"/>
+          <w:iCs/>
+          <w:sz w:val="28"/>
+          <w:szCs w:val="28"/>
+        </w:rPr>
+        <w:t xml:space="preserve">4. </w:t>
+      </w:r>
+      <w:r>
+        <w:rPr>
+          <w:rFonts w:ascii="Times New Roman" w:hAnsi="Times New Roman" w:cs="Times New Roman"/>
+          <w:iCs/>
+          <w:sz w:val="28"/>
+          <w:szCs w:val="28"/>
+          <w:u w:val="single"/>
+        </w:rPr>
+        <w:t>Terminal de Voto</w:t>
+      </w:r>
     </w:p>
     <w:p>
       <w:pPr>
         <w:jc w:val="both"/>
         <w:rPr>
           <w:rFonts w:ascii="Times New Roman" w:hAnsi="Times New Roman" w:cs="Times New Roman"/>
+          <w:iCs/>
+          <w:sz w:val="24"/>
+          <w:szCs w:val="24"/>
+        </w:rPr>
+      </w:pPr>
+      <w:r>
+        <w:rPr>
+          <w:rFonts w:ascii="Times New Roman" w:hAnsi="Times New Roman" w:cs="Times New Roman"/>
+          <w:iCs/>
+          <w:sz w:val="24"/>
+          <w:szCs w:val="24"/>
+        </w:rPr>
+        <w:t xml:space="preserve">     </w:t>
+      </w:r>
+      <w:r>
+        <w:rPr>
+          <w:rFonts w:ascii="Times New Roman" w:hAnsi="Times New Roman" w:cs="Times New Roman"/>
+          <w:iCs/>
+          <w:sz w:val="24"/>
+          <w:szCs w:val="24"/>
+        </w:rPr>
+        <w:t>Os terminais de voto, inicialmente, encontram-se bloqueados até receberem uma</w:t>
+      </w:r>
+      <w:r>
+        <w:rPr>
+          <w:rFonts w:ascii="Times New Roman" w:hAnsi="Times New Roman" w:cs="Times New Roman"/>
+          <w:iCs/>
+          <w:sz w:val="24"/>
+          <w:szCs w:val="24"/>
+        </w:rPr>
+        <w:br/>
+        <w:t>mensagem de desbloqueio conforme a autenticação de um utilizador na mesa voto através</w:t>
+      </w:r>
+      <w:r>
+        <w:rPr>
+          <w:rFonts w:ascii="Times New Roman" w:hAnsi="Times New Roman" w:cs="Times New Roman"/>
+          <w:iCs/>
+          <w:sz w:val="24"/>
+          <w:szCs w:val="24"/>
+        </w:rPr>
+        <w:br/>
+        <w:t xml:space="preserve">de uma </w:t>
+      </w:r>
+      <w:proofErr w:type="spellStart"/>
+      <w:r>
+        <w:rPr>
+          <w:rFonts w:ascii="Times New Roman" w:hAnsi="Times New Roman" w:cs="Times New Roman"/>
+          <w:iCs/>
+          <w:sz w:val="24"/>
+          <w:szCs w:val="24"/>
+        </w:rPr>
+        <w:t>HashMap</w:t>
+      </w:r>
+      <w:proofErr w:type="spellEnd"/>
+      <w:r>
+        <w:rPr>
+          <w:rFonts w:ascii="Times New Roman" w:hAnsi="Times New Roman" w:cs="Times New Roman"/>
+          <w:iCs/>
+          <w:sz w:val="24"/>
+          <w:szCs w:val="24"/>
+        </w:rPr>
+        <w:t xml:space="preserve"> com a informação do utilizador (nome e número). Cada terminal está</w:t>
+      </w:r>
+      <w:r>
+        <w:rPr>
+          <w:rFonts w:ascii="Times New Roman" w:hAnsi="Times New Roman" w:cs="Times New Roman"/>
+          <w:iCs/>
+          <w:sz w:val="24"/>
+          <w:szCs w:val="24"/>
+        </w:rPr>
+        <w:br/>
+        <w:t>desbloqueado, no máximo por 120 segundos. Caso estes 120 segundos sejam atingidos,</w:t>
+      </w:r>
+      <w:r>
+        <w:rPr>
+          <w:rFonts w:ascii="Times New Roman" w:hAnsi="Times New Roman" w:cs="Times New Roman"/>
+          <w:iCs/>
+          <w:sz w:val="24"/>
+          <w:szCs w:val="24"/>
+        </w:rPr>
+        <w:br/>
+        <w:t>ou o utilizador vote no terminal, este recebe uma mensagem de bloqueio e volta a esperar</w:t>
+      </w:r>
+      <w:r>
+        <w:rPr>
+          <w:rFonts w:ascii="Times New Roman" w:hAnsi="Times New Roman" w:cs="Times New Roman"/>
+          <w:iCs/>
+          <w:sz w:val="24"/>
+          <w:szCs w:val="24"/>
+        </w:rPr>
+        <w:br/>
+        <w:t>por uma nova mensagem de desbloqueio. Para isto foram utilizadas exceções do tipo</w:t>
+      </w:r>
+      <w:r>
+        <w:rPr>
+          <w:rFonts w:ascii="Times New Roman" w:hAnsi="Times New Roman" w:cs="Times New Roman"/>
+          <w:iCs/>
+          <w:sz w:val="24"/>
+          <w:szCs w:val="24"/>
+        </w:rPr>
+        <w:br/>
+      </w:r>
+      <w:proofErr w:type="spellStart"/>
+      <w:r>
+        <w:rPr>
+          <w:rFonts w:ascii="Times New Roman" w:hAnsi="Times New Roman" w:cs="Times New Roman"/>
+          <w:iCs/>
+          <w:sz w:val="24"/>
+          <w:szCs w:val="24"/>
+        </w:rPr>
+        <w:t>SocketTimeout</w:t>
+      </w:r>
+      <w:proofErr w:type="spellEnd"/>
+      <w:r>
+        <w:rPr>
+          <w:rFonts w:ascii="Times New Roman" w:hAnsi="Times New Roman" w:cs="Times New Roman"/>
+          <w:iCs/>
+          <w:sz w:val="24"/>
+          <w:szCs w:val="24"/>
+        </w:rPr>
+        <w:t xml:space="preserve"> para ir verificando se o </w:t>
+      </w:r>
+      <w:proofErr w:type="spellStart"/>
+      <w:r>
+        <w:rPr>
+          <w:rFonts w:ascii="Times New Roman" w:hAnsi="Times New Roman" w:cs="Times New Roman"/>
+          <w:iCs/>
+          <w:sz w:val="24"/>
+          <w:szCs w:val="24"/>
+        </w:rPr>
+        <w:t>socket</w:t>
+      </w:r>
+      <w:proofErr w:type="spellEnd"/>
+      <w:r>
+        <w:rPr>
+          <w:rFonts w:ascii="Times New Roman" w:hAnsi="Times New Roman" w:cs="Times New Roman"/>
+          <w:iCs/>
+          <w:sz w:val="24"/>
+          <w:szCs w:val="24"/>
+        </w:rPr>
+        <w:t xml:space="preserve"> da mesa de voto recebia mensagens do</w:t>
+      </w:r>
+      <w:r>
+        <w:rPr>
+          <w:rFonts w:ascii="Times New Roman" w:hAnsi="Times New Roman" w:cs="Times New Roman"/>
+          <w:iCs/>
+          <w:sz w:val="24"/>
+          <w:szCs w:val="24"/>
+        </w:rPr>
+        <w:br/>
+        <w:t>terminal de voto para, caso não recebesse, mandar mensagem de bloqueio.</w:t>
+      </w:r>
+    </w:p>
+    <w:p>
+      <w:pPr>
+        <w:jc w:val="both"/>
+        <w:rPr>
+          <w:rFonts w:ascii="Times New Roman" w:hAnsi="Times New Roman" w:cs="Times New Roman"/>
+          <w:iCs/>
+          <w:sz w:val="24"/>
+          <w:szCs w:val="24"/>
+        </w:rPr>
+      </w:pPr>
+      <w:r>
+        <w:rPr>
+          <w:rFonts w:ascii="Times New Roman" w:hAnsi="Times New Roman" w:cs="Times New Roman"/>
+          <w:iCs/>
+          <w:sz w:val="24"/>
+          <w:szCs w:val="24"/>
+        </w:rPr>
+        <w:br/>
+      </w:r>
+      <w:r>
+        <w:rPr>
+          <w:rFonts w:ascii="Times New Roman" w:hAnsi="Times New Roman" w:cs="Times New Roman"/>
+          <w:iCs/>
+          <w:sz w:val="28"/>
+          <w:szCs w:val="28"/>
+        </w:rPr>
+        <w:t xml:space="preserve">5. </w:t>
+      </w:r>
+      <w:r>
+        <w:rPr>
+          <w:rFonts w:ascii="Times New Roman" w:hAnsi="Times New Roman" w:cs="Times New Roman"/>
+          <w:iCs/>
+          <w:sz w:val="28"/>
+          <w:szCs w:val="28"/>
+          <w:u w:val="single"/>
+        </w:rPr>
+        <w:t>Servidor Web</w:t>
+      </w:r>
+    </w:p>
+    <w:p>
+      <w:pPr>
+        <w:jc w:val="both"/>
+        <w:rPr>
+          <w:rFonts w:ascii="Times New Roman" w:hAnsi="Times New Roman" w:cs="Times New Roman"/>
+          <w:iCs/>
+          <w:sz w:val="24"/>
+          <w:szCs w:val="24"/>
+        </w:rPr>
+      </w:pPr>
+      <w:r>
+        <w:rPr>
+          <w:rFonts w:ascii="Times New Roman" w:hAnsi="Times New Roman" w:cs="Times New Roman"/>
+          <w:iCs/>
+          <w:sz w:val="24"/>
+          <w:szCs w:val="24"/>
+        </w:rPr>
+        <w:t xml:space="preserve">     O servidor Web foi implem</w:t>
+      </w:r>
+      <w:r>
+        <w:rPr>
+          <w:rFonts w:ascii="Times New Roman" w:hAnsi="Times New Roman" w:cs="Times New Roman"/>
+          <w:iCs/>
+          <w:sz w:val="24"/>
+          <w:szCs w:val="24"/>
+        </w:rPr>
+        <w:t>entado usando uma arquitetura MVC (</w:t>
+      </w:r>
+      <w:proofErr w:type="spellStart"/>
+      <w:r>
+        <w:rPr>
+          <w:rFonts w:ascii="Times New Roman" w:hAnsi="Times New Roman" w:cs="Times New Roman"/>
+          <w:iCs/>
+          <w:sz w:val="24"/>
+          <w:szCs w:val="24"/>
+        </w:rPr>
+        <w:t>Model</w:t>
+      </w:r>
+      <w:proofErr w:type="spellEnd"/>
+      <w:r>
+        <w:rPr>
+          <w:rFonts w:ascii="Times New Roman" w:hAnsi="Times New Roman" w:cs="Times New Roman"/>
+          <w:iCs/>
+          <w:sz w:val="24"/>
+          <w:szCs w:val="24"/>
+        </w:rPr>
+        <w:t xml:space="preserve">, </w:t>
+      </w:r>
+      <w:proofErr w:type="spellStart"/>
+      <w:r>
+        <w:rPr>
+          <w:rFonts w:ascii="Times New Roman" w:hAnsi="Times New Roman" w:cs="Times New Roman"/>
+          <w:iCs/>
+          <w:sz w:val="24"/>
+          <w:szCs w:val="24"/>
+        </w:rPr>
+        <w:t>View</w:t>
+      </w:r>
+      <w:proofErr w:type="spellEnd"/>
+      <w:r>
+        <w:rPr>
+          <w:rFonts w:ascii="Times New Roman" w:hAnsi="Times New Roman" w:cs="Times New Roman"/>
+          <w:iCs/>
+          <w:sz w:val="24"/>
+          <w:szCs w:val="24"/>
+        </w:rPr>
+        <w:t xml:space="preserve"> e </w:t>
+      </w:r>
+      <w:proofErr w:type="spellStart"/>
+      <w:r>
+        <w:rPr>
+          <w:rFonts w:ascii="Times New Roman" w:hAnsi="Times New Roman" w:cs="Times New Roman"/>
+          <w:iCs/>
+          <w:sz w:val="24"/>
+          <w:szCs w:val="24"/>
+        </w:rPr>
+        <w:t>Controller</w:t>
+      </w:r>
+      <w:proofErr w:type="spellEnd"/>
+      <w:r>
+        <w:rPr>
+          <w:rFonts w:ascii="Times New Roman" w:hAnsi="Times New Roman" w:cs="Times New Roman"/>
+          <w:iCs/>
+          <w:sz w:val="24"/>
+          <w:szCs w:val="24"/>
+        </w:rPr>
+        <w:t xml:space="preserve">), correndo num servidor </w:t>
+      </w:r>
+      <w:proofErr w:type="spellStart"/>
+      <w:r>
+        <w:rPr>
+          <w:rFonts w:ascii="Times New Roman" w:hAnsi="Times New Roman" w:cs="Times New Roman"/>
+          <w:iCs/>
+          <w:sz w:val="24"/>
+          <w:szCs w:val="24"/>
+        </w:rPr>
+        <w:t>Tomcat</w:t>
+      </w:r>
+      <w:proofErr w:type="spellEnd"/>
+      <w:r>
+        <w:rPr>
+          <w:rFonts w:ascii="Times New Roman" w:hAnsi="Times New Roman" w:cs="Times New Roman"/>
+          <w:iCs/>
+          <w:sz w:val="24"/>
+          <w:szCs w:val="24"/>
+        </w:rPr>
+        <w:t xml:space="preserve">. Para a criação e utilização de uma interface web foi utilizada a </w:t>
+      </w:r>
+      <w:proofErr w:type="spellStart"/>
+      <w:r>
+        <w:rPr>
+          <w:rFonts w:ascii="Times New Roman" w:hAnsi="Times New Roman" w:cs="Times New Roman"/>
+          <w:iCs/>
+          <w:sz w:val="24"/>
+          <w:szCs w:val="24"/>
+        </w:rPr>
+        <w:t>framework</w:t>
+      </w:r>
+      <w:proofErr w:type="spellEnd"/>
+      <w:r>
+        <w:rPr>
+          <w:rFonts w:ascii="Times New Roman" w:hAnsi="Times New Roman" w:cs="Times New Roman"/>
+          <w:iCs/>
+          <w:sz w:val="24"/>
+          <w:szCs w:val="24"/>
+        </w:rPr>
+        <w:t xml:space="preserve"> Struts2. As diferentes páginas foram criadas através de Java Server </w:t>
+      </w:r>
+      <w:proofErr w:type="spellStart"/>
+      <w:r>
+        <w:rPr>
+          <w:rFonts w:ascii="Times New Roman" w:hAnsi="Times New Roman" w:cs="Times New Roman"/>
+          <w:iCs/>
+          <w:sz w:val="24"/>
+          <w:szCs w:val="24"/>
+        </w:rPr>
+        <w:t>Pages</w:t>
+      </w:r>
+      <w:proofErr w:type="spellEnd"/>
+      <w:r>
+        <w:rPr>
+          <w:rFonts w:ascii="Times New Roman" w:hAnsi="Times New Roman" w:cs="Times New Roman"/>
+          <w:iCs/>
+          <w:sz w:val="24"/>
+          <w:szCs w:val="24"/>
+        </w:rPr>
+        <w:t xml:space="preserve"> (correspondente às </w:t>
+      </w:r>
+      <w:proofErr w:type="spellStart"/>
+      <w:r>
+        <w:rPr>
+          <w:rFonts w:ascii="Times New Roman" w:hAnsi="Times New Roman" w:cs="Times New Roman"/>
+          <w:iCs/>
+          <w:sz w:val="24"/>
+          <w:szCs w:val="24"/>
+        </w:rPr>
+        <w:t>Views</w:t>
+      </w:r>
+      <w:proofErr w:type="spellEnd"/>
+      <w:r>
+        <w:rPr>
+          <w:rFonts w:ascii="Times New Roman" w:hAnsi="Times New Roman" w:cs="Times New Roman"/>
+          <w:iCs/>
+          <w:sz w:val="24"/>
+          <w:szCs w:val="24"/>
+        </w:rPr>
+        <w:t xml:space="preserve">), as ações de submissões de qualquer informação para o RMI ou entre páginas correspondem ao </w:t>
+      </w:r>
+      <w:proofErr w:type="spellStart"/>
+      <w:r>
+        <w:rPr>
+          <w:rFonts w:ascii="Times New Roman" w:hAnsi="Times New Roman" w:cs="Times New Roman"/>
+          <w:iCs/>
+          <w:sz w:val="24"/>
+          <w:szCs w:val="24"/>
+        </w:rPr>
+        <w:t>Controller</w:t>
+      </w:r>
+      <w:proofErr w:type="spellEnd"/>
+      <w:r>
+        <w:rPr>
+          <w:rFonts w:ascii="Times New Roman" w:hAnsi="Times New Roman" w:cs="Times New Roman"/>
+          <w:iCs/>
+          <w:sz w:val="24"/>
+          <w:szCs w:val="24"/>
+        </w:rPr>
+        <w:t xml:space="preserve"> e o </w:t>
+      </w:r>
+      <w:proofErr w:type="spellStart"/>
+      <w:r>
+        <w:rPr>
+          <w:rFonts w:ascii="Times New Roman" w:hAnsi="Times New Roman" w:cs="Times New Roman"/>
+          <w:iCs/>
+          <w:sz w:val="24"/>
+          <w:szCs w:val="24"/>
+        </w:rPr>
+        <w:t>bean</w:t>
+      </w:r>
+      <w:proofErr w:type="spellEnd"/>
+      <w:r>
+        <w:rPr>
+          <w:rFonts w:ascii="Times New Roman" w:hAnsi="Times New Roman" w:cs="Times New Roman"/>
+          <w:iCs/>
+          <w:sz w:val="24"/>
+          <w:szCs w:val="24"/>
+        </w:rPr>
+        <w:t xml:space="preserve"> corresponde ao </w:t>
+      </w:r>
+      <w:proofErr w:type="spellStart"/>
+      <w:r>
+        <w:rPr>
+          <w:rFonts w:ascii="Times New Roman" w:hAnsi="Times New Roman" w:cs="Times New Roman"/>
+          <w:iCs/>
+          <w:sz w:val="24"/>
+          <w:szCs w:val="24"/>
+        </w:rPr>
+        <w:t>M</w:t>
+      </w:r>
+      <w:r>
+        <w:rPr>
+          <w:rFonts w:ascii="Times New Roman" w:hAnsi="Times New Roman" w:cs="Times New Roman"/>
+          <w:iCs/>
+          <w:sz w:val="24"/>
+          <w:szCs w:val="24"/>
+        </w:rPr>
+        <w:t>odel</w:t>
+      </w:r>
+      <w:proofErr w:type="spellEnd"/>
+      <w:r>
+        <w:rPr>
+          <w:rFonts w:ascii="Times New Roman" w:hAnsi="Times New Roman" w:cs="Times New Roman"/>
+          <w:iCs/>
+          <w:sz w:val="24"/>
+          <w:szCs w:val="24"/>
+        </w:rPr>
+        <w:t xml:space="preserve"> (para fazer a ligação </w:t>
+      </w:r>
+      <w:r>
+        <w:rPr>
+          <w:rFonts w:ascii="Times New Roman" w:hAnsi="Times New Roman" w:cs="Times New Roman"/>
+          <w:iCs/>
+          <w:sz w:val="24"/>
+          <w:szCs w:val="24"/>
+        </w:rPr>
+        <w:t>com</w:t>
+      </w:r>
+      <w:r>
+        <w:rPr>
+          <w:rFonts w:ascii="Times New Roman" w:hAnsi="Times New Roman" w:cs="Times New Roman"/>
+          <w:iCs/>
+          <w:sz w:val="24"/>
+          <w:szCs w:val="24"/>
+        </w:rPr>
+        <w:t xml:space="preserve"> o RMI e mais funcionalidades).</w:t>
+      </w:r>
+    </w:p>
+    <w:p>
+      <w:pPr>
+        <w:jc w:val="both"/>
+        <w:rPr>
+          <w:rFonts w:ascii="Times New Roman" w:hAnsi="Times New Roman" w:cs="Times New Roman"/>
+          <w:iCs/>
+          <w:sz w:val="24"/>
+          <w:szCs w:val="24"/>
+        </w:rPr>
+      </w:pPr>
+    </w:p>
+    <w:p>
+      <w:pPr>
+        <w:jc w:val="both"/>
+        <w:rPr>
+          <w:rFonts w:ascii="Times New Roman" w:hAnsi="Times New Roman" w:cs="Times New Roman"/>
           <w:b/>
           <w:bCs/>
           <w:iCs/>
@@ -2036,7 +2490,31 @@
           <w:sz w:val="36"/>
           <w:szCs w:val="36"/>
         </w:rPr>
-        <w:t>Integração de Struts com o servidor RMI</w:t>
+        <w:t xml:space="preserve">Integração de </w:t>
+      </w:r>
+      <w:proofErr w:type="spellStart"/>
+      <w:r>
+        <w:rPr>
+          <w:rFonts w:ascii="Times New Roman" w:hAnsi="Times New Roman" w:cs="Times New Roman"/>
+          <w:b/>
+          <w:bCs/>
+          <w:iCs/>
+          <w:sz w:val="36"/>
+          <w:szCs w:val="36"/>
+        </w:rPr>
+        <w:t>Struts</w:t>
+      </w:r>
+      <w:proofErr w:type="spellEnd"/>
+      <w:r>
+        <w:rPr>
+          <w:rFonts w:ascii="Times New Roman" w:hAnsi="Times New Roman" w:cs="Times New Roman"/>
+          <w:b/>
+          <w:bCs/>
+          <w:iCs/>
+          <w:sz w:val="36"/>
+          <w:szCs w:val="36"/>
+        </w:rPr>
+        <w:t xml:space="preserve"> com o servidor RMI</w:t>
       </w:r>
     </w:p>
     <w:p>
@@ -2056,7 +2534,147 @@
           <w:sz w:val="24"/>
           <w:szCs w:val="24"/>
         </w:rPr>
-        <w:t xml:space="preserve">     Para a integração com as duas metas, foi utilizada uma arquitetura MVC. O servidor Web corre através do servidor Tomcat utilizando Struts para o desenvolvimento de JSP’s (interface web). Assim, é garantida a possibilidade das actions obterem os dados inseridos pelos diferentes utilizadores nas views e que o bean (o model) consiga realizar pedidos ao servidor RMI, como, por exemplo, a verificação de utilizadores, o envio de votos feitos online, entre outros.</w:t>
+        <w:t xml:space="preserve">     Para a integração com as duas metas, foi utilizada uma arquitetura MVC. O servidor Web corre através do servidor </w:t>
+      </w:r>
+      <w:proofErr w:type="spellStart"/>
+      <w:r>
+        <w:rPr>
+          <w:rFonts w:ascii="Times New Roman" w:hAnsi="Times New Roman" w:cs="Times New Roman"/>
+          <w:iCs/>
+          <w:sz w:val="24"/>
+          <w:szCs w:val="24"/>
+        </w:rPr>
+        <w:t>Tomcat</w:t>
+      </w:r>
+      <w:proofErr w:type="spellEnd"/>
+      <w:r>
+        <w:rPr>
+          <w:rFonts w:ascii="Times New Roman" w:hAnsi="Times New Roman" w:cs="Times New Roman"/>
+          <w:iCs/>
+          <w:sz w:val="24"/>
+          <w:szCs w:val="24"/>
+        </w:rPr>
+        <w:t xml:space="preserve"> utilizando </w:t>
+      </w:r>
+      <w:proofErr w:type="spellStart"/>
+      <w:r>
+        <w:rPr>
+          <w:rFonts w:ascii="Times New Roman" w:hAnsi="Times New Roman" w:cs="Times New Roman"/>
+          <w:iCs/>
+          <w:sz w:val="24"/>
+          <w:szCs w:val="24"/>
+        </w:rPr>
+        <w:t>Struts</w:t>
+      </w:r>
+      <w:proofErr w:type="spellEnd"/>
+      <w:r>
+        <w:rPr>
+          <w:rFonts w:ascii="Times New Roman" w:hAnsi="Times New Roman" w:cs="Times New Roman"/>
+          <w:iCs/>
+          <w:sz w:val="24"/>
+          <w:szCs w:val="24"/>
+        </w:rPr>
+        <w:t xml:space="preserve"> para o desenvolvimento de </w:t>
+      </w:r>
+      <w:proofErr w:type="spellStart"/>
+      <w:r>
+        <w:rPr>
+          <w:rFonts w:ascii="Times New Roman" w:hAnsi="Times New Roman" w:cs="Times New Roman"/>
+          <w:iCs/>
+          <w:sz w:val="24"/>
+          <w:szCs w:val="24"/>
+        </w:rPr>
+        <w:t>JSP’s</w:t>
+      </w:r>
+      <w:proofErr w:type="spellEnd"/>
+      <w:r>
+        <w:rPr>
+          <w:rFonts w:ascii="Times New Roman" w:hAnsi="Times New Roman" w:cs="Times New Roman"/>
+          <w:iCs/>
+          <w:sz w:val="24"/>
+          <w:szCs w:val="24"/>
+        </w:rPr>
+        <w:t xml:space="preserve"> (interface web). Assim, é garantida a possibilidade das </w:t>
+      </w:r>
+      <w:proofErr w:type="spellStart"/>
+      <w:r>
+        <w:rPr>
+          <w:rFonts w:ascii="Times New Roman" w:hAnsi="Times New Roman" w:cs="Times New Roman"/>
+          <w:iCs/>
+          <w:sz w:val="24"/>
+          <w:szCs w:val="24"/>
+        </w:rPr>
+        <w:t>actions</w:t>
+      </w:r>
+      <w:proofErr w:type="spellEnd"/>
+      <w:r>
+        <w:rPr>
+          <w:rFonts w:ascii="Times New Roman" w:hAnsi="Times New Roman" w:cs="Times New Roman"/>
+          <w:iCs/>
+          <w:sz w:val="24"/>
+          <w:szCs w:val="24"/>
+        </w:rPr>
+        <w:t xml:space="preserve"> obterem os dados inseridos pelos diferentes utilizadores nas </w:t>
+      </w:r>
+      <w:proofErr w:type="spellStart"/>
+      <w:r>
+        <w:rPr>
+          <w:rFonts w:ascii="Times New Roman" w:hAnsi="Times New Roman" w:cs="Times New Roman"/>
+          <w:iCs/>
+          <w:sz w:val="24"/>
+          <w:szCs w:val="24"/>
+        </w:rPr>
+        <w:t>views</w:t>
+      </w:r>
+      <w:proofErr w:type="spellEnd"/>
+      <w:r>
+        <w:rPr>
+          <w:rFonts w:ascii="Times New Roman" w:hAnsi="Times New Roman" w:cs="Times New Roman"/>
+          <w:iCs/>
+          <w:sz w:val="24"/>
+          <w:szCs w:val="24"/>
+        </w:rPr>
+        <w:t xml:space="preserve"> e que o </w:t>
+      </w:r>
+      <w:proofErr w:type="spellStart"/>
+      <w:r>
+        <w:rPr>
+          <w:rFonts w:ascii="Times New Roman" w:hAnsi="Times New Roman" w:cs="Times New Roman"/>
+          <w:iCs/>
+          <w:sz w:val="24"/>
+          <w:szCs w:val="24"/>
+        </w:rPr>
+        <w:t>bean</w:t>
+      </w:r>
+      <w:proofErr w:type="spellEnd"/>
+      <w:r>
+        <w:rPr>
+          <w:rFonts w:ascii="Times New Roman" w:hAnsi="Times New Roman" w:cs="Times New Roman"/>
+          <w:iCs/>
+          <w:sz w:val="24"/>
+          <w:szCs w:val="24"/>
+        </w:rPr>
+        <w:t xml:space="preserve"> (o </w:t>
+      </w:r>
+      <w:proofErr w:type="spellStart"/>
+      <w:r>
+        <w:rPr>
+          <w:rFonts w:ascii="Times New Roman" w:hAnsi="Times New Roman" w:cs="Times New Roman"/>
+          <w:iCs/>
+          <w:sz w:val="24"/>
+          <w:szCs w:val="24"/>
+        </w:rPr>
+        <w:t>model</w:t>
+      </w:r>
+      <w:proofErr w:type="spellEnd"/>
+      <w:r>
+        <w:rPr>
+          <w:rFonts w:ascii="Times New Roman" w:hAnsi="Times New Roman" w:cs="Times New Roman"/>
+          <w:iCs/>
+          <w:sz w:val="24"/>
+          <w:szCs w:val="24"/>
+        </w:rPr>
+        <w:t>) consiga realizar pedidos ao servidor RMI, como, por exemplo, a verificação de utilizadores, o envio de votos feitos online, entre outros.</w:t>
       </w:r>
     </w:p>
     <w:p>
@@ -2105,6 +2723,7 @@
         </w:rPr>
         <w:t xml:space="preserve"> utilizador com nome e password </w:t>
       </w:r>
+      <w:proofErr w:type="spellStart"/>
       <w:r>
         <w:rPr>
           <w:rFonts w:ascii="Times New Roman" w:hAnsi="Times New Roman" w:cs="Times New Roman"/>
@@ -2114,14 +2733,35 @@
         </w:rPr>
         <w:t>admin</w:t>
       </w:r>
-      <w:r>
-        <w:rPr>
-          <w:rFonts w:ascii="Times New Roman" w:hAnsi="Times New Roman" w:cs="Times New Roman"/>
-          <w:iCs/>
-          <w:sz w:val="24"/>
-          <w:szCs w:val="24"/>
-        </w:rPr>
-        <w:t xml:space="preserve"> pode aceder a todas as funcionalidades semelhantes à consola de administração da meta 1. Para que um utilizador normal não possa aceder às páginas correspondentes a páginas de administração foi criado um interceptor que envia para a página de login caso o utilizador tente aceder a páginas exclusivas ao administrador.</w:t>
+      <w:proofErr w:type="spellEnd"/>
+      <w:r>
+        <w:rPr>
+          <w:rFonts w:ascii="Times New Roman" w:hAnsi="Times New Roman" w:cs="Times New Roman"/>
+          <w:iCs/>
+          <w:sz w:val="24"/>
+          <w:szCs w:val="24"/>
+        </w:rPr>
+        <w:t xml:space="preserve"> pode aceder a todas as funcionalidades semelhantes à consola de administração da meta 1. Para que um utilizador normal não possa aceder às páginas correspondentes a páginas de administração foi criado um </w:t>
+      </w:r>
+      <w:proofErr w:type="spellStart"/>
+      <w:r>
+        <w:rPr>
+          <w:rFonts w:ascii="Times New Roman" w:hAnsi="Times New Roman" w:cs="Times New Roman"/>
+          <w:iCs/>
+          <w:sz w:val="24"/>
+          <w:szCs w:val="24"/>
+        </w:rPr>
+        <w:t>interceptor</w:t>
+      </w:r>
+      <w:proofErr w:type="spellEnd"/>
+      <w:r>
+        <w:rPr>
+          <w:rFonts w:ascii="Times New Roman" w:hAnsi="Times New Roman" w:cs="Times New Roman"/>
+          <w:iCs/>
+          <w:sz w:val="24"/>
+          <w:szCs w:val="24"/>
+        </w:rPr>
+        <w:t xml:space="preserve"> que envia para a página de login caso o utilizador tente aceder a páginas exclusivas ao administrador.</w:t>
       </w:r>
     </w:p>
     <w:p>
@@ -2141,7 +2781,28 @@
           <w:sz w:val="24"/>
           <w:szCs w:val="24"/>
         </w:rPr>
-        <w:t xml:space="preserve">     (votos - raul)</w:t>
+        <w:lastRenderedPageBreak/>
+        <w:t xml:space="preserve">     (votos - </w:t>
+      </w:r>
+      <w:proofErr w:type="spellStart"/>
+      <w:r>
+        <w:rPr>
+          <w:rFonts w:ascii="Times New Roman" w:hAnsi="Times New Roman" w:cs="Times New Roman"/>
+          <w:iCs/>
+          <w:sz w:val="24"/>
+          <w:szCs w:val="24"/>
+        </w:rPr>
+        <w:t>raul</w:t>
+      </w:r>
+      <w:proofErr w:type="spellEnd"/>
+      <w:r>
+        <w:rPr>
+          <w:rFonts w:ascii="Times New Roman" w:hAnsi="Times New Roman" w:cs="Times New Roman"/>
+          <w:iCs/>
+          <w:sz w:val="24"/>
+          <w:szCs w:val="24"/>
+        </w:rPr>
+        <w:t>)</w:t>
       </w:r>
     </w:p>
     <w:p>
@@ -2149,6 +2810,17 @@
         <w:jc w:val="both"/>
         <w:rPr>
           <w:rFonts w:ascii="Times New Roman" w:hAnsi="Times New Roman" w:cs="Times New Roman"/>
+          <w:iCs/>
+          <w:sz w:val="24"/>
+          <w:szCs w:val="24"/>
+        </w:rPr>
+      </w:pPr>
+    </w:p>
+    <w:p>
+      <w:pPr>
+        <w:jc w:val="both"/>
+        <w:rPr>
+          <w:rFonts w:ascii="Times New Roman" w:hAnsi="Times New Roman" w:cs="Times New Roman"/>
           <w:b/>
           <w:bCs/>
           <w:iCs/>
@@ -2165,8 +2837,55 @@
           <w:sz w:val="36"/>
           <w:szCs w:val="36"/>
         </w:rPr>
-        <w:lastRenderedPageBreak/>
-        <w:t>4. Integração de WebSockets com Struts e RMI</w:t>
+        <w:t xml:space="preserve">4. Integração de </w:t>
+      </w:r>
+      <w:proofErr w:type="spellStart"/>
+      <w:r>
+        <w:rPr>
+          <w:rFonts w:ascii="Times New Roman" w:hAnsi="Times New Roman" w:cs="Times New Roman"/>
+          <w:b/>
+          <w:bCs/>
+          <w:iCs/>
+          <w:sz w:val="36"/>
+          <w:szCs w:val="36"/>
+        </w:rPr>
+        <w:t>WebSockets</w:t>
+      </w:r>
+      <w:proofErr w:type="spellEnd"/>
+      <w:r>
+        <w:rPr>
+          <w:rFonts w:ascii="Times New Roman" w:hAnsi="Times New Roman" w:cs="Times New Roman"/>
+          <w:b/>
+          <w:bCs/>
+          <w:iCs/>
+          <w:sz w:val="36"/>
+          <w:szCs w:val="36"/>
+        </w:rPr>
+        <w:t xml:space="preserve"> com </w:t>
+      </w:r>
+      <w:proofErr w:type="spellStart"/>
+      <w:r>
+        <w:rPr>
+          <w:rFonts w:ascii="Times New Roman" w:hAnsi="Times New Roman" w:cs="Times New Roman"/>
+          <w:b/>
+          <w:bCs/>
+          <w:iCs/>
+          <w:sz w:val="36"/>
+          <w:szCs w:val="36"/>
+        </w:rPr>
+        <w:t>Struts</w:t>
+      </w:r>
+      <w:proofErr w:type="spellEnd"/>
+      <w:r>
+        <w:rPr>
+          <w:rFonts w:ascii="Times New Roman" w:hAnsi="Times New Roman" w:cs="Times New Roman"/>
+          <w:b/>
+          <w:bCs/>
+          <w:iCs/>
+          <w:sz w:val="36"/>
+          <w:szCs w:val="36"/>
+        </w:rPr>
+        <w:t xml:space="preserve"> e RMI</w:t>
       </w:r>
     </w:p>
     <w:p>
@@ -2197,6 +2916,7 @@
         </w:rPr>
         <w:t xml:space="preserve">Foram criados dois </w:t>
       </w:r>
+      <w:proofErr w:type="spellStart"/>
       <w:r>
         <w:rPr>
           <w:rFonts w:ascii="Times New Roman" w:hAnsi="Times New Roman" w:cs="Times New Roman"/>
@@ -2231,7 +2951,57 @@
           <w:sz w:val="24"/>
           <w:szCs w:val="24"/>
         </w:rPr>
-        <w:t>ockets um para enviar as mensagens da atividade do utilizador e outro que lê estas mensagens e mostra-as ao utilizador. Este web socket de escrita envia as mensagens de login de um utilizador, notificação de voto numa data eleição, número total de votos até ao momento numa dada eleição e notificação de logout por parte de um utilizador.</w:t>
+        <w:t>ockets</w:t>
+      </w:r>
+      <w:proofErr w:type="spellEnd"/>
+      <w:r>
+        <w:rPr>
+          <w:rFonts w:ascii="Times New Roman" w:hAnsi="Times New Roman" w:cs="Times New Roman"/>
+          <w:iCs/>
+          <w:sz w:val="24"/>
+          <w:szCs w:val="24"/>
+        </w:rPr>
+        <w:t xml:space="preserve"> um para enviar as mensagens da atividade do utilizador e outro que lê estas mensagens e mostra-as ao utilizador. Este web </w:t>
+      </w:r>
+      <w:proofErr w:type="spellStart"/>
+      <w:r>
+        <w:rPr>
+          <w:rFonts w:ascii="Times New Roman" w:hAnsi="Times New Roman" w:cs="Times New Roman"/>
+          <w:iCs/>
+          <w:sz w:val="24"/>
+          <w:szCs w:val="24"/>
+        </w:rPr>
+        <w:t>socket</w:t>
+      </w:r>
+      <w:proofErr w:type="spellEnd"/>
+      <w:r>
+        <w:rPr>
+          <w:rFonts w:ascii="Times New Roman" w:hAnsi="Times New Roman" w:cs="Times New Roman"/>
+          <w:iCs/>
+          <w:sz w:val="24"/>
+          <w:szCs w:val="24"/>
+        </w:rPr>
+        <w:t xml:space="preserve"> de escrita envia as mensagens de login de um utilizador, notificação de voto numa data eleição, número total de votos até ao momento numa dada eleição e notificação de </w:t>
+      </w:r>
+      <w:proofErr w:type="spellStart"/>
+      <w:r>
+        <w:rPr>
+          <w:rFonts w:ascii="Times New Roman" w:hAnsi="Times New Roman" w:cs="Times New Roman"/>
+          <w:iCs/>
+          <w:sz w:val="24"/>
+          <w:szCs w:val="24"/>
+        </w:rPr>
+        <w:t>logout</w:t>
+      </w:r>
+      <w:proofErr w:type="spellEnd"/>
+      <w:r>
+        <w:rPr>
+          <w:rFonts w:ascii="Times New Roman" w:hAnsi="Times New Roman" w:cs="Times New Roman"/>
+          <w:iCs/>
+          <w:sz w:val="24"/>
+          <w:szCs w:val="24"/>
+        </w:rPr>
+        <w:t xml:space="preserve"> por parte de um utilizador.</w:t>
       </w:r>
     </w:p>
     <w:p>
@@ -2262,6 +3032,7 @@
         </w:rPr>
         <w:t xml:space="preserve">Durante a implementação do </w:t>
       </w:r>
+      <w:proofErr w:type="spellStart"/>
       <w:r>
         <w:rPr>
           <w:rFonts w:ascii="Times New Roman" w:hAnsi="Times New Roman" w:cs="Times New Roman"/>
@@ -2296,8 +3067,39 @@
           <w:sz w:val="24"/>
           <w:szCs w:val="24"/>
         </w:rPr>
-        <w:t xml:space="preserve">ocket de escrita obtivemos um problema relacionado com o envio das mensagens, que se devia ao facto de estarmos a enviar a mensagem sem o socket já estar conectado. Depois de alguma pesquisa descobrimos que os </w:t>
-      </w:r>
+        <w:t>ocket</w:t>
+      </w:r>
+      <w:proofErr w:type="spellEnd"/>
+      <w:r>
+        <w:rPr>
+          <w:rFonts w:ascii="Times New Roman" w:hAnsi="Times New Roman" w:cs="Times New Roman"/>
+          <w:iCs/>
+          <w:sz w:val="24"/>
+          <w:szCs w:val="24"/>
+        </w:rPr>
+        <w:t xml:space="preserve"> de escrita obtivemos um problema relacionado com o envio das mensagens, que se devia ao facto de estarmos a enviar a mensagem sem o </w:t>
+      </w:r>
+      <w:proofErr w:type="spellStart"/>
+      <w:r>
+        <w:rPr>
+          <w:rFonts w:ascii="Times New Roman" w:hAnsi="Times New Roman" w:cs="Times New Roman"/>
+          <w:iCs/>
+          <w:sz w:val="24"/>
+          <w:szCs w:val="24"/>
+        </w:rPr>
+        <w:t>socket</w:t>
+      </w:r>
+      <w:proofErr w:type="spellEnd"/>
+      <w:r>
+        <w:rPr>
+          <w:rFonts w:ascii="Times New Roman" w:hAnsi="Times New Roman" w:cs="Times New Roman"/>
+          <w:iCs/>
+          <w:sz w:val="24"/>
+          <w:szCs w:val="24"/>
+        </w:rPr>
+        <w:t xml:space="preserve"> já estar conectado. Depois de alguma pesquisa descobrimos que os </w:t>
+      </w:r>
+      <w:proofErr w:type="spellStart"/>
       <w:r>
         <w:rPr>
           <w:rFonts w:ascii="Times New Roman" w:hAnsi="Times New Roman" w:cs="Times New Roman"/>
@@ -2307,14 +3109,86 @@
         </w:rPr>
         <w:t>WebSockets</w:t>
       </w:r>
-      <w:r>
-        <w:rPr>
-          <w:rFonts w:ascii="Times New Roman" w:hAnsi="Times New Roman" w:cs="Times New Roman"/>
-          <w:iCs/>
-          <w:sz w:val="24"/>
-          <w:szCs w:val="24"/>
-        </w:rPr>
-        <w:t xml:space="preserve"> têm um event listener chamado onopen()</w:t>
+      <w:proofErr w:type="spellEnd"/>
+      <w:r>
+        <w:rPr>
+          <w:rFonts w:ascii="Times New Roman" w:hAnsi="Times New Roman" w:cs="Times New Roman"/>
+          <w:iCs/>
+          <w:sz w:val="24"/>
+          <w:szCs w:val="24"/>
+        </w:rPr>
+        <w:t xml:space="preserve"> têm um </w:t>
+      </w:r>
+      <w:proofErr w:type="spellStart"/>
+      <w:r>
+        <w:rPr>
+          <w:rFonts w:ascii="Times New Roman" w:hAnsi="Times New Roman" w:cs="Times New Roman"/>
+          <w:iCs/>
+          <w:sz w:val="24"/>
+          <w:szCs w:val="24"/>
+        </w:rPr>
+        <w:t>event</w:t>
+      </w:r>
+      <w:proofErr w:type="spellEnd"/>
+      <w:r>
+        <w:rPr>
+          <w:rFonts w:ascii="Times New Roman" w:hAnsi="Times New Roman" w:cs="Times New Roman"/>
+          <w:iCs/>
+          <w:sz w:val="24"/>
+          <w:szCs w:val="24"/>
+        </w:rPr>
+        <w:t xml:space="preserve"> </w:t>
+      </w:r>
+      <w:proofErr w:type="spellStart"/>
+      <w:r>
+        <w:rPr>
+          <w:rFonts w:ascii="Times New Roman" w:hAnsi="Times New Roman" w:cs="Times New Roman"/>
+          <w:iCs/>
+          <w:sz w:val="24"/>
+          <w:szCs w:val="24"/>
+        </w:rPr>
+        <w:t>listener</w:t>
+      </w:r>
+      <w:proofErr w:type="spellEnd"/>
+      <w:r>
+        <w:rPr>
+          <w:rFonts w:ascii="Times New Roman" w:hAnsi="Times New Roman" w:cs="Times New Roman"/>
+          <w:iCs/>
+          <w:sz w:val="24"/>
+          <w:szCs w:val="24"/>
+        </w:rPr>
+        <w:t xml:space="preserve"> chamado </w:t>
+      </w:r>
+      <w:proofErr w:type="spellStart"/>
+      <w:proofErr w:type="gramStart"/>
+      <w:r>
+        <w:rPr>
+          <w:rFonts w:ascii="Times New Roman" w:hAnsi="Times New Roman" w:cs="Times New Roman"/>
+          <w:iCs/>
+          <w:sz w:val="24"/>
+          <w:szCs w:val="24"/>
+        </w:rPr>
+        <w:t>onopen</w:t>
+      </w:r>
+      <w:proofErr w:type="spellEnd"/>
+      <w:r>
+        <w:rPr>
+          <w:rFonts w:ascii="Times New Roman" w:hAnsi="Times New Roman" w:cs="Times New Roman"/>
+          <w:iCs/>
+          <w:sz w:val="24"/>
+          <w:szCs w:val="24"/>
+        </w:rPr>
+        <w:t>(</w:t>
+      </w:r>
+      <w:proofErr w:type="gramEnd"/>
+      <w:r>
+        <w:rPr>
+          <w:rFonts w:ascii="Times New Roman" w:hAnsi="Times New Roman" w:cs="Times New Roman"/>
+          <w:iCs/>
+          <w:sz w:val="24"/>
+          <w:szCs w:val="24"/>
+        </w:rPr>
+        <w:t>)</w:t>
       </w:r>
       <w:r>
         <w:rPr>
@@ -2334,6 +3208,7 @@
         </w:rPr>
         <w:t xml:space="preserve"> que executa uma ação aquando do </w:t>
       </w:r>
+      <w:proofErr w:type="spellStart"/>
       <w:r>
         <w:rPr>
           <w:rFonts w:ascii="Times New Roman" w:hAnsi="Times New Roman" w:cs="Times New Roman"/>
@@ -2343,32 +3218,15 @@
         </w:rPr>
         <w:t>WebSocket</w:t>
       </w:r>
-      <w:r>
-        <w:rPr>
-          <w:rFonts w:ascii="Times New Roman" w:hAnsi="Times New Roman" w:cs="Times New Roman"/>
-          <w:iCs/>
-          <w:sz w:val="24"/>
-          <w:szCs w:val="24"/>
-        </w:rPr>
-        <w:t xml:space="preserve"> já estar </w:t>
-      </w:r>
-      <w:r>
-        <w:rPr>
-          <w:rFonts w:ascii="Times New Roman" w:hAnsi="Times New Roman" w:cs="Times New Roman"/>
-          <w:iCs/>
-          <w:sz w:val="24"/>
-          <w:szCs w:val="24"/>
-        </w:rPr>
-        <w:t>conectado</w:t>
-      </w:r>
-      <w:r>
-        <w:rPr>
-          <w:rFonts w:ascii="Times New Roman" w:hAnsi="Times New Roman" w:cs="Times New Roman"/>
-          <w:iCs/>
-          <w:sz w:val="24"/>
-          <w:szCs w:val="24"/>
-        </w:rPr>
-        <w:t>.</w:t>
+      <w:proofErr w:type="spellEnd"/>
+      <w:r>
+        <w:rPr>
+          <w:rFonts w:ascii="Times New Roman" w:hAnsi="Times New Roman" w:cs="Times New Roman"/>
+          <w:iCs/>
+          <w:sz w:val="24"/>
+          <w:szCs w:val="24"/>
+        </w:rPr>
+        <w:t xml:space="preserve"> já estar conectado.</w:t>
       </w:r>
     </w:p>
     <w:p>
@@ -2403,7 +3261,31 @@
           <w:sz w:val="36"/>
           <w:szCs w:val="36"/>
         </w:rPr>
-        <w:t>5. Integração de APIs REST no projeto</w:t>
+        <w:t xml:space="preserve">5. Integração de </w:t>
+      </w:r>
+      <w:proofErr w:type="spellStart"/>
+      <w:r>
+        <w:rPr>
+          <w:rFonts w:ascii="Times New Roman" w:hAnsi="Times New Roman" w:cs="Times New Roman"/>
+          <w:b/>
+          <w:bCs/>
+          <w:iCs/>
+          <w:sz w:val="36"/>
+          <w:szCs w:val="36"/>
+        </w:rPr>
+        <w:t>APIs</w:t>
+      </w:r>
+      <w:proofErr w:type="spellEnd"/>
+      <w:r>
+        <w:rPr>
+          <w:rFonts w:ascii="Times New Roman" w:hAnsi="Times New Roman" w:cs="Times New Roman"/>
+          <w:b/>
+          <w:bCs/>
+          <w:iCs/>
+          <w:sz w:val="36"/>
+          <w:szCs w:val="36"/>
+        </w:rPr>
+        <w:t xml:space="preserve"> REST no projeto</w:t>
       </w:r>
     </w:p>
     <w:p>
@@ -2531,7 +3413,47 @@
           <w:sz w:val="24"/>
           <w:szCs w:val="24"/>
         </w:rPr>
-        <w:t>Também foi criada a aplicação “testeREST” na plataforma FacebookDevelopers, em que</w:t>
+        <w:t>Também foi criada a aplicação “</w:t>
+      </w:r>
+      <w:proofErr w:type="spellStart"/>
+      <w:r>
+        <w:rPr>
+          <w:rFonts w:ascii="Times New Roman" w:hAnsi="Times New Roman" w:cs="Times New Roman"/>
+          <w:iCs/>
+          <w:sz w:val="24"/>
+          <w:szCs w:val="24"/>
+        </w:rPr>
+        <w:t>testeREST</w:t>
+      </w:r>
+      <w:proofErr w:type="spellEnd"/>
+      <w:r>
+        <w:rPr>
+          <w:rFonts w:ascii="Times New Roman" w:hAnsi="Times New Roman" w:cs="Times New Roman"/>
+          <w:iCs/>
+          <w:sz w:val="24"/>
+          <w:szCs w:val="24"/>
+        </w:rPr>
+        <w:t xml:space="preserve">” na plataforma </w:t>
+      </w:r>
+      <w:proofErr w:type="spellStart"/>
+      <w:r>
+        <w:rPr>
+          <w:rFonts w:ascii="Times New Roman" w:hAnsi="Times New Roman" w:cs="Times New Roman"/>
+          <w:iCs/>
+          <w:sz w:val="24"/>
+          <w:szCs w:val="24"/>
+        </w:rPr>
+        <w:t>FacebookDevelopers</w:t>
+      </w:r>
+      <w:proofErr w:type="spellEnd"/>
+      <w:r>
+        <w:rPr>
+          <w:rFonts w:ascii="Times New Roman" w:hAnsi="Times New Roman" w:cs="Times New Roman"/>
+          <w:iCs/>
+          <w:sz w:val="24"/>
+          <w:szCs w:val="24"/>
+        </w:rPr>
+        <w:t>, em que</w:t>
       </w:r>
       <w:r>
         <w:rPr>
@@ -2567,16 +3489,7 @@
           <w:sz w:val="24"/>
           <w:szCs w:val="24"/>
         </w:rPr>
-        <w:t>redireccionamento</w:t>
-      </w:r>
-      <w:r>
-        <w:rPr>
-          <w:rFonts w:ascii="Times New Roman" w:hAnsi="Times New Roman" w:cs="Times New Roman"/>
-          <w:iCs/>
-          <w:sz w:val="24"/>
-          <w:szCs w:val="24"/>
-        </w:rPr>
-        <w:t xml:space="preserve"> para a página </w:t>
+        <w:t xml:space="preserve">redireccionamento para a página </w:t>
       </w:r>
       <w:hyperlink r:id="rId13" w:history="1">
         <w:r>
@@ -2624,16 +3537,7 @@
           <w:sz w:val="24"/>
           <w:szCs w:val="24"/>
         </w:rPr>
-        <w:t>forma que</w:t>
-      </w:r>
-      <w:r>
-        <w:rPr>
-          <w:rFonts w:ascii="Times New Roman" w:hAnsi="Times New Roman" w:cs="Times New Roman"/>
-          <w:iCs/>
-          <w:sz w:val="24"/>
-          <w:szCs w:val="24"/>
-        </w:rPr>
-        <w:t xml:space="preserve"> seja gerado um código de confirmação para o utilizador poder dar login com o</w:t>
+        <w:t>forma que seja gerado um código de confirmação para o utilizador poder dar login com o</w:t>
       </w:r>
       <w:r>
         <w:rPr>
@@ -2680,7 +3584,27 @@
           <w:sz w:val="24"/>
           <w:szCs w:val="24"/>
         </w:rPr>
-        <w:t>Aquando da associação da conta é devolvido um FacebookID, único por utilizador,</w:t>
+        <w:t xml:space="preserve">Aquando da associação da conta é devolvido um </w:t>
+      </w:r>
+      <w:proofErr w:type="spellStart"/>
+      <w:r>
+        <w:rPr>
+          <w:rFonts w:ascii="Times New Roman" w:hAnsi="Times New Roman" w:cs="Times New Roman"/>
+          <w:iCs/>
+          <w:sz w:val="24"/>
+          <w:szCs w:val="24"/>
+        </w:rPr>
+        <w:t>FacebookID</w:t>
+      </w:r>
+      <w:proofErr w:type="spellEnd"/>
+      <w:r>
+        <w:rPr>
+          <w:rFonts w:ascii="Times New Roman" w:hAnsi="Times New Roman" w:cs="Times New Roman"/>
+          <w:iCs/>
+          <w:sz w:val="24"/>
+          <w:szCs w:val="24"/>
+        </w:rPr>
+        <w:t>, único por utilizador,</w:t>
       </w:r>
       <w:r>
         <w:rPr>
@@ -2763,7 +3687,27 @@
           <w:sz w:val="24"/>
           <w:szCs w:val="24"/>
         </w:rPr>
-        <w:t>associada ao FacebookID com que se pretende dar login. Caso esta última condição não se</w:t>
+        <w:t xml:space="preserve">associada ao </w:t>
+      </w:r>
+      <w:proofErr w:type="spellStart"/>
+      <w:r>
+        <w:rPr>
+          <w:rFonts w:ascii="Times New Roman" w:hAnsi="Times New Roman" w:cs="Times New Roman"/>
+          <w:iCs/>
+          <w:sz w:val="24"/>
+          <w:szCs w:val="24"/>
+        </w:rPr>
+        <w:t>FacebookID</w:t>
+      </w:r>
+      <w:proofErr w:type="spellEnd"/>
+      <w:r>
+        <w:rPr>
+          <w:rFonts w:ascii="Times New Roman" w:hAnsi="Times New Roman" w:cs="Times New Roman"/>
+          <w:iCs/>
+          <w:sz w:val="24"/>
+          <w:szCs w:val="24"/>
+        </w:rPr>
+        <w:t xml:space="preserve"> com que se pretende dar login. Caso esta última condição não se</w:t>
       </w:r>
       <w:r>
         <w:rPr>
@@ -2930,6 +3874,7 @@
                 <w:lang w:eastAsia="pt-PT"/>
               </w:rPr>
             </w:pPr>
+            <w:proofErr w:type="spellStart"/>
             <w:r>
               <w:rPr>
                 <w:rFonts w:ascii="Calibri" w:eastAsia="Times New Roman" w:hAnsi="Calibri" w:cs="Calibri"/>
@@ -2940,7 +3885,20 @@
                 <w:szCs w:val="28"/>
                 <w:lang w:eastAsia="pt-PT"/>
               </w:rPr>
-              <w:t>Pass/Fail</w:t>
+              <w:t>Pass</w:t>
+            </w:r>
+            <w:proofErr w:type="spellEnd"/>
+            <w:r>
+              <w:rPr>
+                <w:rFonts w:ascii="Calibri" w:eastAsia="Times New Roman" w:hAnsi="Calibri" w:cs="Calibri"/>
+                <w:b/>
+                <w:bCs/>
+                <w:color w:val="000000"/>
+                <w:sz w:val="28"/>
+                <w:szCs w:val="28"/>
+                <w:lang w:eastAsia="pt-PT"/>
+              </w:rPr>
+              <w:t>/Fail</w:t>
             </w:r>
           </w:p>
         </w:tc>
@@ -2999,6 +3957,7 @@
                 <w:lang w:eastAsia="pt-PT"/>
               </w:rPr>
             </w:pPr>
+            <w:proofErr w:type="spellStart"/>
             <w:r>
               <w:rPr>
                 <w:rFonts w:ascii="Calibri" w:eastAsia="Times New Roman" w:hAnsi="Calibri" w:cs="Calibri"/>
@@ -3009,6 +3968,7 @@
               </w:rPr>
               <w:t>Pass</w:t>
             </w:r>
+            <w:proofErr w:type="spellEnd"/>
           </w:p>
         </w:tc>
       </w:tr>
@@ -3066,6 +4026,7 @@
                 <w:lang w:eastAsia="pt-PT"/>
               </w:rPr>
             </w:pPr>
+            <w:proofErr w:type="spellStart"/>
             <w:r>
               <w:rPr>
                 <w:rFonts w:ascii="Calibri" w:eastAsia="Times New Roman" w:hAnsi="Calibri" w:cs="Calibri"/>
@@ -3076,6 +4037,7 @@
               </w:rPr>
               <w:t>Pass</w:t>
             </w:r>
+            <w:proofErr w:type="spellEnd"/>
           </w:p>
         </w:tc>
       </w:tr>
@@ -3110,7 +4072,30 @@
                 <w:szCs w:val="28"/>
                 <w:lang w:eastAsia="pt-PT"/>
               </w:rPr>
-              <w:t>Criar eleição (incl. integração com a meta 1)</w:t>
+              <w:lastRenderedPageBreak/>
+              <w:t>Criar eleição (</w:t>
+            </w:r>
+            <w:proofErr w:type="spellStart"/>
+            <w:r>
+              <w:rPr>
+                <w:rFonts w:ascii="Calibri" w:eastAsia="Times New Roman" w:hAnsi="Calibri" w:cs="Calibri"/>
+                <w:color w:val="000000"/>
+                <w:sz w:val="28"/>
+                <w:szCs w:val="28"/>
+                <w:lang w:eastAsia="pt-PT"/>
+              </w:rPr>
+              <w:t>incl</w:t>
+            </w:r>
+            <w:proofErr w:type="spellEnd"/>
+            <w:r>
+              <w:rPr>
+                <w:rFonts w:ascii="Calibri" w:eastAsia="Times New Roman" w:hAnsi="Calibri" w:cs="Calibri"/>
+                <w:color w:val="000000"/>
+                <w:sz w:val="28"/>
+                <w:szCs w:val="28"/>
+                <w:lang w:eastAsia="pt-PT"/>
+              </w:rPr>
+              <w:t>. integração com a meta 1)</w:t>
             </w:r>
           </w:p>
         </w:tc>
@@ -3133,6 +4118,7 @@
                 <w:lang w:eastAsia="pt-PT"/>
               </w:rPr>
             </w:pPr>
+            <w:proofErr w:type="spellStart"/>
             <w:r>
               <w:rPr>
                 <w:rFonts w:ascii="Calibri" w:eastAsia="Times New Roman" w:hAnsi="Calibri" w:cs="Calibri"/>
@@ -3143,6 +4129,7 @@
               </w:rPr>
               <w:t>Pass</w:t>
             </w:r>
+            <w:proofErr w:type="spellEnd"/>
           </w:p>
         </w:tc>
       </w:tr>
@@ -3200,6 +4187,7 @@
                 <w:lang w:eastAsia="pt-PT"/>
               </w:rPr>
             </w:pPr>
+            <w:proofErr w:type="spellStart"/>
             <w:r>
               <w:rPr>
                 <w:rFonts w:ascii="Calibri" w:eastAsia="Times New Roman" w:hAnsi="Calibri" w:cs="Calibri"/>
@@ -3210,6 +4198,7 @@
               </w:rPr>
               <w:t>Pass</w:t>
             </w:r>
+            <w:proofErr w:type="spellEnd"/>
           </w:p>
         </w:tc>
       </w:tr>
@@ -3267,6 +4256,7 @@
                 <w:lang w:eastAsia="pt-PT"/>
               </w:rPr>
             </w:pPr>
+            <w:proofErr w:type="spellStart"/>
             <w:r>
               <w:rPr>
                 <w:rFonts w:ascii="Calibri" w:eastAsia="Times New Roman" w:hAnsi="Calibri" w:cs="Calibri"/>
@@ -3277,6 +4267,7 @@
               </w:rPr>
               <w:t>Pass</w:t>
             </w:r>
+            <w:proofErr w:type="spellEnd"/>
           </w:p>
         </w:tc>
       </w:tr>
@@ -3311,8 +4302,29 @@
                 <w:szCs w:val="28"/>
                 <w:lang w:eastAsia="pt-PT"/>
               </w:rPr>
-              <w:lastRenderedPageBreak/>
-              <w:t>Adicionar mesas de voto a uma eleição (incl. integração com a meta 1)</w:t>
+              <w:t>Adicionar mesas de voto a uma eleição (</w:t>
+            </w:r>
+            <w:proofErr w:type="spellStart"/>
+            <w:r>
+              <w:rPr>
+                <w:rFonts w:ascii="Calibri" w:eastAsia="Times New Roman" w:hAnsi="Calibri" w:cs="Calibri"/>
+                <w:color w:val="000000"/>
+                <w:sz w:val="28"/>
+                <w:szCs w:val="28"/>
+                <w:lang w:eastAsia="pt-PT"/>
+              </w:rPr>
+              <w:t>incl</w:t>
+            </w:r>
+            <w:proofErr w:type="spellEnd"/>
+            <w:r>
+              <w:rPr>
+                <w:rFonts w:ascii="Calibri" w:eastAsia="Times New Roman" w:hAnsi="Calibri" w:cs="Calibri"/>
+                <w:color w:val="000000"/>
+                <w:sz w:val="28"/>
+                <w:szCs w:val="28"/>
+                <w:lang w:eastAsia="pt-PT"/>
+              </w:rPr>
+              <w:t>. integração com a meta 1)</w:t>
             </w:r>
           </w:p>
         </w:tc>
@@ -3335,6 +4347,7 @@
                 <w:lang w:eastAsia="pt-PT"/>
               </w:rPr>
             </w:pPr>
+            <w:proofErr w:type="spellStart"/>
             <w:r>
               <w:rPr>
                 <w:rFonts w:ascii="Calibri" w:eastAsia="Times New Roman" w:hAnsi="Calibri" w:cs="Calibri"/>
@@ -3345,6 +4358,7 @@
               </w:rPr>
               <w:t>Pass</w:t>
             </w:r>
+            <w:proofErr w:type="spellEnd"/>
           </w:p>
         </w:tc>
       </w:tr>
@@ -3402,6 +4416,7 @@
                 <w:lang w:eastAsia="pt-PT"/>
               </w:rPr>
             </w:pPr>
+            <w:proofErr w:type="spellStart"/>
             <w:r>
               <w:rPr>
                 <w:rFonts w:ascii="Calibri" w:eastAsia="Times New Roman" w:hAnsi="Calibri" w:cs="Calibri"/>
@@ -3412,6 +4427,7 @@
               </w:rPr>
               <w:t>Pass</w:t>
             </w:r>
+            <w:proofErr w:type="spellEnd"/>
           </w:p>
         </w:tc>
       </w:tr>
@@ -3446,7 +4462,29 @@
                 <w:szCs w:val="28"/>
                 <w:lang w:eastAsia="pt-PT"/>
               </w:rPr>
-              <w:t>Votar (incl. integração com a meta 1)</w:t>
+              <w:t>Votar (</w:t>
+            </w:r>
+            <w:proofErr w:type="spellStart"/>
+            <w:r>
+              <w:rPr>
+                <w:rFonts w:ascii="Calibri" w:eastAsia="Times New Roman" w:hAnsi="Calibri" w:cs="Calibri"/>
+                <w:color w:val="000000"/>
+                <w:sz w:val="28"/>
+                <w:szCs w:val="28"/>
+                <w:lang w:eastAsia="pt-PT"/>
+              </w:rPr>
+              <w:t>incl</w:t>
+            </w:r>
+            <w:proofErr w:type="spellEnd"/>
+            <w:r>
+              <w:rPr>
+                <w:rFonts w:ascii="Calibri" w:eastAsia="Times New Roman" w:hAnsi="Calibri" w:cs="Calibri"/>
+                <w:color w:val="000000"/>
+                <w:sz w:val="28"/>
+                <w:szCs w:val="28"/>
+                <w:lang w:eastAsia="pt-PT"/>
+              </w:rPr>
+              <w:t>. integração com a meta 1)</w:t>
             </w:r>
           </w:p>
         </w:tc>
@@ -3469,6 +4507,7 @@
                 <w:lang w:eastAsia="pt-PT"/>
               </w:rPr>
             </w:pPr>
+            <w:proofErr w:type="spellStart"/>
             <w:r>
               <w:rPr>
                 <w:rFonts w:ascii="Calibri" w:eastAsia="Times New Roman" w:hAnsi="Calibri" w:cs="Calibri"/>
@@ -3479,6 +4518,7 @@
               </w:rPr>
               <w:t>Pass</w:t>
             </w:r>
+            <w:proofErr w:type="spellEnd"/>
           </w:p>
         </w:tc>
       </w:tr>
@@ -3536,6 +4576,7 @@
                 <w:lang w:eastAsia="pt-PT"/>
               </w:rPr>
             </w:pPr>
+            <w:proofErr w:type="spellStart"/>
             <w:r>
               <w:rPr>
                 <w:rFonts w:ascii="Calibri" w:eastAsia="Times New Roman" w:hAnsi="Calibri" w:cs="Calibri"/>
@@ -3546,6 +4587,7 @@
               </w:rPr>
               <w:t>Pass</w:t>
             </w:r>
+            <w:proofErr w:type="spellEnd"/>
           </w:p>
         </w:tc>
       </w:tr>
@@ -3603,6 +4645,7 @@
                 <w:lang w:eastAsia="pt-PT"/>
               </w:rPr>
             </w:pPr>
+            <w:proofErr w:type="spellStart"/>
             <w:r>
               <w:rPr>
                 <w:rFonts w:ascii="Calibri" w:eastAsia="Times New Roman" w:hAnsi="Calibri" w:cs="Calibri"/>
@@ -3613,6 +4656,7 @@
               </w:rPr>
               <w:t>Pass</w:t>
             </w:r>
+            <w:proofErr w:type="spellEnd"/>
           </w:p>
         </w:tc>
       </w:tr>
@@ -3670,6 +4714,7 @@
                 <w:lang w:eastAsia="pt-PT"/>
               </w:rPr>
             </w:pPr>
+            <w:proofErr w:type="spellStart"/>
             <w:r>
               <w:rPr>
                 <w:rFonts w:ascii="Calibri" w:eastAsia="Times New Roman" w:hAnsi="Calibri" w:cs="Calibri"/>
@@ -3680,6 +4725,7 @@
               </w:rPr>
               <w:t>Pass</w:t>
             </w:r>
+            <w:proofErr w:type="spellEnd"/>
           </w:p>
         </w:tc>
       </w:tr>
@@ -3751,6 +4797,7 @@
                 <w:lang w:eastAsia="pt-PT"/>
               </w:rPr>
             </w:pPr>
+            <w:proofErr w:type="spellStart"/>
             <w:r>
               <w:rPr>
                 <w:rFonts w:ascii="Calibri" w:eastAsia="Times New Roman" w:hAnsi="Calibri" w:cs="Calibri"/>
@@ -3763,6 +4810,7 @@
               </w:rPr>
               <w:t>WebSockets</w:t>
             </w:r>
+            <w:proofErr w:type="spellEnd"/>
           </w:p>
         </w:tc>
         <w:tc>
@@ -3787,6 +4835,7 @@
                 <w:lang w:eastAsia="pt-PT"/>
               </w:rPr>
             </w:pPr>
+            <w:proofErr w:type="spellStart"/>
             <w:r>
               <w:rPr>
                 <w:rFonts w:ascii="Calibri" w:eastAsia="Times New Roman" w:hAnsi="Calibri" w:cs="Calibri"/>
@@ -3797,7 +4846,20 @@
                 <w:szCs w:val="28"/>
                 <w:lang w:eastAsia="pt-PT"/>
               </w:rPr>
-              <w:t>Pass/Fail</w:t>
+              <w:t>Pass</w:t>
+            </w:r>
+            <w:proofErr w:type="spellEnd"/>
+            <w:r>
+              <w:rPr>
+                <w:rFonts w:ascii="Calibri" w:eastAsia="Times New Roman" w:hAnsi="Calibri" w:cs="Calibri"/>
+                <w:b/>
+                <w:bCs/>
+                <w:color w:val="000000"/>
+                <w:sz w:val="28"/>
+                <w:szCs w:val="28"/>
+                <w:lang w:eastAsia="pt-PT"/>
+              </w:rPr>
+              <w:t>/Fail</w:t>
             </w:r>
           </w:p>
         </w:tc>
@@ -3856,6 +4918,7 @@
                 <w:lang w:eastAsia="pt-PT"/>
               </w:rPr>
             </w:pPr>
+            <w:proofErr w:type="spellStart"/>
             <w:r>
               <w:rPr>
                 <w:rFonts w:ascii="Calibri" w:eastAsia="Times New Roman" w:hAnsi="Calibri" w:cs="Calibri"/>
@@ -3866,6 +4929,7 @@
               </w:rPr>
               <w:t>Pass</w:t>
             </w:r>
+            <w:proofErr w:type="spellEnd"/>
           </w:p>
         </w:tc>
       </w:tr>
@@ -4086,6 +5150,7 @@
                 <w:lang w:eastAsia="pt-PT"/>
               </w:rPr>
             </w:pPr>
+            <w:proofErr w:type="spellStart"/>
             <w:r>
               <w:rPr>
                 <w:rFonts w:ascii="Calibri" w:eastAsia="Times New Roman" w:hAnsi="Calibri" w:cs="Calibri"/>
@@ -4096,7 +5161,20 @@
                 <w:szCs w:val="28"/>
                 <w:lang w:eastAsia="pt-PT"/>
               </w:rPr>
-              <w:t>Pass/Fail</w:t>
+              <w:t>Pass</w:t>
+            </w:r>
+            <w:proofErr w:type="spellEnd"/>
+            <w:r>
+              <w:rPr>
+                <w:rFonts w:ascii="Calibri" w:eastAsia="Times New Roman" w:hAnsi="Calibri" w:cs="Calibri"/>
+                <w:b/>
+                <w:bCs/>
+                <w:color w:val="000000"/>
+                <w:sz w:val="28"/>
+                <w:szCs w:val="28"/>
+                <w:lang w:eastAsia="pt-PT"/>
+              </w:rPr>
+              <w:t>/Fail</w:t>
             </w:r>
           </w:p>
         </w:tc>
@@ -4155,6 +5233,7 @@
                 <w:lang w:eastAsia="pt-PT"/>
               </w:rPr>
             </w:pPr>
+            <w:proofErr w:type="spellStart"/>
             <w:r>
               <w:rPr>
                 <w:rFonts w:ascii="Calibri" w:eastAsia="Times New Roman" w:hAnsi="Calibri" w:cs="Calibri"/>
@@ -4165,6 +5244,7 @@
               </w:rPr>
               <w:t>Pass</w:t>
             </w:r>
+            <w:proofErr w:type="spellEnd"/>
           </w:p>
         </w:tc>
       </w:tr>
@@ -4222,6 +5302,7 @@
                 <w:lang w:eastAsia="pt-PT"/>
               </w:rPr>
             </w:pPr>
+            <w:proofErr w:type="spellStart"/>
             <w:r>
               <w:rPr>
                 <w:rFonts w:ascii="Calibri" w:eastAsia="Times New Roman" w:hAnsi="Calibri" w:cs="Calibri"/>
@@ -4232,6 +5313,7 @@
               </w:rPr>
               <w:t>Pass</w:t>
             </w:r>
+            <w:proofErr w:type="spellEnd"/>
           </w:p>
         </w:tc>
       </w:tr>

</xml_diff>

<commit_message>
relatório com tudo o que está feito até agr
</commit_message>
<xml_diff>
--- a/documentos/Relatório.docx
+++ b/documentos/Relatório.docx
@@ -775,14 +775,27 @@
                             <w:r>
                               <w:t xml:space="preserve">Figura </w:t>
                             </w:r>
-                            <w:fldSimple w:instr=" SEQ Figura \* ARABIC ">
-                              <w:r>
-                                <w:rPr>
-                                  <w:noProof/>
-                                </w:rPr>
-                                <w:t>1</w:t>
-                              </w:r>
-                            </w:fldSimple>
+                            <w:r>
+                              <w:fldChar w:fldCharType="begin"/>
+                            </w:r>
+                            <w:r>
+                              <w:instrText xml:space="preserve"> SEQ Figura \* ARABIC </w:instrText>
+                            </w:r>
+                            <w:r>
+                              <w:fldChar w:fldCharType="separate"/>
+                            </w:r>
+                            <w:r>
+                              <w:rPr>
+                                <w:noProof/>
+                              </w:rPr>
+                              <w:t>1</w:t>
+                            </w:r>
+                            <w:r>
+                              <w:rPr>
+                                <w:noProof/>
+                              </w:rPr>
+                              <w:fldChar w:fldCharType="end"/>
+                            </w:r>
                             <w:r>
                               <w:t xml:space="preserve"> - Arquitetura de software do projeto</w:t>
                             </w:r>
@@ -823,14 +836,27 @@
                       <w:r>
                         <w:t xml:space="preserve">Figura </w:t>
                       </w:r>
-                      <w:fldSimple w:instr=" SEQ Figura \* ARABIC ">
-                        <w:r>
-                          <w:rPr>
-                            <w:noProof/>
-                          </w:rPr>
-                          <w:t>1</w:t>
-                        </w:r>
-                      </w:fldSimple>
+                      <w:r>
+                        <w:fldChar w:fldCharType="begin"/>
+                      </w:r>
+                      <w:r>
+                        <w:instrText xml:space="preserve"> SEQ Figura \* ARABIC </w:instrText>
+                      </w:r>
+                      <w:r>
+                        <w:fldChar w:fldCharType="separate"/>
+                      </w:r>
+                      <w:r>
+                        <w:rPr>
+                          <w:noProof/>
+                        </w:rPr>
+                        <w:t>1</w:t>
+                      </w:r>
+                      <w:r>
+                        <w:rPr>
+                          <w:noProof/>
+                        </w:rPr>
+                        <w:fldChar w:fldCharType="end"/>
+                      </w:r>
                       <w:r>
                         <w:t xml:space="preserve"> - Arquitetura de software do projeto</w:t>
                       </w:r>
@@ -3225,6 +3251,7 @@
         <w:t xml:space="preserve"> chamado </w:t>
       </w:r>
       <w:proofErr w:type="spellStart"/>
+      <w:proofErr w:type="gramStart"/>
       <w:r>
         <w:rPr>
           <w:rFonts w:ascii="Times New Roman" w:hAnsi="Times New Roman" w:cs="Times New Roman"/>
@@ -3242,7 +3269,17 @@
           <w:sz w:val="24"/>
           <w:szCs w:val="24"/>
         </w:rPr>
-        <w:t>()</w:t>
+        <w:t>(</w:t>
+      </w:r>
+      <w:proofErr w:type="gramEnd"/>
+      <w:r>
+        <w:rPr>
+          <w:rFonts w:ascii="Times New Roman" w:hAnsi="Times New Roman" w:cs="Times New Roman"/>
+          <w:iCs/>
+          <w:sz w:val="24"/>
+          <w:szCs w:val="24"/>
+        </w:rPr>
+        <w:t>)</w:t>
       </w:r>
       <w:r>
         <w:rPr>
@@ -5054,12 +5091,22 @@
               <w:jc w:val="center"/>
               <w:rPr>
                 <w:rFonts w:ascii="Calibri" w:eastAsia="Times New Roman" w:hAnsi="Calibri" w:cs="Calibri"/>
-                <w:color w:val="000000"/>
+                <w:color w:val="FF0000"/>
                 <w:sz w:val="28"/>
                 <w:szCs w:val="28"/>
                 <w:lang w:eastAsia="pt-PT"/>
               </w:rPr>
             </w:pPr>
+            <w:r>
+              <w:rPr>
+                <w:rFonts w:ascii="Calibri" w:eastAsia="Times New Roman" w:hAnsi="Calibri" w:cs="Calibri"/>
+                <w:color w:val="FF0000"/>
+                <w:sz w:val="28"/>
+                <w:szCs w:val="28"/>
+                <w:lang w:eastAsia="pt-PT"/>
+              </w:rPr>
+              <w:t>Fail</w:t>
+            </w:r>
           </w:p>
         </w:tc>
       </w:tr>
@@ -5111,12 +5158,22 @@
               <w:jc w:val="center"/>
               <w:rPr>
                 <w:rFonts w:ascii="Calibri" w:eastAsia="Times New Roman" w:hAnsi="Calibri" w:cs="Calibri"/>
-                <w:color w:val="000000"/>
+                <w:color w:val="FF0000"/>
                 <w:sz w:val="28"/>
                 <w:szCs w:val="28"/>
                 <w:lang w:eastAsia="pt-PT"/>
               </w:rPr>
             </w:pPr>
+            <w:r>
+              <w:rPr>
+                <w:rFonts w:ascii="Calibri" w:eastAsia="Times New Roman" w:hAnsi="Calibri" w:cs="Calibri"/>
+                <w:color w:val="FF0000"/>
+                <w:sz w:val="28"/>
+                <w:szCs w:val="28"/>
+                <w:lang w:eastAsia="pt-PT"/>
+              </w:rPr>
+              <w:t>Fail</w:t>
+            </w:r>
           </w:p>
         </w:tc>
       </w:tr>
@@ -5429,12 +5486,22 @@
               <w:jc w:val="center"/>
               <w:rPr>
                 <w:rFonts w:ascii="Calibri" w:eastAsia="Times New Roman" w:hAnsi="Calibri" w:cs="Calibri"/>
-                <w:color w:val="000000"/>
+                <w:color w:val="FF0000"/>
                 <w:sz w:val="28"/>
                 <w:szCs w:val="28"/>
                 <w:lang w:eastAsia="pt-PT"/>
               </w:rPr>
             </w:pPr>
+            <w:r>
+              <w:rPr>
+                <w:rFonts w:ascii="Calibri" w:eastAsia="Times New Roman" w:hAnsi="Calibri" w:cs="Calibri"/>
+                <w:color w:val="FF0000"/>
+                <w:sz w:val="28"/>
+                <w:szCs w:val="28"/>
+                <w:lang w:eastAsia="pt-PT"/>
+              </w:rPr>
+              <w:t>Fail</w:t>
+            </w:r>
           </w:p>
         </w:tc>
       </w:tr>
@@ -5486,12 +5553,22 @@
               <w:jc w:val="center"/>
               <w:rPr>
                 <w:rFonts w:ascii="Calibri" w:eastAsia="Times New Roman" w:hAnsi="Calibri" w:cs="Calibri"/>
-                <w:color w:val="000000"/>
+                <w:color w:val="FF0000"/>
                 <w:sz w:val="28"/>
                 <w:szCs w:val="28"/>
                 <w:lang w:eastAsia="pt-PT"/>
               </w:rPr>
             </w:pPr>
+            <w:r>
+              <w:rPr>
+                <w:rFonts w:ascii="Calibri" w:eastAsia="Times New Roman" w:hAnsi="Calibri" w:cs="Calibri"/>
+                <w:color w:val="FF0000"/>
+                <w:sz w:val="28"/>
+                <w:szCs w:val="28"/>
+                <w:lang w:eastAsia="pt-PT"/>
+              </w:rPr>
+              <w:t>Fail</w:t>
+            </w:r>
           </w:p>
         </w:tc>
       </w:tr>

</xml_diff>

<commit_message>
entregue mas siga tentar fazer mais alguma cena hj
</commit_message>
<xml_diff>
--- a/documentos/Relatório.docx
+++ b/documentos/Relatório.docx
@@ -195,21 +195,12 @@
           <w:sz w:val="36"/>
         </w:rPr>
       </w:pPr>
-      <w:proofErr w:type="spellStart"/>
       <w:r>
         <w:rPr>
           <w:rFonts w:ascii="Times New Roman" w:hAnsi="Times New Roman" w:cs="Times New Roman"/>
           <w:sz w:val="36"/>
         </w:rPr>
-        <w:t>eVoting</w:t>
-      </w:r>
-      <w:proofErr w:type="spellEnd"/>
-      <w:r>
-        <w:rPr>
-          <w:rFonts w:ascii="Times New Roman" w:hAnsi="Times New Roman" w:cs="Times New Roman"/>
-          <w:sz w:val="36"/>
-        </w:rPr>
-        <w:t>: Voto Eletrónico na UC</w:t>
+        <w:t>eVoting: Voto Eletrónico na UC</w:t>
       </w:r>
     </w:p>
     <w:p>
@@ -558,27 +549,7 @@
           <w:sz w:val="24"/>
           <w:szCs w:val="24"/>
         </w:rPr>
-        <w:t xml:space="preserve">(para o servidor principal do sistema e as consolas de administração) e </w:t>
-      </w:r>
-      <w:proofErr w:type="spellStart"/>
-      <w:r>
-        <w:rPr>
-          <w:rFonts w:ascii="Times New Roman" w:hAnsi="Times New Roman" w:cs="Times New Roman"/>
-          <w:iCs/>
-          <w:sz w:val="24"/>
-          <w:szCs w:val="24"/>
-        </w:rPr>
-        <w:t>Multicast</w:t>
-      </w:r>
-      <w:proofErr w:type="spellEnd"/>
-      <w:r>
-        <w:rPr>
-          <w:rFonts w:ascii="Times New Roman" w:hAnsi="Times New Roman" w:cs="Times New Roman"/>
-          <w:iCs/>
-          <w:sz w:val="24"/>
-          <w:szCs w:val="24"/>
-        </w:rPr>
-        <w:t xml:space="preserve"> (para as</w:t>
+        <w:t>(para o servidor principal do sistema e as consolas de administração) e Multicast (para as</w:t>
       </w:r>
       <w:r>
         <w:rPr>
@@ -634,27 +605,7 @@
           <w:sz w:val="24"/>
           <w:szCs w:val="24"/>
         </w:rPr>
-        <w:t xml:space="preserve">Na meta 2 foi proposto a criação de um </w:t>
-      </w:r>
-      <w:proofErr w:type="spellStart"/>
-      <w:r>
-        <w:rPr>
-          <w:rFonts w:ascii="Times New Roman" w:hAnsi="Times New Roman" w:cs="Times New Roman"/>
-          <w:iCs/>
-          <w:sz w:val="24"/>
-          <w:szCs w:val="24"/>
-        </w:rPr>
-        <w:t>front-end</w:t>
-      </w:r>
-      <w:proofErr w:type="spellEnd"/>
-      <w:r>
-        <w:rPr>
-          <w:rFonts w:ascii="Times New Roman" w:hAnsi="Times New Roman" w:cs="Times New Roman"/>
-          <w:iCs/>
-          <w:sz w:val="24"/>
-          <w:szCs w:val="24"/>
-        </w:rPr>
-        <w:t xml:space="preserve"> web para a </w:t>
+        <w:t xml:space="preserve">Na meta 2 foi proposto a criação de um front-end web para a </w:t>
       </w:r>
       <w:r>
         <w:rPr>
@@ -692,27 +643,7 @@
           <w:sz w:val="24"/>
           <w:szCs w:val="24"/>
         </w:rPr>
-        <w:t>as mesas e terminais de voto (</w:t>
-      </w:r>
-      <w:proofErr w:type="spellStart"/>
-      <w:r>
-        <w:rPr>
-          <w:rFonts w:ascii="Times New Roman" w:hAnsi="Times New Roman" w:cs="Times New Roman"/>
-          <w:iCs/>
-          <w:sz w:val="24"/>
-          <w:szCs w:val="24"/>
-        </w:rPr>
-        <w:t>Multicast</w:t>
-      </w:r>
-      <w:proofErr w:type="spellEnd"/>
-      <w:r>
-        <w:rPr>
-          <w:rFonts w:ascii="Times New Roman" w:hAnsi="Times New Roman" w:cs="Times New Roman"/>
-          <w:iCs/>
-          <w:sz w:val="24"/>
-          <w:szCs w:val="24"/>
-        </w:rPr>
-        <w:t>), ou modo remoto, pelo browser. Ambas as formas de voto devem ter exatamente as mesmas funcionalidades para que não exista qualquer diferença no voto, exceto o seu local.</w:t>
+        <w:t>as mesas e terminais de voto (Multicast), ou modo remoto, pelo browser. Ambas as formas de voto devem ter exatamente as mesmas funcionalidades para que não exista qualquer diferença no voto, exceto o seu local.</w:t>
       </w:r>
     </w:p>
     <w:p>
@@ -775,27 +706,14 @@
                             <w:r>
                               <w:t xml:space="preserve">Figura </w:t>
                             </w:r>
-                            <w:r>
-                              <w:fldChar w:fldCharType="begin"/>
-                            </w:r>
-                            <w:r>
-                              <w:instrText xml:space="preserve"> SEQ Figura \* ARABIC </w:instrText>
-                            </w:r>
-                            <w:r>
-                              <w:fldChar w:fldCharType="separate"/>
-                            </w:r>
-                            <w:r>
-                              <w:rPr>
-                                <w:noProof/>
-                              </w:rPr>
-                              <w:t>1</w:t>
-                            </w:r>
-                            <w:r>
-                              <w:rPr>
-                                <w:noProof/>
-                              </w:rPr>
-                              <w:fldChar w:fldCharType="end"/>
-                            </w:r>
+                            <w:fldSimple w:instr=" SEQ Figura \* ARABIC ">
+                              <w:r>
+                                <w:rPr>
+                                  <w:noProof/>
+                                </w:rPr>
+                                <w:t>1</w:t>
+                              </w:r>
+                            </w:fldSimple>
                             <w:r>
                               <w:t xml:space="preserve"> - Arquitetura de software do projeto</w:t>
                             </w:r>
@@ -836,27 +754,14 @@
                       <w:r>
                         <w:t xml:space="preserve">Figura </w:t>
                       </w:r>
-                      <w:r>
-                        <w:fldChar w:fldCharType="begin"/>
-                      </w:r>
-                      <w:r>
-                        <w:instrText xml:space="preserve"> SEQ Figura \* ARABIC </w:instrText>
-                      </w:r>
-                      <w:r>
-                        <w:fldChar w:fldCharType="separate"/>
-                      </w:r>
-                      <w:r>
-                        <w:rPr>
-                          <w:noProof/>
-                        </w:rPr>
-                        <w:t>1</w:t>
-                      </w:r>
-                      <w:r>
-                        <w:rPr>
-                          <w:noProof/>
-                        </w:rPr>
-                        <w:fldChar w:fldCharType="end"/>
-                      </w:r>
+                      <w:fldSimple w:instr=" SEQ Figura \* ARABIC ">
+                        <w:r>
+                          <w:rPr>
+                            <w:noProof/>
+                          </w:rPr>
+                          <w:t>1</w:t>
+                        </w:r>
+                      </w:fldSimple>
                       <w:r>
                         <w:t xml:space="preserve"> - Arquitetura de software do projeto</w:t>
                       </w:r>
@@ -962,47 +867,7 @@
           <w:szCs w:val="24"/>
         </w:rPr>
         <w:lastRenderedPageBreak/>
-        <w:t xml:space="preserve">     A arquitetura implementada em ambas as metas consiste em dois servidores RMI (um primário e um secundário); clientes RMI que são as consolas de administração; servidores </w:t>
-      </w:r>
-      <w:proofErr w:type="spellStart"/>
-      <w:r>
-        <w:rPr>
-          <w:rFonts w:ascii="Times New Roman" w:hAnsi="Times New Roman" w:cs="Times New Roman"/>
-          <w:iCs/>
-          <w:sz w:val="24"/>
-          <w:szCs w:val="24"/>
-        </w:rPr>
-        <w:t>Multicast</w:t>
-      </w:r>
-      <w:proofErr w:type="spellEnd"/>
-      <w:r>
-        <w:rPr>
-          <w:rFonts w:ascii="Times New Roman" w:hAnsi="Times New Roman" w:cs="Times New Roman"/>
-          <w:iCs/>
-          <w:sz w:val="24"/>
-          <w:szCs w:val="24"/>
-        </w:rPr>
-        <w:t xml:space="preserve"> que representam as mesas de voto; clientes </w:t>
-      </w:r>
-      <w:proofErr w:type="spellStart"/>
-      <w:r>
-        <w:rPr>
-          <w:rFonts w:ascii="Times New Roman" w:hAnsi="Times New Roman" w:cs="Times New Roman"/>
-          <w:iCs/>
-          <w:sz w:val="24"/>
-          <w:szCs w:val="24"/>
-        </w:rPr>
-        <w:t>Multicast</w:t>
-      </w:r>
-      <w:proofErr w:type="spellEnd"/>
-      <w:r>
-        <w:rPr>
-          <w:rFonts w:ascii="Times New Roman" w:hAnsi="Times New Roman" w:cs="Times New Roman"/>
-          <w:iCs/>
-          <w:sz w:val="24"/>
-          <w:szCs w:val="24"/>
-        </w:rPr>
-        <w:t xml:space="preserve"> que representam os terminais de voto; servidores Web e interfaces para a utilização na internet através de HTTP</w:t>
+        <w:t xml:space="preserve">     A arquitetura implementada em ambas as metas consiste em dois servidores RMI (um primário e um secundário); clientes RMI que são as consolas de administração; servidores Multicast que representam as mesas de voto; clientes Multicast que representam os terminais de voto; servidores Web e interfaces para a utilização na internet através de HTTP</w:t>
       </w:r>
       <w:r>
         <w:rPr>
@@ -1020,27 +885,7 @@
           <w:sz w:val="24"/>
           <w:szCs w:val="24"/>
         </w:rPr>
-        <w:t xml:space="preserve">a com o servidor RMI para que seja possível aos eleitores associarem a sua conta de Facebook (através de </w:t>
-      </w:r>
-      <w:proofErr w:type="spellStart"/>
-      <w:r>
-        <w:rPr>
-          <w:rFonts w:ascii="Times New Roman" w:hAnsi="Times New Roman" w:cs="Times New Roman"/>
-          <w:iCs/>
-          <w:sz w:val="24"/>
-          <w:szCs w:val="24"/>
-        </w:rPr>
-        <w:t>OAuth</w:t>
-      </w:r>
-      <w:proofErr w:type="spellEnd"/>
-      <w:r>
-        <w:rPr>
-          <w:rFonts w:ascii="Times New Roman" w:hAnsi="Times New Roman" w:cs="Times New Roman"/>
-          <w:iCs/>
-          <w:sz w:val="24"/>
-          <w:szCs w:val="24"/>
-        </w:rPr>
-        <w:t>), para que seja possível fazer login pelo Facebook sem a necessidade de nome e password e poderem partilhar a eleição em que votaram e, posteriormente, partilhar também os resultados de eleições passadas</w:t>
+        <w:t>a com o servidor RMI para que seja possível aos eleitores associarem a sua conta de Facebook (através de OAuth), para que seja possível fazer login pelo Facebook sem a necessidade de nome e password e poderem partilhar a eleição em que votaram e, posteriormente, partilhar também os resultados de eleições passadas</w:t>
       </w:r>
       <w:r>
         <w:rPr>
@@ -1238,7 +1083,6 @@
         </w:rPr>
         <w:t xml:space="preserve">conectados através de uma ligação UDP. Para que não exista </w:t>
       </w:r>
-      <w:proofErr w:type="spellStart"/>
       <w:r>
         <w:rPr>
           <w:rFonts w:ascii="Times New Roman" w:hAnsi="Times New Roman" w:cs="Times New Roman"/>
@@ -1249,7 +1093,6 @@
         </w:rPr>
         <w:t>failover</w:t>
       </w:r>
-      <w:proofErr w:type="spellEnd"/>
       <w:r>
         <w:rPr>
           <w:rFonts w:ascii="Times New Roman" w:hAnsi="Times New Roman" w:cs="Times New Roman"/>
@@ -1750,9 +1593,163 @@
           <w:szCs w:val="28"/>
           <w:u w:val="single"/>
         </w:rPr>
-        <w:t xml:space="preserve">Servidor </w:t>
-      </w:r>
-      <w:proofErr w:type="spellStart"/>
+        <w:t>Servidor Multicast (Mesa de Voto)</w:t>
+      </w:r>
+    </w:p>
+    <w:p>
+      <w:pPr>
+        <w:jc w:val="both"/>
+        <w:rPr>
+          <w:rFonts w:ascii="Times New Roman" w:hAnsi="Times New Roman" w:cs="Times New Roman"/>
+          <w:iCs/>
+          <w:sz w:val="24"/>
+          <w:szCs w:val="24"/>
+        </w:rPr>
+      </w:pPr>
+      <w:r>
+        <w:rPr>
+          <w:rFonts w:ascii="Times New Roman" w:hAnsi="Times New Roman" w:cs="Times New Roman"/>
+          <w:iCs/>
+          <w:sz w:val="24"/>
+          <w:szCs w:val="24"/>
+        </w:rPr>
+        <w:t xml:space="preserve">     </w:t>
+      </w:r>
+      <w:r>
+        <w:rPr>
+          <w:rFonts w:ascii="Times New Roman" w:hAnsi="Times New Roman" w:cs="Times New Roman"/>
+          <w:iCs/>
+          <w:sz w:val="24"/>
+          <w:szCs w:val="24"/>
+        </w:rPr>
+        <w:t>Em servidor Multicast tiveram de ser criados dois grupos, um para a deteção de</w:t>
+      </w:r>
+      <w:r>
+        <w:rPr>
+          <w:rFonts w:ascii="Times New Roman" w:hAnsi="Times New Roman" w:cs="Times New Roman"/>
+          <w:iCs/>
+          <w:sz w:val="24"/>
+          <w:szCs w:val="24"/>
+        </w:rPr>
+        <w:br/>
+        <w:t>máquinas (terminais de voto) e outro para comunicar com a mesa de voto correta. Para a</w:t>
+      </w:r>
+      <w:r>
+        <w:rPr>
+          <w:rFonts w:ascii="Times New Roman" w:hAnsi="Times New Roman" w:cs="Times New Roman"/>
+          <w:iCs/>
+          <w:sz w:val="24"/>
+          <w:szCs w:val="24"/>
+        </w:rPr>
+        <w:br/>
+        <w:t>deteção de máquinas estas devem comunicar através do endereço 224.0.224.0 e porto</w:t>
+      </w:r>
+      <w:r>
+        <w:rPr>
+          <w:rFonts w:ascii="Times New Roman" w:hAnsi="Times New Roman" w:cs="Times New Roman"/>
+          <w:iCs/>
+          <w:sz w:val="24"/>
+          <w:szCs w:val="24"/>
+        </w:rPr>
+        <w:br/>
+        <w:t>4321. Aquando de conectados o Multicast Server atribui, aos terminais, um endereço de</w:t>
+      </w:r>
+      <w:r>
+        <w:rPr>
+          <w:rFonts w:ascii="Times New Roman" w:hAnsi="Times New Roman" w:cs="Times New Roman"/>
+          <w:iCs/>
+          <w:sz w:val="24"/>
+          <w:szCs w:val="24"/>
+        </w:rPr>
+        <w:br/>
+        <w:t>uma mesa de voto que é único por cada uma (endereço gerado aleatoriamente) e um porto</w:t>
+      </w:r>
+      <w:r>
+        <w:rPr>
+          <w:rFonts w:ascii="Times New Roman" w:hAnsi="Times New Roman" w:cs="Times New Roman"/>
+          <w:iCs/>
+          <w:sz w:val="24"/>
+          <w:szCs w:val="24"/>
+        </w:rPr>
+        <w:br/>
+        <w:t>que será 4321 ou 4322 conforme se a mesa de voto já tem ou não algum terminal</w:t>
+      </w:r>
+      <w:r>
+        <w:rPr>
+          <w:rFonts w:ascii="Times New Roman" w:hAnsi="Times New Roman" w:cs="Times New Roman"/>
+          <w:iCs/>
+          <w:sz w:val="24"/>
+          <w:szCs w:val="24"/>
+        </w:rPr>
+        <w:br/>
+        <w:t>conectado.</w:t>
+      </w:r>
+      <w:r>
+        <w:rPr>
+          <w:rFonts w:ascii="Times New Roman" w:hAnsi="Times New Roman" w:cs="Times New Roman"/>
+          <w:iCs/>
+          <w:sz w:val="24"/>
+          <w:szCs w:val="24"/>
+        </w:rPr>
+        <w:br/>
+      </w:r>
+      <w:r>
+        <w:rPr>
+          <w:rFonts w:ascii="Times New Roman" w:hAnsi="Times New Roman" w:cs="Times New Roman"/>
+          <w:iCs/>
+          <w:sz w:val="24"/>
+          <w:szCs w:val="24"/>
+        </w:rPr>
+        <w:t xml:space="preserve">     </w:t>
+      </w:r>
+      <w:r>
+        <w:rPr>
+          <w:rFonts w:ascii="Times New Roman" w:hAnsi="Times New Roman" w:cs="Times New Roman"/>
+          <w:iCs/>
+          <w:sz w:val="24"/>
+          <w:szCs w:val="24"/>
+        </w:rPr>
+        <w:t>Em cada mesa de voto, também são realizados logouts de forma que um utilizador não</w:t>
+      </w:r>
+      <w:r>
+        <w:rPr>
+          <w:rFonts w:ascii="Times New Roman" w:hAnsi="Times New Roman" w:cs="Times New Roman"/>
+          <w:iCs/>
+          <w:sz w:val="24"/>
+          <w:szCs w:val="24"/>
+        </w:rPr>
+        <w:br/>
+        <w:t>possa dar login caso já esteja logged in.</w:t>
+      </w:r>
+    </w:p>
+    <w:p>
+      <w:pPr>
+        <w:jc w:val="both"/>
+        <w:rPr>
+          <w:rFonts w:ascii="Times New Roman" w:hAnsi="Times New Roman" w:cs="Times New Roman"/>
+          <w:iCs/>
+          <w:sz w:val="24"/>
+          <w:szCs w:val="24"/>
+        </w:rPr>
+      </w:pPr>
+      <w:r>
+        <w:rPr>
+          <w:rFonts w:ascii="Times New Roman" w:hAnsi="Times New Roman" w:cs="Times New Roman"/>
+          <w:iCs/>
+          <w:sz w:val="24"/>
+          <w:szCs w:val="24"/>
+        </w:rPr>
+        <w:br/>
+      </w:r>
+      <w:r>
+        <w:rPr>
+          <w:rFonts w:ascii="Times New Roman" w:hAnsi="Times New Roman" w:cs="Times New Roman"/>
+          <w:iCs/>
+          <w:sz w:val="28"/>
+          <w:szCs w:val="28"/>
+        </w:rPr>
+        <w:t xml:space="preserve">4. </w:t>
+      </w:r>
       <w:r>
         <w:rPr>
           <w:rFonts w:ascii="Times New Roman" w:hAnsi="Times New Roman" w:cs="Times New Roman"/>
@@ -1761,9 +1758,136 @@
           <w:szCs w:val="28"/>
           <w:u w:val="single"/>
         </w:rPr>
-        <w:t>Multicast</w:t>
-      </w:r>
-      <w:proofErr w:type="spellEnd"/>
+        <w:t>Terminal de Voto</w:t>
+      </w:r>
+    </w:p>
+    <w:p>
+      <w:pPr>
+        <w:jc w:val="both"/>
+        <w:rPr>
+          <w:rFonts w:ascii="Times New Roman" w:hAnsi="Times New Roman" w:cs="Times New Roman"/>
+          <w:iCs/>
+          <w:sz w:val="24"/>
+          <w:szCs w:val="24"/>
+        </w:rPr>
+      </w:pPr>
+      <w:r>
+        <w:rPr>
+          <w:rFonts w:ascii="Times New Roman" w:hAnsi="Times New Roman" w:cs="Times New Roman"/>
+          <w:iCs/>
+          <w:sz w:val="24"/>
+          <w:szCs w:val="24"/>
+        </w:rPr>
+        <w:t xml:space="preserve">     </w:t>
+      </w:r>
+      <w:r>
+        <w:rPr>
+          <w:rFonts w:ascii="Times New Roman" w:hAnsi="Times New Roman" w:cs="Times New Roman"/>
+          <w:iCs/>
+          <w:sz w:val="24"/>
+          <w:szCs w:val="24"/>
+        </w:rPr>
+        <w:t>Os terminais de voto, inicialmente, encontram-se bloqueados até receberem uma</w:t>
+      </w:r>
+      <w:r>
+        <w:rPr>
+          <w:rFonts w:ascii="Times New Roman" w:hAnsi="Times New Roman" w:cs="Times New Roman"/>
+          <w:iCs/>
+          <w:sz w:val="24"/>
+          <w:szCs w:val="24"/>
+        </w:rPr>
+        <w:br/>
+        <w:t>mensagem de desbloqueio conforme a autenticação de um utilizador na mesa voto através</w:t>
+      </w:r>
+      <w:r>
+        <w:rPr>
+          <w:rFonts w:ascii="Times New Roman" w:hAnsi="Times New Roman" w:cs="Times New Roman"/>
+          <w:iCs/>
+          <w:sz w:val="24"/>
+          <w:szCs w:val="24"/>
+        </w:rPr>
+        <w:br/>
+        <w:t>de uma HashMap com a informação do utilizador (nome e número). Cada terminal está</w:t>
+      </w:r>
+      <w:r>
+        <w:rPr>
+          <w:rFonts w:ascii="Times New Roman" w:hAnsi="Times New Roman" w:cs="Times New Roman"/>
+          <w:iCs/>
+          <w:sz w:val="24"/>
+          <w:szCs w:val="24"/>
+        </w:rPr>
+        <w:br/>
+        <w:t>desbloqueado, no máximo por 120 segundos. Caso estes 120 segundos sejam atingidos,</w:t>
+      </w:r>
+      <w:r>
+        <w:rPr>
+          <w:rFonts w:ascii="Times New Roman" w:hAnsi="Times New Roman" w:cs="Times New Roman"/>
+          <w:iCs/>
+          <w:sz w:val="24"/>
+          <w:szCs w:val="24"/>
+        </w:rPr>
+        <w:br/>
+        <w:t>ou o utilizador vote no terminal, este recebe uma mensagem de bloqueio e volta a esperar</w:t>
+      </w:r>
+      <w:r>
+        <w:rPr>
+          <w:rFonts w:ascii="Times New Roman" w:hAnsi="Times New Roman" w:cs="Times New Roman"/>
+          <w:iCs/>
+          <w:sz w:val="24"/>
+          <w:szCs w:val="24"/>
+        </w:rPr>
+        <w:br/>
+        <w:t>por uma nova mensagem de desbloqueio. Para isto foram utilizadas exceções do tipo</w:t>
+      </w:r>
+      <w:r>
+        <w:rPr>
+          <w:rFonts w:ascii="Times New Roman" w:hAnsi="Times New Roman" w:cs="Times New Roman"/>
+          <w:iCs/>
+          <w:sz w:val="24"/>
+          <w:szCs w:val="24"/>
+        </w:rPr>
+        <w:br/>
+        <w:t>SocketTimeout para ir verificando se o socket da mesa de voto recebia mensagens do</w:t>
+      </w:r>
+      <w:r>
+        <w:rPr>
+          <w:rFonts w:ascii="Times New Roman" w:hAnsi="Times New Roman" w:cs="Times New Roman"/>
+          <w:iCs/>
+          <w:sz w:val="24"/>
+          <w:szCs w:val="24"/>
+        </w:rPr>
+        <w:br/>
+        <w:t>terminal de voto para, caso não recebesse, mandar mensagem de bloqueio.</w:t>
+      </w:r>
+    </w:p>
+    <w:p>
+      <w:pPr>
+        <w:jc w:val="both"/>
+        <w:rPr>
+          <w:rFonts w:ascii="Times New Roman" w:hAnsi="Times New Roman" w:cs="Times New Roman"/>
+          <w:iCs/>
+          <w:sz w:val="24"/>
+          <w:szCs w:val="24"/>
+        </w:rPr>
+      </w:pPr>
+      <w:r>
+        <w:rPr>
+          <w:rFonts w:ascii="Times New Roman" w:hAnsi="Times New Roman" w:cs="Times New Roman"/>
+          <w:iCs/>
+          <w:sz w:val="24"/>
+          <w:szCs w:val="24"/>
+        </w:rPr>
+        <w:br/>
+      </w:r>
+      <w:r>
+        <w:rPr>
+          <w:rFonts w:ascii="Times New Roman" w:hAnsi="Times New Roman" w:cs="Times New Roman"/>
+          <w:iCs/>
+          <w:sz w:val="28"/>
+          <w:szCs w:val="28"/>
+        </w:rPr>
+        <w:t xml:space="preserve">5. </w:t>
+      </w:r>
       <w:r>
         <w:rPr>
           <w:rFonts w:ascii="Times New Roman" w:hAnsi="Times New Roman" w:cs="Times New Roman"/>
@@ -1772,7 +1896,7 @@
           <w:szCs w:val="28"/>
           <w:u w:val="single"/>
         </w:rPr>
-        <w:t xml:space="preserve"> (Mesa de Voto)</w:t>
+        <w:t>Servidor Web</w:t>
       </w:r>
     </w:p>
     <w:p>
@@ -1792,6 +1916,203 @@
           <w:sz w:val="24"/>
           <w:szCs w:val="24"/>
         </w:rPr>
+        <w:t xml:space="preserve">     O servidor Web foi implem</w:t>
+      </w:r>
+      <w:r>
+        <w:rPr>
+          <w:rFonts w:ascii="Times New Roman" w:hAnsi="Times New Roman" w:cs="Times New Roman"/>
+          <w:iCs/>
+          <w:sz w:val="24"/>
+          <w:szCs w:val="24"/>
+        </w:rPr>
+        <w:t xml:space="preserve">entado usando uma arquitetura MVC (Model, View e Controller), correndo num servidor Tomcat. Para a criação e utilização de uma interface web foi utilizada a framework Struts2. As diferentes páginas foram criadas através de Java Server Pages (correspondente às Views), as ações de submissões de qualquer informação para o RMI ou entre páginas correspondem ao Controller e o bean corresponde ao </w:t>
+      </w:r>
+      <w:r>
+        <w:rPr>
+          <w:rFonts w:ascii="Times New Roman" w:hAnsi="Times New Roman" w:cs="Times New Roman"/>
+          <w:iCs/>
+          <w:sz w:val="24"/>
+          <w:szCs w:val="24"/>
+        </w:rPr>
+        <w:t>M</w:t>
+      </w:r>
+      <w:r>
+        <w:rPr>
+          <w:rFonts w:ascii="Times New Roman" w:hAnsi="Times New Roman" w:cs="Times New Roman"/>
+          <w:iCs/>
+          <w:sz w:val="24"/>
+          <w:szCs w:val="24"/>
+        </w:rPr>
+        <w:t xml:space="preserve">odel (para fazer a ligação </w:t>
+      </w:r>
+      <w:r>
+        <w:rPr>
+          <w:rFonts w:ascii="Times New Roman" w:hAnsi="Times New Roman" w:cs="Times New Roman"/>
+          <w:iCs/>
+          <w:sz w:val="24"/>
+          <w:szCs w:val="24"/>
+        </w:rPr>
+        <w:t>com</w:t>
+      </w:r>
+      <w:r>
+        <w:rPr>
+          <w:rFonts w:ascii="Times New Roman" w:hAnsi="Times New Roman" w:cs="Times New Roman"/>
+          <w:iCs/>
+          <w:sz w:val="24"/>
+          <w:szCs w:val="24"/>
+        </w:rPr>
+        <w:t xml:space="preserve"> o RMI e mais funcionalidades).</w:t>
+      </w:r>
+    </w:p>
+    <w:p>
+      <w:pPr>
+        <w:jc w:val="both"/>
+        <w:rPr>
+          <w:rFonts w:ascii="Times New Roman" w:hAnsi="Times New Roman" w:cs="Times New Roman"/>
+          <w:iCs/>
+          <w:sz w:val="24"/>
+          <w:szCs w:val="24"/>
+        </w:rPr>
+      </w:pPr>
+    </w:p>
+    <w:p>
+      <w:pPr>
+        <w:jc w:val="both"/>
+        <w:rPr>
+          <w:rFonts w:ascii="Times New Roman" w:hAnsi="Times New Roman" w:cs="Times New Roman"/>
+          <w:b/>
+          <w:bCs/>
+          <w:iCs/>
+          <w:sz w:val="36"/>
+          <w:szCs w:val="36"/>
+        </w:rPr>
+      </w:pPr>
+      <w:r>
+        <w:rPr>
+          <w:rFonts w:ascii="Times New Roman" w:hAnsi="Times New Roman" w:cs="Times New Roman"/>
+          <w:b/>
+          <w:bCs/>
+          <w:iCs/>
+          <w:sz w:val="36"/>
+          <w:szCs w:val="36"/>
+        </w:rPr>
+        <w:t xml:space="preserve">3. </w:t>
+      </w:r>
+      <w:r>
+        <w:rPr>
+          <w:rFonts w:ascii="Times New Roman" w:hAnsi="Times New Roman" w:cs="Times New Roman"/>
+          <w:b/>
+          <w:bCs/>
+          <w:iCs/>
+          <w:sz w:val="36"/>
+          <w:szCs w:val="36"/>
+        </w:rPr>
+        <w:t>Integração de Struts com o servidor RMI</w:t>
+      </w:r>
+    </w:p>
+    <w:p>
+      <w:pPr>
+        <w:jc w:val="both"/>
+        <w:rPr>
+          <w:rFonts w:ascii="Times New Roman" w:hAnsi="Times New Roman" w:cs="Times New Roman"/>
+          <w:iCs/>
+          <w:sz w:val="24"/>
+          <w:szCs w:val="24"/>
+        </w:rPr>
+      </w:pPr>
+      <w:r>
+        <w:rPr>
+          <w:rFonts w:ascii="Times New Roman" w:hAnsi="Times New Roman" w:cs="Times New Roman"/>
+          <w:iCs/>
+          <w:sz w:val="24"/>
+          <w:szCs w:val="24"/>
+        </w:rPr>
+        <w:t xml:space="preserve">     Para a integração com as duas metas, foi utilizada uma arquitetura MVC. O servidor Web corre através do servidor Tomcat utilizando Struts para o desenvolvimento de JSP’s (interface web). Assim, é garantida a possibilidade das actions obterem os dados inseridos pelos diferentes utilizadores nas views e que o bean (o model) consiga realizar pedidos ao servidor RMI, como, por exemplo, a verificação de utilizadores, o envio de votos feitos online, entre outros.</w:t>
+      </w:r>
+    </w:p>
+    <w:p>
+      <w:pPr>
+        <w:jc w:val="both"/>
+        <w:rPr>
+          <w:rFonts w:ascii="Times New Roman" w:hAnsi="Times New Roman" w:cs="Times New Roman"/>
+          <w:iCs/>
+          <w:sz w:val="24"/>
+          <w:szCs w:val="24"/>
+        </w:rPr>
+      </w:pPr>
+      <w:r>
+        <w:rPr>
+          <w:rFonts w:ascii="Times New Roman" w:hAnsi="Times New Roman" w:cs="Times New Roman"/>
+          <w:iCs/>
+          <w:sz w:val="24"/>
+          <w:szCs w:val="24"/>
+        </w:rPr>
+        <w:t xml:space="preserve">     Para aceder </w:t>
+      </w:r>
+      <w:r>
+        <w:rPr>
+          <w:rFonts w:ascii="Times New Roman" w:hAnsi="Times New Roman" w:cs="Times New Roman"/>
+          <w:iCs/>
+          <w:sz w:val="24"/>
+          <w:szCs w:val="24"/>
+        </w:rPr>
+        <w:t>à página</w:t>
+      </w:r>
+      <w:r>
+        <w:rPr>
+          <w:rFonts w:ascii="Times New Roman" w:hAnsi="Times New Roman" w:cs="Times New Roman"/>
+          <w:iCs/>
+          <w:sz w:val="24"/>
+          <w:szCs w:val="24"/>
+        </w:rPr>
+        <w:t xml:space="preserve"> de administração apenas o</w:t>
+      </w:r>
+      <w:r>
+        <w:rPr>
+          <w:rFonts w:ascii="Times New Roman" w:hAnsi="Times New Roman" w:cs="Times New Roman"/>
+          <w:iCs/>
+          <w:sz w:val="24"/>
+          <w:szCs w:val="24"/>
+        </w:rPr>
+        <w:t xml:space="preserve"> utilizador com nome e password </w:t>
+      </w:r>
+      <w:r>
+        <w:rPr>
+          <w:rFonts w:ascii="Times New Roman" w:hAnsi="Times New Roman" w:cs="Times New Roman"/>
+          <w:i/>
+          <w:sz w:val="24"/>
+          <w:szCs w:val="24"/>
+        </w:rPr>
+        <w:t>admin</w:t>
+      </w:r>
+      <w:r>
+        <w:rPr>
+          <w:rFonts w:ascii="Times New Roman" w:hAnsi="Times New Roman" w:cs="Times New Roman"/>
+          <w:iCs/>
+          <w:sz w:val="24"/>
+          <w:szCs w:val="24"/>
+        </w:rPr>
+        <w:t xml:space="preserve"> pode aceder a todas as funcionalidades semelhantes à consola de administração da meta 1. Para que um utilizador normal não possa aceder às páginas correspondentes a páginas de administração foi criado um interceptor que envia para a página de login caso o utilizador tente aceder a páginas exclusivas ao administrador.</w:t>
+      </w:r>
+    </w:p>
+    <w:p>
+      <w:pPr>
+        <w:jc w:val="both"/>
+        <w:rPr>
+          <w:rFonts w:ascii="Times New Roman" w:hAnsi="Times New Roman" w:cs="Times New Roman"/>
+          <w:iCs/>
+          <w:sz w:val="24"/>
+          <w:szCs w:val="24"/>
+        </w:rPr>
+      </w:pPr>
+      <w:r>
+        <w:rPr>
+          <w:rFonts w:ascii="Times New Roman" w:hAnsi="Times New Roman" w:cs="Times New Roman"/>
+          <w:iCs/>
+          <w:sz w:val="24"/>
+          <w:szCs w:val="24"/>
+        </w:rPr>
+        <w:lastRenderedPageBreak/>
         <w:t xml:space="preserve">     </w:t>
       </w:r>
       <w:r>
@@ -1801,184 +2122,61 @@
           <w:sz w:val="24"/>
           <w:szCs w:val="24"/>
         </w:rPr>
-        <w:t xml:space="preserve">Em servidor </w:t>
-      </w:r>
-      <w:proofErr w:type="spellStart"/>
-      <w:r>
-        <w:rPr>
-          <w:rFonts w:ascii="Times New Roman" w:hAnsi="Times New Roman" w:cs="Times New Roman"/>
-          <w:iCs/>
-          <w:sz w:val="24"/>
-          <w:szCs w:val="24"/>
-        </w:rPr>
-        <w:t>Multicast</w:t>
-      </w:r>
-      <w:proofErr w:type="spellEnd"/>
-      <w:r>
-        <w:rPr>
-          <w:rFonts w:ascii="Times New Roman" w:hAnsi="Times New Roman" w:cs="Times New Roman"/>
-          <w:iCs/>
-          <w:sz w:val="24"/>
-          <w:szCs w:val="24"/>
-        </w:rPr>
-        <w:t xml:space="preserve"> tiveram de ser criados dois grupos, um para a deteção de</w:t>
-      </w:r>
-      <w:r>
-        <w:rPr>
-          <w:rFonts w:ascii="Times New Roman" w:hAnsi="Times New Roman" w:cs="Times New Roman"/>
-          <w:iCs/>
-          <w:sz w:val="24"/>
-          <w:szCs w:val="24"/>
-        </w:rPr>
-        <w:br/>
-        <w:t>máquinas (terminais de voto) e outro para comunicar com a mesa de voto correta. Para a</w:t>
-      </w:r>
-      <w:r>
-        <w:rPr>
-          <w:rFonts w:ascii="Times New Roman" w:hAnsi="Times New Roman" w:cs="Times New Roman"/>
-          <w:iCs/>
-          <w:sz w:val="24"/>
-          <w:szCs w:val="24"/>
-        </w:rPr>
-        <w:br/>
-        <w:t>deteção de máquinas estas devem comunicar através do endereço 224.0.224.0 e porto</w:t>
-      </w:r>
-      <w:r>
-        <w:rPr>
-          <w:rFonts w:ascii="Times New Roman" w:hAnsi="Times New Roman" w:cs="Times New Roman"/>
-          <w:iCs/>
-          <w:sz w:val="24"/>
-          <w:szCs w:val="24"/>
-        </w:rPr>
-        <w:br/>
-        <w:t xml:space="preserve">4321. Aquando de conectados o </w:t>
-      </w:r>
-      <w:proofErr w:type="spellStart"/>
-      <w:r>
-        <w:rPr>
-          <w:rFonts w:ascii="Times New Roman" w:hAnsi="Times New Roman" w:cs="Times New Roman"/>
-          <w:iCs/>
-          <w:sz w:val="24"/>
-          <w:szCs w:val="24"/>
-        </w:rPr>
-        <w:t>Multicast</w:t>
-      </w:r>
-      <w:proofErr w:type="spellEnd"/>
-      <w:r>
-        <w:rPr>
-          <w:rFonts w:ascii="Times New Roman" w:hAnsi="Times New Roman" w:cs="Times New Roman"/>
-          <w:iCs/>
-          <w:sz w:val="24"/>
-          <w:szCs w:val="24"/>
-        </w:rPr>
-        <w:t xml:space="preserve"> Server atribui, aos terminais, um endereço de</w:t>
-      </w:r>
-      <w:r>
-        <w:rPr>
-          <w:rFonts w:ascii="Times New Roman" w:hAnsi="Times New Roman" w:cs="Times New Roman"/>
-          <w:iCs/>
-          <w:sz w:val="24"/>
-          <w:szCs w:val="24"/>
-        </w:rPr>
-        <w:br/>
-        <w:t>uma mesa de voto que é único por cada uma (endereço gerado aleatoriamente) e um porto</w:t>
-      </w:r>
-      <w:r>
-        <w:rPr>
-          <w:rFonts w:ascii="Times New Roman" w:hAnsi="Times New Roman" w:cs="Times New Roman"/>
-          <w:iCs/>
-          <w:sz w:val="24"/>
-          <w:szCs w:val="24"/>
-        </w:rPr>
-        <w:br/>
-        <w:t>que será 4321 ou 4322 conforme se a mesa de voto já tem ou não algum terminal</w:t>
-      </w:r>
-      <w:r>
-        <w:rPr>
-          <w:rFonts w:ascii="Times New Roman" w:hAnsi="Times New Roman" w:cs="Times New Roman"/>
-          <w:iCs/>
-          <w:sz w:val="24"/>
-          <w:szCs w:val="24"/>
-        </w:rPr>
-        <w:br/>
-        <w:t>conectado.</w:t>
-      </w:r>
-      <w:r>
-        <w:rPr>
-          <w:rFonts w:ascii="Times New Roman" w:hAnsi="Times New Roman" w:cs="Times New Roman"/>
-          <w:iCs/>
-          <w:sz w:val="24"/>
-          <w:szCs w:val="24"/>
-        </w:rPr>
-        <w:br/>
-      </w:r>
-      <w:r>
-        <w:rPr>
-          <w:rFonts w:ascii="Times New Roman" w:hAnsi="Times New Roman" w:cs="Times New Roman"/>
-          <w:iCs/>
-          <w:sz w:val="24"/>
-          <w:szCs w:val="24"/>
-        </w:rPr>
-        <w:t xml:space="preserve">     </w:t>
-      </w:r>
-      <w:r>
-        <w:rPr>
-          <w:rFonts w:ascii="Times New Roman" w:hAnsi="Times New Roman" w:cs="Times New Roman"/>
-          <w:iCs/>
-          <w:sz w:val="24"/>
-          <w:szCs w:val="24"/>
-        </w:rPr>
-        <w:t xml:space="preserve">Em cada mesa de voto, também são realizados </w:t>
-      </w:r>
-      <w:proofErr w:type="spellStart"/>
-      <w:r>
-        <w:rPr>
-          <w:rFonts w:ascii="Times New Roman" w:hAnsi="Times New Roman" w:cs="Times New Roman"/>
-          <w:iCs/>
-          <w:sz w:val="24"/>
-          <w:szCs w:val="24"/>
-        </w:rPr>
-        <w:t>logouts</w:t>
-      </w:r>
-      <w:proofErr w:type="spellEnd"/>
-      <w:r>
-        <w:rPr>
-          <w:rFonts w:ascii="Times New Roman" w:hAnsi="Times New Roman" w:cs="Times New Roman"/>
-          <w:iCs/>
-          <w:sz w:val="24"/>
-          <w:szCs w:val="24"/>
-        </w:rPr>
-        <w:t xml:space="preserve"> de forma que um utilizador não</w:t>
-      </w:r>
-      <w:r>
-        <w:rPr>
-          <w:rFonts w:ascii="Times New Roman" w:hAnsi="Times New Roman" w:cs="Times New Roman"/>
-          <w:iCs/>
-          <w:sz w:val="24"/>
-          <w:szCs w:val="24"/>
-        </w:rPr>
-        <w:br/>
-        <w:t xml:space="preserve">possa dar login caso já esteja </w:t>
-      </w:r>
-      <w:proofErr w:type="spellStart"/>
-      <w:r>
-        <w:rPr>
-          <w:rFonts w:ascii="Times New Roman" w:hAnsi="Times New Roman" w:cs="Times New Roman"/>
-          <w:iCs/>
-          <w:sz w:val="24"/>
-          <w:szCs w:val="24"/>
-        </w:rPr>
-        <w:t>logged</w:t>
-      </w:r>
-      <w:proofErr w:type="spellEnd"/>
-      <w:r>
-        <w:rPr>
-          <w:rFonts w:ascii="Times New Roman" w:hAnsi="Times New Roman" w:cs="Times New Roman"/>
-          <w:iCs/>
-          <w:sz w:val="24"/>
-          <w:szCs w:val="24"/>
-        </w:rPr>
-        <w:t xml:space="preserve"> in.</w:t>
+        <w:t xml:space="preserve">Após entrar na página de votar são mostradas todas as eleições disponíveis para determinado utilizador através de </w:t>
+      </w:r>
+      <w:r>
+        <w:rPr>
+          <w:rFonts w:ascii="Times New Roman" w:hAnsi="Times New Roman" w:cs="Times New Roman"/>
+          <w:i/>
+          <w:sz w:val="24"/>
+          <w:szCs w:val="24"/>
+        </w:rPr>
+        <w:t>radio buttons</w:t>
+      </w:r>
+      <w:r>
+        <w:rPr>
+          <w:rFonts w:ascii="Times New Roman" w:hAnsi="Times New Roman" w:cs="Times New Roman"/>
+          <w:iCs/>
+          <w:sz w:val="24"/>
+          <w:szCs w:val="24"/>
+        </w:rPr>
+        <w:t xml:space="preserve">. Após a seleção da eleição são mostradas todas as opções de voto, também através de </w:t>
+      </w:r>
+      <w:r>
+        <w:rPr>
+          <w:rFonts w:ascii="Times New Roman" w:hAnsi="Times New Roman" w:cs="Times New Roman"/>
+          <w:i/>
+          <w:sz w:val="24"/>
+          <w:szCs w:val="24"/>
+        </w:rPr>
+        <w:t>radio buttons</w:t>
+      </w:r>
+      <w:r>
+        <w:rPr>
+          <w:rFonts w:ascii="Times New Roman" w:hAnsi="Times New Roman" w:cs="Times New Roman"/>
+          <w:iCs/>
+          <w:sz w:val="24"/>
+          <w:szCs w:val="24"/>
+        </w:rPr>
+        <w:t xml:space="preserve">. Após a confirmação do voto, este é adicionado à eleição bem como sendo guardada a hora e local de voto, que neste caso será considerado como voto </w:t>
+      </w:r>
+      <w:r>
+        <w:rPr>
+          <w:rFonts w:ascii="Times New Roman" w:hAnsi="Times New Roman" w:cs="Times New Roman"/>
+          <w:iCs/>
+          <w:sz w:val="24"/>
+          <w:szCs w:val="24"/>
+        </w:rPr>
+        <w:t>online</w:t>
+      </w:r>
+      <w:r>
+        <w:rPr>
+          <w:rFonts w:ascii="Times New Roman" w:hAnsi="Times New Roman" w:cs="Times New Roman"/>
+          <w:iCs/>
+          <w:sz w:val="24"/>
+          <w:szCs w:val="24"/>
+        </w:rPr>
+        <w:t>.</w:t>
       </w:r>
     </w:p>
     <w:p>
@@ -1991,502 +2189,20 @@
           <w:szCs w:val="24"/>
         </w:rPr>
       </w:pPr>
-      <w:r>
-        <w:rPr>
-          <w:rFonts w:ascii="Times New Roman" w:hAnsi="Times New Roman" w:cs="Times New Roman"/>
-          <w:iCs/>
-          <w:sz w:val="24"/>
-          <w:szCs w:val="24"/>
-        </w:rPr>
-        <w:br/>
-      </w:r>
-      <w:r>
-        <w:rPr>
-          <w:rFonts w:ascii="Times New Roman" w:hAnsi="Times New Roman" w:cs="Times New Roman"/>
+    </w:p>
+    <w:p>
+      <w:pPr>
+        <w:jc w:val="both"/>
+        <w:rPr>
+          <w:rFonts w:ascii="Times New Roman" w:hAnsi="Times New Roman" w:cs="Times New Roman"/>
+          <w:b/>
+          <w:bCs/>
           <w:iCs/>
           <w:sz w:val="28"/>
           <w:szCs w:val="28"/>
         </w:rPr>
-        <w:t xml:space="preserve">4. </w:t>
-      </w:r>
-      <w:r>
-        <w:rPr>
-          <w:rFonts w:ascii="Times New Roman" w:hAnsi="Times New Roman" w:cs="Times New Roman"/>
-          <w:iCs/>
-          <w:sz w:val="28"/>
-          <w:szCs w:val="28"/>
-          <w:u w:val="single"/>
-        </w:rPr>
-        <w:t>Terminal de Voto</w:t>
-      </w:r>
-    </w:p>
-    <w:p>
-      <w:pPr>
-        <w:jc w:val="both"/>
-        <w:rPr>
-          <w:rFonts w:ascii="Times New Roman" w:hAnsi="Times New Roman" w:cs="Times New Roman"/>
-          <w:iCs/>
-          <w:sz w:val="24"/>
-          <w:szCs w:val="24"/>
-        </w:rPr>
-      </w:pPr>
-      <w:r>
-        <w:rPr>
-          <w:rFonts w:ascii="Times New Roman" w:hAnsi="Times New Roman" w:cs="Times New Roman"/>
-          <w:iCs/>
-          <w:sz w:val="24"/>
-          <w:szCs w:val="24"/>
-        </w:rPr>
-        <w:t xml:space="preserve">     </w:t>
-      </w:r>
-      <w:r>
-        <w:rPr>
-          <w:rFonts w:ascii="Times New Roman" w:hAnsi="Times New Roman" w:cs="Times New Roman"/>
-          <w:iCs/>
-          <w:sz w:val="24"/>
-          <w:szCs w:val="24"/>
-        </w:rPr>
-        <w:t>Os terminais de voto, inicialmente, encontram-se bloqueados até receberem uma</w:t>
-      </w:r>
-      <w:r>
-        <w:rPr>
-          <w:rFonts w:ascii="Times New Roman" w:hAnsi="Times New Roman" w:cs="Times New Roman"/>
-          <w:iCs/>
-          <w:sz w:val="24"/>
-          <w:szCs w:val="24"/>
-        </w:rPr>
-        <w:br/>
-        <w:t>mensagem de desbloqueio conforme a autenticação de um utilizador na mesa voto através</w:t>
-      </w:r>
-      <w:r>
-        <w:rPr>
-          <w:rFonts w:ascii="Times New Roman" w:hAnsi="Times New Roman" w:cs="Times New Roman"/>
-          <w:iCs/>
-          <w:sz w:val="24"/>
-          <w:szCs w:val="24"/>
-        </w:rPr>
-        <w:br/>
-        <w:t xml:space="preserve">de uma </w:t>
-      </w:r>
-      <w:proofErr w:type="spellStart"/>
-      <w:r>
-        <w:rPr>
-          <w:rFonts w:ascii="Times New Roman" w:hAnsi="Times New Roman" w:cs="Times New Roman"/>
-          <w:iCs/>
-          <w:sz w:val="24"/>
-          <w:szCs w:val="24"/>
-        </w:rPr>
-        <w:t>HashMap</w:t>
-      </w:r>
-      <w:proofErr w:type="spellEnd"/>
-      <w:r>
-        <w:rPr>
-          <w:rFonts w:ascii="Times New Roman" w:hAnsi="Times New Roman" w:cs="Times New Roman"/>
-          <w:iCs/>
-          <w:sz w:val="24"/>
-          <w:szCs w:val="24"/>
-        </w:rPr>
-        <w:t xml:space="preserve"> com a informação do utilizador (nome e número). Cada terminal está</w:t>
-      </w:r>
-      <w:r>
-        <w:rPr>
-          <w:rFonts w:ascii="Times New Roman" w:hAnsi="Times New Roman" w:cs="Times New Roman"/>
-          <w:iCs/>
-          <w:sz w:val="24"/>
-          <w:szCs w:val="24"/>
-        </w:rPr>
-        <w:br/>
-        <w:t>desbloqueado, no máximo por 120 segundos. Caso estes 120 segundos sejam atingidos,</w:t>
-      </w:r>
-      <w:r>
-        <w:rPr>
-          <w:rFonts w:ascii="Times New Roman" w:hAnsi="Times New Roman" w:cs="Times New Roman"/>
-          <w:iCs/>
-          <w:sz w:val="24"/>
-          <w:szCs w:val="24"/>
-        </w:rPr>
-        <w:br/>
-        <w:t>ou o utilizador vote no terminal, este recebe uma mensagem de bloqueio e volta a esperar</w:t>
-      </w:r>
-      <w:r>
-        <w:rPr>
-          <w:rFonts w:ascii="Times New Roman" w:hAnsi="Times New Roman" w:cs="Times New Roman"/>
-          <w:iCs/>
-          <w:sz w:val="24"/>
-          <w:szCs w:val="24"/>
-        </w:rPr>
-        <w:br/>
-        <w:t>por uma nova mensagem de desbloqueio. Para isto foram utilizadas exceções do tipo</w:t>
-      </w:r>
-      <w:r>
-        <w:rPr>
-          <w:rFonts w:ascii="Times New Roman" w:hAnsi="Times New Roman" w:cs="Times New Roman"/>
-          <w:iCs/>
-          <w:sz w:val="24"/>
-          <w:szCs w:val="24"/>
-        </w:rPr>
-        <w:br/>
-      </w:r>
-      <w:proofErr w:type="spellStart"/>
-      <w:r>
-        <w:rPr>
-          <w:rFonts w:ascii="Times New Roman" w:hAnsi="Times New Roman" w:cs="Times New Roman"/>
-          <w:iCs/>
-          <w:sz w:val="24"/>
-          <w:szCs w:val="24"/>
-        </w:rPr>
-        <w:t>SocketTimeout</w:t>
-      </w:r>
-      <w:proofErr w:type="spellEnd"/>
-      <w:r>
-        <w:rPr>
-          <w:rFonts w:ascii="Times New Roman" w:hAnsi="Times New Roman" w:cs="Times New Roman"/>
-          <w:iCs/>
-          <w:sz w:val="24"/>
-          <w:szCs w:val="24"/>
-        </w:rPr>
-        <w:t xml:space="preserve"> para ir verificando se o </w:t>
-      </w:r>
-      <w:proofErr w:type="spellStart"/>
-      <w:r>
-        <w:rPr>
-          <w:rFonts w:ascii="Times New Roman" w:hAnsi="Times New Roman" w:cs="Times New Roman"/>
-          <w:iCs/>
-          <w:sz w:val="24"/>
-          <w:szCs w:val="24"/>
-        </w:rPr>
-        <w:t>socket</w:t>
-      </w:r>
-      <w:proofErr w:type="spellEnd"/>
-      <w:r>
-        <w:rPr>
-          <w:rFonts w:ascii="Times New Roman" w:hAnsi="Times New Roman" w:cs="Times New Roman"/>
-          <w:iCs/>
-          <w:sz w:val="24"/>
-          <w:szCs w:val="24"/>
-        </w:rPr>
-        <w:t xml:space="preserve"> da mesa de voto recebia mensagens do</w:t>
-      </w:r>
-      <w:r>
-        <w:rPr>
-          <w:rFonts w:ascii="Times New Roman" w:hAnsi="Times New Roman" w:cs="Times New Roman"/>
-          <w:iCs/>
-          <w:sz w:val="24"/>
-          <w:szCs w:val="24"/>
-        </w:rPr>
-        <w:br/>
-        <w:t>terminal de voto para, caso não recebesse, mandar mensagem de bloqueio.</w:t>
-      </w:r>
-    </w:p>
-    <w:p>
-      <w:pPr>
-        <w:jc w:val="both"/>
-        <w:rPr>
-          <w:rFonts w:ascii="Times New Roman" w:hAnsi="Times New Roman" w:cs="Times New Roman"/>
-          <w:iCs/>
-          <w:sz w:val="24"/>
-          <w:szCs w:val="24"/>
-        </w:rPr>
-      </w:pPr>
-      <w:r>
-        <w:rPr>
-          <w:rFonts w:ascii="Times New Roman" w:hAnsi="Times New Roman" w:cs="Times New Roman"/>
-          <w:iCs/>
-          <w:sz w:val="24"/>
-          <w:szCs w:val="24"/>
-        </w:rPr>
-        <w:br/>
-      </w:r>
-      <w:r>
-        <w:rPr>
-          <w:rFonts w:ascii="Times New Roman" w:hAnsi="Times New Roman" w:cs="Times New Roman"/>
-          <w:iCs/>
-          <w:sz w:val="28"/>
-          <w:szCs w:val="28"/>
-        </w:rPr>
-        <w:t xml:space="preserve">5. </w:t>
-      </w:r>
-      <w:r>
-        <w:rPr>
-          <w:rFonts w:ascii="Times New Roman" w:hAnsi="Times New Roman" w:cs="Times New Roman"/>
-          <w:iCs/>
-          <w:sz w:val="28"/>
-          <w:szCs w:val="28"/>
-          <w:u w:val="single"/>
-        </w:rPr>
-        <w:t>Servidor Web</w:t>
-      </w:r>
-    </w:p>
-    <w:p>
-      <w:pPr>
-        <w:jc w:val="both"/>
-        <w:rPr>
-          <w:rFonts w:ascii="Times New Roman" w:hAnsi="Times New Roman" w:cs="Times New Roman"/>
-          <w:iCs/>
-          <w:sz w:val="24"/>
-          <w:szCs w:val="24"/>
-        </w:rPr>
-      </w:pPr>
-      <w:r>
-        <w:rPr>
-          <w:rFonts w:ascii="Times New Roman" w:hAnsi="Times New Roman" w:cs="Times New Roman"/>
-          <w:iCs/>
-          <w:sz w:val="24"/>
-          <w:szCs w:val="24"/>
-        </w:rPr>
-        <w:t xml:space="preserve">     O servidor Web foi implem</w:t>
-      </w:r>
-      <w:r>
-        <w:rPr>
-          <w:rFonts w:ascii="Times New Roman" w:hAnsi="Times New Roman" w:cs="Times New Roman"/>
-          <w:iCs/>
-          <w:sz w:val="24"/>
-          <w:szCs w:val="24"/>
-        </w:rPr>
-        <w:t>entado usando uma arquitetura MVC (</w:t>
-      </w:r>
-      <w:proofErr w:type="spellStart"/>
-      <w:r>
-        <w:rPr>
-          <w:rFonts w:ascii="Times New Roman" w:hAnsi="Times New Roman" w:cs="Times New Roman"/>
-          <w:iCs/>
-          <w:sz w:val="24"/>
-          <w:szCs w:val="24"/>
-        </w:rPr>
-        <w:t>Model</w:t>
-      </w:r>
-      <w:proofErr w:type="spellEnd"/>
-      <w:r>
-        <w:rPr>
-          <w:rFonts w:ascii="Times New Roman" w:hAnsi="Times New Roman" w:cs="Times New Roman"/>
-          <w:iCs/>
-          <w:sz w:val="24"/>
-          <w:szCs w:val="24"/>
-        </w:rPr>
-        <w:t xml:space="preserve">, </w:t>
-      </w:r>
-      <w:proofErr w:type="spellStart"/>
-      <w:r>
-        <w:rPr>
-          <w:rFonts w:ascii="Times New Roman" w:hAnsi="Times New Roman" w:cs="Times New Roman"/>
-          <w:iCs/>
-          <w:sz w:val="24"/>
-          <w:szCs w:val="24"/>
-        </w:rPr>
-        <w:t>View</w:t>
-      </w:r>
-      <w:proofErr w:type="spellEnd"/>
-      <w:r>
-        <w:rPr>
-          <w:rFonts w:ascii="Times New Roman" w:hAnsi="Times New Roman" w:cs="Times New Roman"/>
-          <w:iCs/>
-          <w:sz w:val="24"/>
-          <w:szCs w:val="24"/>
-        </w:rPr>
-        <w:t xml:space="preserve"> e </w:t>
-      </w:r>
-      <w:proofErr w:type="spellStart"/>
-      <w:r>
-        <w:rPr>
-          <w:rFonts w:ascii="Times New Roman" w:hAnsi="Times New Roman" w:cs="Times New Roman"/>
-          <w:iCs/>
-          <w:sz w:val="24"/>
-          <w:szCs w:val="24"/>
-        </w:rPr>
-        <w:t>Controller</w:t>
-      </w:r>
-      <w:proofErr w:type="spellEnd"/>
-      <w:r>
-        <w:rPr>
-          <w:rFonts w:ascii="Times New Roman" w:hAnsi="Times New Roman" w:cs="Times New Roman"/>
-          <w:iCs/>
-          <w:sz w:val="24"/>
-          <w:szCs w:val="24"/>
-        </w:rPr>
-        <w:t xml:space="preserve">), correndo num servidor </w:t>
-      </w:r>
-      <w:proofErr w:type="spellStart"/>
-      <w:r>
-        <w:rPr>
-          <w:rFonts w:ascii="Times New Roman" w:hAnsi="Times New Roman" w:cs="Times New Roman"/>
-          <w:iCs/>
-          <w:sz w:val="24"/>
-          <w:szCs w:val="24"/>
-        </w:rPr>
-        <w:t>Tomcat</w:t>
-      </w:r>
-      <w:proofErr w:type="spellEnd"/>
-      <w:r>
-        <w:rPr>
-          <w:rFonts w:ascii="Times New Roman" w:hAnsi="Times New Roman" w:cs="Times New Roman"/>
-          <w:iCs/>
-          <w:sz w:val="24"/>
-          <w:szCs w:val="24"/>
-        </w:rPr>
-        <w:t xml:space="preserve">. Para a criação e utilização de uma interface web foi utilizada a </w:t>
-      </w:r>
-      <w:proofErr w:type="spellStart"/>
-      <w:r>
-        <w:rPr>
-          <w:rFonts w:ascii="Times New Roman" w:hAnsi="Times New Roman" w:cs="Times New Roman"/>
-          <w:iCs/>
-          <w:sz w:val="24"/>
-          <w:szCs w:val="24"/>
-        </w:rPr>
-        <w:t>framework</w:t>
-      </w:r>
-      <w:proofErr w:type="spellEnd"/>
-      <w:r>
-        <w:rPr>
-          <w:rFonts w:ascii="Times New Roman" w:hAnsi="Times New Roman" w:cs="Times New Roman"/>
-          <w:iCs/>
-          <w:sz w:val="24"/>
-          <w:szCs w:val="24"/>
-        </w:rPr>
-        <w:t xml:space="preserve"> Struts2. As diferentes páginas foram criadas através de Java Server </w:t>
-      </w:r>
-      <w:proofErr w:type="spellStart"/>
-      <w:r>
-        <w:rPr>
-          <w:rFonts w:ascii="Times New Roman" w:hAnsi="Times New Roman" w:cs="Times New Roman"/>
-          <w:iCs/>
-          <w:sz w:val="24"/>
-          <w:szCs w:val="24"/>
-        </w:rPr>
-        <w:t>Pages</w:t>
-      </w:r>
-      <w:proofErr w:type="spellEnd"/>
-      <w:r>
-        <w:rPr>
-          <w:rFonts w:ascii="Times New Roman" w:hAnsi="Times New Roman" w:cs="Times New Roman"/>
-          <w:iCs/>
-          <w:sz w:val="24"/>
-          <w:szCs w:val="24"/>
-        </w:rPr>
-        <w:t xml:space="preserve"> (correspondente às </w:t>
-      </w:r>
-      <w:proofErr w:type="spellStart"/>
-      <w:r>
-        <w:rPr>
-          <w:rFonts w:ascii="Times New Roman" w:hAnsi="Times New Roman" w:cs="Times New Roman"/>
-          <w:iCs/>
-          <w:sz w:val="24"/>
-          <w:szCs w:val="24"/>
-        </w:rPr>
-        <w:t>Views</w:t>
-      </w:r>
-      <w:proofErr w:type="spellEnd"/>
-      <w:r>
-        <w:rPr>
-          <w:rFonts w:ascii="Times New Roman" w:hAnsi="Times New Roman" w:cs="Times New Roman"/>
-          <w:iCs/>
-          <w:sz w:val="24"/>
-          <w:szCs w:val="24"/>
-        </w:rPr>
-        <w:t xml:space="preserve">), as ações de submissões de qualquer informação para o RMI ou entre páginas correspondem ao </w:t>
-      </w:r>
-      <w:proofErr w:type="spellStart"/>
-      <w:r>
-        <w:rPr>
-          <w:rFonts w:ascii="Times New Roman" w:hAnsi="Times New Roman" w:cs="Times New Roman"/>
-          <w:iCs/>
-          <w:sz w:val="24"/>
-          <w:szCs w:val="24"/>
-        </w:rPr>
-        <w:t>Controller</w:t>
-      </w:r>
-      <w:proofErr w:type="spellEnd"/>
-      <w:r>
-        <w:rPr>
-          <w:rFonts w:ascii="Times New Roman" w:hAnsi="Times New Roman" w:cs="Times New Roman"/>
-          <w:iCs/>
-          <w:sz w:val="24"/>
-          <w:szCs w:val="24"/>
-        </w:rPr>
-        <w:t xml:space="preserve"> e o </w:t>
-      </w:r>
-      <w:proofErr w:type="spellStart"/>
-      <w:r>
-        <w:rPr>
-          <w:rFonts w:ascii="Times New Roman" w:hAnsi="Times New Roman" w:cs="Times New Roman"/>
-          <w:iCs/>
-          <w:sz w:val="24"/>
-          <w:szCs w:val="24"/>
-        </w:rPr>
-        <w:t>bean</w:t>
-      </w:r>
-      <w:proofErr w:type="spellEnd"/>
-      <w:r>
-        <w:rPr>
-          <w:rFonts w:ascii="Times New Roman" w:hAnsi="Times New Roman" w:cs="Times New Roman"/>
-          <w:iCs/>
-          <w:sz w:val="24"/>
-          <w:szCs w:val="24"/>
-        </w:rPr>
-        <w:t xml:space="preserve"> corresponde ao </w:t>
-      </w:r>
-      <w:proofErr w:type="spellStart"/>
-      <w:r>
-        <w:rPr>
-          <w:rFonts w:ascii="Times New Roman" w:hAnsi="Times New Roman" w:cs="Times New Roman"/>
-          <w:iCs/>
-          <w:sz w:val="24"/>
-          <w:szCs w:val="24"/>
-        </w:rPr>
-        <w:t>M</w:t>
-      </w:r>
-      <w:r>
-        <w:rPr>
-          <w:rFonts w:ascii="Times New Roman" w:hAnsi="Times New Roman" w:cs="Times New Roman"/>
-          <w:iCs/>
-          <w:sz w:val="24"/>
-          <w:szCs w:val="24"/>
-        </w:rPr>
-        <w:t>odel</w:t>
-      </w:r>
-      <w:proofErr w:type="spellEnd"/>
-      <w:r>
-        <w:rPr>
-          <w:rFonts w:ascii="Times New Roman" w:hAnsi="Times New Roman" w:cs="Times New Roman"/>
-          <w:iCs/>
-          <w:sz w:val="24"/>
-          <w:szCs w:val="24"/>
-        </w:rPr>
-        <w:t xml:space="preserve"> (para fazer a ligação </w:t>
-      </w:r>
-      <w:r>
-        <w:rPr>
-          <w:rFonts w:ascii="Times New Roman" w:hAnsi="Times New Roman" w:cs="Times New Roman"/>
-          <w:iCs/>
-          <w:sz w:val="24"/>
-          <w:szCs w:val="24"/>
-        </w:rPr>
-        <w:t>com</w:t>
-      </w:r>
-      <w:r>
-        <w:rPr>
-          <w:rFonts w:ascii="Times New Roman" w:hAnsi="Times New Roman" w:cs="Times New Roman"/>
-          <w:iCs/>
-          <w:sz w:val="24"/>
-          <w:szCs w:val="24"/>
-        </w:rPr>
-        <w:t xml:space="preserve"> o RMI e mais funcionalidades).</w:t>
-      </w:r>
-    </w:p>
-    <w:p>
-      <w:pPr>
-        <w:jc w:val="both"/>
-        <w:rPr>
-          <w:rFonts w:ascii="Times New Roman" w:hAnsi="Times New Roman" w:cs="Times New Roman"/>
-          <w:iCs/>
-          <w:sz w:val="24"/>
-          <w:szCs w:val="24"/>
-        </w:rPr>
-      </w:pPr>
-    </w:p>
-    <w:p>
-      <w:pPr>
-        <w:jc w:val="both"/>
+      </w:pPr>
+      <w:r>
         <w:rPr>
           <w:rFonts w:ascii="Times New Roman" w:hAnsi="Times New Roman" w:cs="Times New Roman"/>
           <w:b/>
@@ -2495,8 +2211,207 @@
           <w:sz w:val="36"/>
           <w:szCs w:val="36"/>
         </w:rPr>
-      </w:pPr>
-      <w:r>
+        <w:t>4. Integração de WebSockets com Struts e RMI</w:t>
+      </w:r>
+    </w:p>
+    <w:p>
+      <w:pPr>
+        <w:jc w:val="both"/>
+        <w:rPr>
+          <w:rFonts w:ascii="Times New Roman" w:hAnsi="Times New Roman" w:cs="Times New Roman"/>
+          <w:iCs/>
+          <w:sz w:val="24"/>
+          <w:szCs w:val="24"/>
+        </w:rPr>
+      </w:pPr>
+      <w:r>
+        <w:rPr>
+          <w:rFonts w:ascii="Times New Roman" w:hAnsi="Times New Roman" w:cs="Times New Roman"/>
+          <w:iCs/>
+          <w:sz w:val="24"/>
+          <w:szCs w:val="24"/>
+        </w:rPr>
+        <w:t xml:space="preserve">     </w:t>
+      </w:r>
+      <w:r>
+        <w:rPr>
+          <w:rFonts w:ascii="Times New Roman" w:hAnsi="Times New Roman" w:cs="Times New Roman"/>
+          <w:iCs/>
+          <w:sz w:val="24"/>
+          <w:szCs w:val="24"/>
+        </w:rPr>
+        <w:t xml:space="preserve">Foram criados dois </w:t>
+      </w:r>
+      <w:r>
+        <w:rPr>
+          <w:rFonts w:ascii="Times New Roman" w:hAnsi="Times New Roman" w:cs="Times New Roman"/>
+          <w:iCs/>
+          <w:sz w:val="24"/>
+          <w:szCs w:val="24"/>
+        </w:rPr>
+        <w:t>W</w:t>
+      </w:r>
+      <w:r>
+        <w:rPr>
+          <w:rFonts w:ascii="Times New Roman" w:hAnsi="Times New Roman" w:cs="Times New Roman"/>
+          <w:iCs/>
+          <w:sz w:val="24"/>
+          <w:szCs w:val="24"/>
+        </w:rPr>
+        <w:t>eb</w:t>
+      </w:r>
+      <w:r>
+        <w:rPr>
+          <w:rFonts w:ascii="Times New Roman" w:hAnsi="Times New Roman" w:cs="Times New Roman"/>
+          <w:iCs/>
+          <w:sz w:val="24"/>
+          <w:szCs w:val="24"/>
+        </w:rPr>
+        <w:t>S</w:t>
+      </w:r>
+      <w:r>
+        <w:rPr>
+          <w:rFonts w:ascii="Times New Roman" w:hAnsi="Times New Roman" w:cs="Times New Roman"/>
+          <w:iCs/>
+          <w:sz w:val="24"/>
+          <w:szCs w:val="24"/>
+        </w:rPr>
+        <w:t>ockets um para enviar as mensagens da atividade do utilizador e outro que lê estas mensagens e mostra-as ao utilizador. Este web socket de escrita envia as mensagens de login de um utilizador, notificação de voto numa data eleição, número total de votos até ao momento numa dada eleição e notificação de logout por parte de um utilizador.</w:t>
+      </w:r>
+    </w:p>
+    <w:p>
+      <w:pPr>
+        <w:jc w:val="both"/>
+        <w:rPr>
+          <w:rFonts w:ascii="Times New Roman" w:hAnsi="Times New Roman" w:cs="Times New Roman"/>
+          <w:iCs/>
+          <w:sz w:val="24"/>
+          <w:szCs w:val="24"/>
+        </w:rPr>
+      </w:pPr>
+      <w:r>
+        <w:rPr>
+          <w:rFonts w:ascii="Times New Roman" w:hAnsi="Times New Roman" w:cs="Times New Roman"/>
+          <w:iCs/>
+          <w:sz w:val="24"/>
+          <w:szCs w:val="24"/>
+        </w:rPr>
+        <w:t xml:space="preserve">     </w:t>
+      </w:r>
+      <w:r>
+        <w:rPr>
+          <w:rFonts w:ascii="Times New Roman" w:hAnsi="Times New Roman" w:cs="Times New Roman"/>
+          <w:iCs/>
+          <w:sz w:val="24"/>
+          <w:szCs w:val="24"/>
+        </w:rPr>
+        <w:t xml:space="preserve">Durante a implementação do </w:t>
+      </w:r>
+      <w:r>
+        <w:rPr>
+          <w:rFonts w:ascii="Times New Roman" w:hAnsi="Times New Roman" w:cs="Times New Roman"/>
+          <w:iCs/>
+          <w:sz w:val="24"/>
+          <w:szCs w:val="24"/>
+        </w:rPr>
+        <w:t>W</w:t>
+      </w:r>
+      <w:r>
+        <w:rPr>
+          <w:rFonts w:ascii="Times New Roman" w:hAnsi="Times New Roman" w:cs="Times New Roman"/>
+          <w:iCs/>
+          <w:sz w:val="24"/>
+          <w:szCs w:val="24"/>
+        </w:rPr>
+        <w:t>eb</w:t>
+      </w:r>
+      <w:r>
+        <w:rPr>
+          <w:rFonts w:ascii="Times New Roman" w:hAnsi="Times New Roman" w:cs="Times New Roman"/>
+          <w:iCs/>
+          <w:sz w:val="24"/>
+          <w:szCs w:val="24"/>
+        </w:rPr>
+        <w:t>S</w:t>
+      </w:r>
+      <w:r>
+        <w:rPr>
+          <w:rFonts w:ascii="Times New Roman" w:hAnsi="Times New Roman" w:cs="Times New Roman"/>
+          <w:iCs/>
+          <w:sz w:val="24"/>
+          <w:szCs w:val="24"/>
+        </w:rPr>
+        <w:t xml:space="preserve">ocket de escrita obtivemos um problema relacionado com o envio das mensagens, que se devia ao facto de estarmos a enviar a mensagem sem o socket já estar conectado. Depois de alguma pesquisa descobrimos que os </w:t>
+      </w:r>
+      <w:r>
+        <w:rPr>
+          <w:rFonts w:ascii="Times New Roman" w:hAnsi="Times New Roman" w:cs="Times New Roman"/>
+          <w:iCs/>
+          <w:sz w:val="24"/>
+          <w:szCs w:val="24"/>
+        </w:rPr>
+        <w:t>WebSockets</w:t>
+      </w:r>
+      <w:r>
+        <w:rPr>
+          <w:rFonts w:ascii="Times New Roman" w:hAnsi="Times New Roman" w:cs="Times New Roman"/>
+          <w:iCs/>
+          <w:sz w:val="24"/>
+          <w:szCs w:val="24"/>
+        </w:rPr>
+        <w:t xml:space="preserve"> têm um event listener chamado onopen()</w:t>
+      </w:r>
+      <w:r>
+        <w:rPr>
+          <w:rFonts w:ascii="Times New Roman" w:hAnsi="Times New Roman" w:cs="Times New Roman"/>
+          <w:iCs/>
+          <w:sz w:val="24"/>
+          <w:szCs w:val="24"/>
+        </w:rPr>
+        <w:t>,</w:t>
+      </w:r>
+      <w:r>
+        <w:rPr>
+          <w:rFonts w:ascii="Times New Roman" w:hAnsi="Times New Roman" w:cs="Times New Roman"/>
+          <w:iCs/>
+          <w:sz w:val="24"/>
+          <w:szCs w:val="24"/>
+        </w:rPr>
+        <w:t xml:space="preserve"> que executa uma ação aquando do </w:t>
+      </w:r>
+      <w:r>
+        <w:rPr>
+          <w:rFonts w:ascii="Times New Roman" w:hAnsi="Times New Roman" w:cs="Times New Roman"/>
+          <w:iCs/>
+          <w:sz w:val="24"/>
+          <w:szCs w:val="24"/>
+        </w:rPr>
+        <w:t>WebSocket</w:t>
+      </w:r>
+      <w:r>
+        <w:rPr>
+          <w:rFonts w:ascii="Times New Roman" w:hAnsi="Times New Roman" w:cs="Times New Roman"/>
+          <w:iCs/>
+          <w:sz w:val="24"/>
+          <w:szCs w:val="24"/>
+        </w:rPr>
+        <w:t xml:space="preserve"> já estar conectado.</w:t>
+      </w:r>
+    </w:p>
+    <w:p>
+      <w:pPr>
+        <w:jc w:val="both"/>
+        <w:rPr>
+          <w:rFonts w:ascii="Times New Roman" w:hAnsi="Times New Roman" w:cs="Times New Roman"/>
+          <w:iCs/>
+          <w:sz w:val="24"/>
+          <w:szCs w:val="24"/>
+        </w:rPr>
+      </w:pPr>
+    </w:p>
+    <w:p>
+      <w:pPr>
+        <w:jc w:val="both"/>
         <w:rPr>
           <w:rFonts w:ascii="Times New Roman" w:hAnsi="Times New Roman" w:cs="Times New Roman"/>
           <w:b/>
@@ -2505,8 +2420,7 @@
           <w:sz w:val="36"/>
           <w:szCs w:val="36"/>
         </w:rPr>
-        <w:t xml:space="preserve">3. </w:t>
-      </w:r>
+      </w:pPr>
       <w:r>
         <w:rPr>
           <w:rFonts w:ascii="Times New Roman" w:hAnsi="Times New Roman" w:cs="Times New Roman"/>
@@ -2516,867 +2430,7 @@
           <w:sz w:val="36"/>
           <w:szCs w:val="36"/>
         </w:rPr>
-        <w:t xml:space="preserve">Integração de </w:t>
-      </w:r>
-      <w:proofErr w:type="spellStart"/>
-      <w:r>
-        <w:rPr>
-          <w:rFonts w:ascii="Times New Roman" w:hAnsi="Times New Roman" w:cs="Times New Roman"/>
-          <w:b/>
-          <w:bCs/>
-          <w:iCs/>
-          <w:sz w:val="36"/>
-          <w:szCs w:val="36"/>
-        </w:rPr>
-        <w:t>Struts</w:t>
-      </w:r>
-      <w:proofErr w:type="spellEnd"/>
-      <w:r>
-        <w:rPr>
-          <w:rFonts w:ascii="Times New Roman" w:hAnsi="Times New Roman" w:cs="Times New Roman"/>
-          <w:b/>
-          <w:bCs/>
-          <w:iCs/>
-          <w:sz w:val="36"/>
-          <w:szCs w:val="36"/>
-        </w:rPr>
-        <w:t xml:space="preserve"> com o servidor RMI</w:t>
-      </w:r>
-    </w:p>
-    <w:p>
-      <w:pPr>
-        <w:jc w:val="both"/>
-        <w:rPr>
-          <w:rFonts w:ascii="Times New Roman" w:hAnsi="Times New Roman" w:cs="Times New Roman"/>
-          <w:iCs/>
-          <w:sz w:val="24"/>
-          <w:szCs w:val="24"/>
-        </w:rPr>
-      </w:pPr>
-      <w:r>
-        <w:rPr>
-          <w:rFonts w:ascii="Times New Roman" w:hAnsi="Times New Roman" w:cs="Times New Roman"/>
-          <w:iCs/>
-          <w:sz w:val="24"/>
-          <w:szCs w:val="24"/>
-        </w:rPr>
-        <w:t xml:space="preserve">     Para a integração com as duas metas, foi utilizada uma arquitetura MVC. O servidor Web corre através do servidor </w:t>
-      </w:r>
-      <w:proofErr w:type="spellStart"/>
-      <w:r>
-        <w:rPr>
-          <w:rFonts w:ascii="Times New Roman" w:hAnsi="Times New Roman" w:cs="Times New Roman"/>
-          <w:iCs/>
-          <w:sz w:val="24"/>
-          <w:szCs w:val="24"/>
-        </w:rPr>
-        <w:t>Tomcat</w:t>
-      </w:r>
-      <w:proofErr w:type="spellEnd"/>
-      <w:r>
-        <w:rPr>
-          <w:rFonts w:ascii="Times New Roman" w:hAnsi="Times New Roman" w:cs="Times New Roman"/>
-          <w:iCs/>
-          <w:sz w:val="24"/>
-          <w:szCs w:val="24"/>
-        </w:rPr>
-        <w:t xml:space="preserve"> utilizando </w:t>
-      </w:r>
-      <w:proofErr w:type="spellStart"/>
-      <w:r>
-        <w:rPr>
-          <w:rFonts w:ascii="Times New Roman" w:hAnsi="Times New Roman" w:cs="Times New Roman"/>
-          <w:iCs/>
-          <w:sz w:val="24"/>
-          <w:szCs w:val="24"/>
-        </w:rPr>
-        <w:t>Struts</w:t>
-      </w:r>
-      <w:proofErr w:type="spellEnd"/>
-      <w:r>
-        <w:rPr>
-          <w:rFonts w:ascii="Times New Roman" w:hAnsi="Times New Roman" w:cs="Times New Roman"/>
-          <w:iCs/>
-          <w:sz w:val="24"/>
-          <w:szCs w:val="24"/>
-        </w:rPr>
-        <w:t xml:space="preserve"> para o desenvolvimento de </w:t>
-      </w:r>
-      <w:proofErr w:type="spellStart"/>
-      <w:r>
-        <w:rPr>
-          <w:rFonts w:ascii="Times New Roman" w:hAnsi="Times New Roman" w:cs="Times New Roman"/>
-          <w:iCs/>
-          <w:sz w:val="24"/>
-          <w:szCs w:val="24"/>
-        </w:rPr>
-        <w:t>JSP’s</w:t>
-      </w:r>
-      <w:proofErr w:type="spellEnd"/>
-      <w:r>
-        <w:rPr>
-          <w:rFonts w:ascii="Times New Roman" w:hAnsi="Times New Roman" w:cs="Times New Roman"/>
-          <w:iCs/>
-          <w:sz w:val="24"/>
-          <w:szCs w:val="24"/>
-        </w:rPr>
-        <w:t xml:space="preserve"> (interface web). Assim, é garantida a possibilidade das </w:t>
-      </w:r>
-      <w:proofErr w:type="spellStart"/>
-      <w:r>
-        <w:rPr>
-          <w:rFonts w:ascii="Times New Roman" w:hAnsi="Times New Roman" w:cs="Times New Roman"/>
-          <w:iCs/>
-          <w:sz w:val="24"/>
-          <w:szCs w:val="24"/>
-        </w:rPr>
-        <w:t>actions</w:t>
-      </w:r>
-      <w:proofErr w:type="spellEnd"/>
-      <w:r>
-        <w:rPr>
-          <w:rFonts w:ascii="Times New Roman" w:hAnsi="Times New Roman" w:cs="Times New Roman"/>
-          <w:iCs/>
-          <w:sz w:val="24"/>
-          <w:szCs w:val="24"/>
-        </w:rPr>
-        <w:t xml:space="preserve"> obterem os dados inseridos pelos diferentes utilizadores nas </w:t>
-      </w:r>
-      <w:proofErr w:type="spellStart"/>
-      <w:r>
-        <w:rPr>
-          <w:rFonts w:ascii="Times New Roman" w:hAnsi="Times New Roman" w:cs="Times New Roman"/>
-          <w:iCs/>
-          <w:sz w:val="24"/>
-          <w:szCs w:val="24"/>
-        </w:rPr>
-        <w:t>views</w:t>
-      </w:r>
-      <w:proofErr w:type="spellEnd"/>
-      <w:r>
-        <w:rPr>
-          <w:rFonts w:ascii="Times New Roman" w:hAnsi="Times New Roman" w:cs="Times New Roman"/>
-          <w:iCs/>
-          <w:sz w:val="24"/>
-          <w:szCs w:val="24"/>
-        </w:rPr>
-        <w:t xml:space="preserve"> e que o </w:t>
-      </w:r>
-      <w:proofErr w:type="spellStart"/>
-      <w:r>
-        <w:rPr>
-          <w:rFonts w:ascii="Times New Roman" w:hAnsi="Times New Roman" w:cs="Times New Roman"/>
-          <w:iCs/>
-          <w:sz w:val="24"/>
-          <w:szCs w:val="24"/>
-        </w:rPr>
-        <w:t>bean</w:t>
-      </w:r>
-      <w:proofErr w:type="spellEnd"/>
-      <w:r>
-        <w:rPr>
-          <w:rFonts w:ascii="Times New Roman" w:hAnsi="Times New Roman" w:cs="Times New Roman"/>
-          <w:iCs/>
-          <w:sz w:val="24"/>
-          <w:szCs w:val="24"/>
-        </w:rPr>
-        <w:t xml:space="preserve"> (o </w:t>
-      </w:r>
-      <w:proofErr w:type="spellStart"/>
-      <w:r>
-        <w:rPr>
-          <w:rFonts w:ascii="Times New Roman" w:hAnsi="Times New Roman" w:cs="Times New Roman"/>
-          <w:iCs/>
-          <w:sz w:val="24"/>
-          <w:szCs w:val="24"/>
-        </w:rPr>
-        <w:t>model</w:t>
-      </w:r>
-      <w:proofErr w:type="spellEnd"/>
-      <w:r>
-        <w:rPr>
-          <w:rFonts w:ascii="Times New Roman" w:hAnsi="Times New Roman" w:cs="Times New Roman"/>
-          <w:iCs/>
-          <w:sz w:val="24"/>
-          <w:szCs w:val="24"/>
-        </w:rPr>
-        <w:t>) consiga realizar pedidos ao servidor RMI, como, por exemplo, a verificação de utilizadores, o envio de votos feitos online, entre outros.</w:t>
-      </w:r>
-    </w:p>
-    <w:p>
-      <w:pPr>
-        <w:jc w:val="both"/>
-        <w:rPr>
-          <w:rFonts w:ascii="Times New Roman" w:hAnsi="Times New Roman" w:cs="Times New Roman"/>
-          <w:iCs/>
-          <w:sz w:val="24"/>
-          <w:szCs w:val="24"/>
-        </w:rPr>
-      </w:pPr>
-      <w:r>
-        <w:rPr>
-          <w:rFonts w:ascii="Times New Roman" w:hAnsi="Times New Roman" w:cs="Times New Roman"/>
-          <w:iCs/>
-          <w:sz w:val="24"/>
-          <w:szCs w:val="24"/>
-        </w:rPr>
-        <w:t xml:space="preserve">     Para aceder </w:t>
-      </w:r>
-      <w:r>
-        <w:rPr>
-          <w:rFonts w:ascii="Times New Roman" w:hAnsi="Times New Roman" w:cs="Times New Roman"/>
-          <w:iCs/>
-          <w:sz w:val="24"/>
-          <w:szCs w:val="24"/>
-        </w:rPr>
-        <w:t>à página</w:t>
-      </w:r>
-      <w:r>
-        <w:rPr>
-          <w:rFonts w:ascii="Times New Roman" w:hAnsi="Times New Roman" w:cs="Times New Roman"/>
-          <w:iCs/>
-          <w:sz w:val="24"/>
-          <w:szCs w:val="24"/>
-        </w:rPr>
-        <w:t xml:space="preserve"> de administração apenas o</w:t>
-      </w:r>
-      <w:r>
-        <w:rPr>
-          <w:rFonts w:ascii="Times New Roman" w:hAnsi="Times New Roman" w:cs="Times New Roman"/>
-          <w:iCs/>
-          <w:sz w:val="24"/>
-          <w:szCs w:val="24"/>
-        </w:rPr>
-        <w:t xml:space="preserve"> utilizador com nome e password </w:t>
-      </w:r>
-      <w:proofErr w:type="spellStart"/>
-      <w:r>
-        <w:rPr>
-          <w:rFonts w:ascii="Times New Roman" w:hAnsi="Times New Roman" w:cs="Times New Roman"/>
-          <w:i/>
-          <w:sz w:val="24"/>
-          <w:szCs w:val="24"/>
-        </w:rPr>
-        <w:t>admin</w:t>
-      </w:r>
-      <w:proofErr w:type="spellEnd"/>
-      <w:r>
-        <w:rPr>
-          <w:rFonts w:ascii="Times New Roman" w:hAnsi="Times New Roman" w:cs="Times New Roman"/>
-          <w:iCs/>
-          <w:sz w:val="24"/>
-          <w:szCs w:val="24"/>
-        </w:rPr>
-        <w:t xml:space="preserve"> pode aceder a todas as funcionalidades semelhantes à consola de administração da meta 1. Para que um utilizador normal não possa aceder às páginas correspondentes a páginas de administração foi criado um </w:t>
-      </w:r>
-      <w:proofErr w:type="spellStart"/>
-      <w:r>
-        <w:rPr>
-          <w:rFonts w:ascii="Times New Roman" w:hAnsi="Times New Roman" w:cs="Times New Roman"/>
-          <w:iCs/>
-          <w:sz w:val="24"/>
-          <w:szCs w:val="24"/>
-        </w:rPr>
-        <w:t>interceptor</w:t>
-      </w:r>
-      <w:proofErr w:type="spellEnd"/>
-      <w:r>
-        <w:rPr>
-          <w:rFonts w:ascii="Times New Roman" w:hAnsi="Times New Roman" w:cs="Times New Roman"/>
-          <w:iCs/>
-          <w:sz w:val="24"/>
-          <w:szCs w:val="24"/>
-        </w:rPr>
-        <w:t xml:space="preserve"> que envia para a página de login caso o utilizador tente aceder a páginas exclusivas ao administrador.</w:t>
-      </w:r>
-    </w:p>
-    <w:p>
-      <w:pPr>
-        <w:jc w:val="both"/>
-        <w:rPr>
-          <w:rFonts w:ascii="Times New Roman" w:hAnsi="Times New Roman" w:cs="Times New Roman"/>
-          <w:iCs/>
-          <w:sz w:val="24"/>
-          <w:szCs w:val="24"/>
-        </w:rPr>
-      </w:pPr>
-      <w:r>
-        <w:rPr>
-          <w:rFonts w:ascii="Times New Roman" w:hAnsi="Times New Roman" w:cs="Times New Roman"/>
-          <w:iCs/>
-          <w:sz w:val="24"/>
-          <w:szCs w:val="24"/>
-        </w:rPr>
-        <w:lastRenderedPageBreak/>
-        <w:t xml:space="preserve">     </w:t>
-      </w:r>
-      <w:r>
-        <w:rPr>
-          <w:rFonts w:ascii="Times New Roman" w:hAnsi="Times New Roman" w:cs="Times New Roman"/>
-          <w:iCs/>
-          <w:sz w:val="24"/>
-          <w:szCs w:val="24"/>
-        </w:rPr>
-        <w:t xml:space="preserve">Após entrar na página de votar são mostradas todas as eleições disponíveis para determinado utilizador através de </w:t>
-      </w:r>
-      <w:r>
-        <w:rPr>
-          <w:rFonts w:ascii="Times New Roman" w:hAnsi="Times New Roman" w:cs="Times New Roman"/>
-          <w:i/>
-          <w:sz w:val="24"/>
-          <w:szCs w:val="24"/>
-        </w:rPr>
-        <w:t xml:space="preserve">radio </w:t>
-      </w:r>
-      <w:proofErr w:type="spellStart"/>
-      <w:r>
-        <w:rPr>
-          <w:rFonts w:ascii="Times New Roman" w:hAnsi="Times New Roman" w:cs="Times New Roman"/>
-          <w:i/>
-          <w:sz w:val="24"/>
-          <w:szCs w:val="24"/>
-        </w:rPr>
-        <w:t>buttons</w:t>
-      </w:r>
-      <w:proofErr w:type="spellEnd"/>
-      <w:r>
-        <w:rPr>
-          <w:rFonts w:ascii="Times New Roman" w:hAnsi="Times New Roman" w:cs="Times New Roman"/>
-          <w:iCs/>
-          <w:sz w:val="24"/>
-          <w:szCs w:val="24"/>
-        </w:rPr>
-        <w:t xml:space="preserve">. Após a seleção da eleição são mostradas todas as opções de voto, também através de </w:t>
-      </w:r>
-      <w:r>
-        <w:rPr>
-          <w:rFonts w:ascii="Times New Roman" w:hAnsi="Times New Roman" w:cs="Times New Roman"/>
-          <w:i/>
-          <w:sz w:val="24"/>
-          <w:szCs w:val="24"/>
-        </w:rPr>
-        <w:t xml:space="preserve">radio </w:t>
-      </w:r>
-      <w:proofErr w:type="spellStart"/>
-      <w:r>
-        <w:rPr>
-          <w:rFonts w:ascii="Times New Roman" w:hAnsi="Times New Roman" w:cs="Times New Roman"/>
-          <w:i/>
-          <w:sz w:val="24"/>
-          <w:szCs w:val="24"/>
-        </w:rPr>
-        <w:t>buttons</w:t>
-      </w:r>
-      <w:proofErr w:type="spellEnd"/>
-      <w:r>
-        <w:rPr>
-          <w:rFonts w:ascii="Times New Roman" w:hAnsi="Times New Roman" w:cs="Times New Roman"/>
-          <w:iCs/>
-          <w:sz w:val="24"/>
-          <w:szCs w:val="24"/>
-        </w:rPr>
-        <w:t xml:space="preserve">. Após a confirmação do voto, este é adicionado à eleição bem como sendo guardada a hora e local de voto, que neste caso será considerado como voto </w:t>
-      </w:r>
-      <w:r>
-        <w:rPr>
-          <w:rFonts w:ascii="Times New Roman" w:hAnsi="Times New Roman" w:cs="Times New Roman"/>
-          <w:iCs/>
-          <w:sz w:val="24"/>
-          <w:szCs w:val="24"/>
-        </w:rPr>
-        <w:t>online</w:t>
-      </w:r>
-      <w:r>
-        <w:rPr>
-          <w:rFonts w:ascii="Times New Roman" w:hAnsi="Times New Roman" w:cs="Times New Roman"/>
-          <w:iCs/>
-          <w:sz w:val="24"/>
-          <w:szCs w:val="24"/>
-        </w:rPr>
-        <w:t>.</w:t>
-      </w:r>
-    </w:p>
-    <w:p>
-      <w:pPr>
-        <w:jc w:val="both"/>
-        <w:rPr>
-          <w:rFonts w:ascii="Times New Roman" w:hAnsi="Times New Roman" w:cs="Times New Roman"/>
-          <w:iCs/>
-          <w:sz w:val="24"/>
-          <w:szCs w:val="24"/>
-        </w:rPr>
-      </w:pPr>
-    </w:p>
-    <w:p>
-      <w:pPr>
-        <w:jc w:val="both"/>
-        <w:rPr>
-          <w:rFonts w:ascii="Times New Roman" w:hAnsi="Times New Roman" w:cs="Times New Roman"/>
-          <w:b/>
-          <w:bCs/>
-          <w:iCs/>
-          <w:sz w:val="28"/>
-          <w:szCs w:val="28"/>
-        </w:rPr>
-      </w:pPr>
-      <w:r>
-        <w:rPr>
-          <w:rFonts w:ascii="Times New Roman" w:hAnsi="Times New Roman" w:cs="Times New Roman"/>
-          <w:b/>
-          <w:bCs/>
-          <w:iCs/>
-          <w:sz w:val="36"/>
-          <w:szCs w:val="36"/>
-        </w:rPr>
-        <w:t xml:space="preserve">4. Integração de </w:t>
-      </w:r>
-      <w:proofErr w:type="spellStart"/>
-      <w:r>
-        <w:rPr>
-          <w:rFonts w:ascii="Times New Roman" w:hAnsi="Times New Roman" w:cs="Times New Roman"/>
-          <w:b/>
-          <w:bCs/>
-          <w:iCs/>
-          <w:sz w:val="36"/>
-          <w:szCs w:val="36"/>
-        </w:rPr>
-        <w:t>WebSockets</w:t>
-      </w:r>
-      <w:proofErr w:type="spellEnd"/>
-      <w:r>
-        <w:rPr>
-          <w:rFonts w:ascii="Times New Roman" w:hAnsi="Times New Roman" w:cs="Times New Roman"/>
-          <w:b/>
-          <w:bCs/>
-          <w:iCs/>
-          <w:sz w:val="36"/>
-          <w:szCs w:val="36"/>
-        </w:rPr>
-        <w:t xml:space="preserve"> com </w:t>
-      </w:r>
-      <w:proofErr w:type="spellStart"/>
-      <w:r>
-        <w:rPr>
-          <w:rFonts w:ascii="Times New Roman" w:hAnsi="Times New Roman" w:cs="Times New Roman"/>
-          <w:b/>
-          <w:bCs/>
-          <w:iCs/>
-          <w:sz w:val="36"/>
-          <w:szCs w:val="36"/>
-        </w:rPr>
-        <w:t>Struts</w:t>
-      </w:r>
-      <w:proofErr w:type="spellEnd"/>
-      <w:r>
-        <w:rPr>
-          <w:rFonts w:ascii="Times New Roman" w:hAnsi="Times New Roman" w:cs="Times New Roman"/>
-          <w:b/>
-          <w:bCs/>
-          <w:iCs/>
-          <w:sz w:val="36"/>
-          <w:szCs w:val="36"/>
-        </w:rPr>
-        <w:t xml:space="preserve"> e RMI</w:t>
-      </w:r>
-    </w:p>
-    <w:p>
-      <w:pPr>
-        <w:jc w:val="both"/>
-        <w:rPr>
-          <w:rFonts w:ascii="Times New Roman" w:hAnsi="Times New Roman" w:cs="Times New Roman"/>
-          <w:iCs/>
-          <w:sz w:val="24"/>
-          <w:szCs w:val="24"/>
-        </w:rPr>
-      </w:pPr>
-      <w:r>
-        <w:rPr>
-          <w:rFonts w:ascii="Times New Roman" w:hAnsi="Times New Roman" w:cs="Times New Roman"/>
-          <w:iCs/>
-          <w:sz w:val="24"/>
-          <w:szCs w:val="24"/>
-        </w:rPr>
-        <w:t xml:space="preserve">     </w:t>
-      </w:r>
-      <w:r>
-        <w:rPr>
-          <w:rFonts w:ascii="Times New Roman" w:hAnsi="Times New Roman" w:cs="Times New Roman"/>
-          <w:iCs/>
-          <w:sz w:val="24"/>
-          <w:szCs w:val="24"/>
-        </w:rPr>
-        <w:t xml:space="preserve">Foram criados dois </w:t>
-      </w:r>
-      <w:proofErr w:type="spellStart"/>
-      <w:r>
-        <w:rPr>
-          <w:rFonts w:ascii="Times New Roman" w:hAnsi="Times New Roman" w:cs="Times New Roman"/>
-          <w:iCs/>
-          <w:sz w:val="24"/>
-          <w:szCs w:val="24"/>
-        </w:rPr>
-        <w:t>W</w:t>
-      </w:r>
-      <w:r>
-        <w:rPr>
-          <w:rFonts w:ascii="Times New Roman" w:hAnsi="Times New Roman" w:cs="Times New Roman"/>
-          <w:iCs/>
-          <w:sz w:val="24"/>
-          <w:szCs w:val="24"/>
-        </w:rPr>
-        <w:t>eb</w:t>
-      </w:r>
-      <w:r>
-        <w:rPr>
-          <w:rFonts w:ascii="Times New Roman" w:hAnsi="Times New Roman" w:cs="Times New Roman"/>
-          <w:iCs/>
-          <w:sz w:val="24"/>
-          <w:szCs w:val="24"/>
-        </w:rPr>
-        <w:t>S</w:t>
-      </w:r>
-      <w:r>
-        <w:rPr>
-          <w:rFonts w:ascii="Times New Roman" w:hAnsi="Times New Roman" w:cs="Times New Roman"/>
-          <w:iCs/>
-          <w:sz w:val="24"/>
-          <w:szCs w:val="24"/>
-        </w:rPr>
-        <w:t>ockets</w:t>
-      </w:r>
-      <w:proofErr w:type="spellEnd"/>
-      <w:r>
-        <w:rPr>
-          <w:rFonts w:ascii="Times New Roman" w:hAnsi="Times New Roman" w:cs="Times New Roman"/>
-          <w:iCs/>
-          <w:sz w:val="24"/>
-          <w:szCs w:val="24"/>
-        </w:rPr>
-        <w:t xml:space="preserve"> um para enviar as mensagens da atividade do utilizador e outro que lê estas mensagens e mostra-as ao utilizador. Este web </w:t>
-      </w:r>
-      <w:proofErr w:type="spellStart"/>
-      <w:r>
-        <w:rPr>
-          <w:rFonts w:ascii="Times New Roman" w:hAnsi="Times New Roman" w:cs="Times New Roman"/>
-          <w:iCs/>
-          <w:sz w:val="24"/>
-          <w:szCs w:val="24"/>
-        </w:rPr>
-        <w:t>socket</w:t>
-      </w:r>
-      <w:proofErr w:type="spellEnd"/>
-      <w:r>
-        <w:rPr>
-          <w:rFonts w:ascii="Times New Roman" w:hAnsi="Times New Roman" w:cs="Times New Roman"/>
-          <w:iCs/>
-          <w:sz w:val="24"/>
-          <w:szCs w:val="24"/>
-        </w:rPr>
-        <w:t xml:space="preserve"> de escrita envia as mensagens de login de um utilizador, notificação de voto numa data eleição, número total de votos até ao momento numa dada eleição e notificação de </w:t>
-      </w:r>
-      <w:proofErr w:type="spellStart"/>
-      <w:r>
-        <w:rPr>
-          <w:rFonts w:ascii="Times New Roman" w:hAnsi="Times New Roman" w:cs="Times New Roman"/>
-          <w:iCs/>
-          <w:sz w:val="24"/>
-          <w:szCs w:val="24"/>
-        </w:rPr>
-        <w:t>logout</w:t>
-      </w:r>
-      <w:proofErr w:type="spellEnd"/>
-      <w:r>
-        <w:rPr>
-          <w:rFonts w:ascii="Times New Roman" w:hAnsi="Times New Roman" w:cs="Times New Roman"/>
-          <w:iCs/>
-          <w:sz w:val="24"/>
-          <w:szCs w:val="24"/>
-        </w:rPr>
-        <w:t xml:space="preserve"> por parte de um utilizador.</w:t>
-      </w:r>
-    </w:p>
-    <w:p>
-      <w:pPr>
-        <w:jc w:val="both"/>
-        <w:rPr>
-          <w:rFonts w:ascii="Times New Roman" w:hAnsi="Times New Roman" w:cs="Times New Roman"/>
-          <w:iCs/>
-          <w:sz w:val="24"/>
-          <w:szCs w:val="24"/>
-        </w:rPr>
-      </w:pPr>
-      <w:r>
-        <w:rPr>
-          <w:rFonts w:ascii="Times New Roman" w:hAnsi="Times New Roman" w:cs="Times New Roman"/>
-          <w:iCs/>
-          <w:sz w:val="24"/>
-          <w:szCs w:val="24"/>
-        </w:rPr>
-        <w:t xml:space="preserve">     </w:t>
-      </w:r>
-      <w:r>
-        <w:rPr>
-          <w:rFonts w:ascii="Times New Roman" w:hAnsi="Times New Roman" w:cs="Times New Roman"/>
-          <w:iCs/>
-          <w:sz w:val="24"/>
-          <w:szCs w:val="24"/>
-        </w:rPr>
-        <w:t xml:space="preserve">Durante a implementação do </w:t>
-      </w:r>
-      <w:proofErr w:type="spellStart"/>
-      <w:r>
-        <w:rPr>
-          <w:rFonts w:ascii="Times New Roman" w:hAnsi="Times New Roman" w:cs="Times New Roman"/>
-          <w:iCs/>
-          <w:sz w:val="24"/>
-          <w:szCs w:val="24"/>
-        </w:rPr>
-        <w:t>W</w:t>
-      </w:r>
-      <w:r>
-        <w:rPr>
-          <w:rFonts w:ascii="Times New Roman" w:hAnsi="Times New Roman" w:cs="Times New Roman"/>
-          <w:iCs/>
-          <w:sz w:val="24"/>
-          <w:szCs w:val="24"/>
-        </w:rPr>
-        <w:t>eb</w:t>
-      </w:r>
-      <w:r>
-        <w:rPr>
-          <w:rFonts w:ascii="Times New Roman" w:hAnsi="Times New Roman" w:cs="Times New Roman"/>
-          <w:iCs/>
-          <w:sz w:val="24"/>
-          <w:szCs w:val="24"/>
-        </w:rPr>
-        <w:t>S</w:t>
-      </w:r>
-      <w:r>
-        <w:rPr>
-          <w:rFonts w:ascii="Times New Roman" w:hAnsi="Times New Roman" w:cs="Times New Roman"/>
-          <w:iCs/>
-          <w:sz w:val="24"/>
-          <w:szCs w:val="24"/>
-        </w:rPr>
-        <w:t>ocket</w:t>
-      </w:r>
-      <w:proofErr w:type="spellEnd"/>
-      <w:r>
-        <w:rPr>
-          <w:rFonts w:ascii="Times New Roman" w:hAnsi="Times New Roman" w:cs="Times New Roman"/>
-          <w:iCs/>
-          <w:sz w:val="24"/>
-          <w:szCs w:val="24"/>
-        </w:rPr>
-        <w:t xml:space="preserve"> de escrita obtivemos um problema relacionado com o envio das mensagens, que se devia ao facto de estarmos a enviar a mensagem sem o </w:t>
-      </w:r>
-      <w:proofErr w:type="spellStart"/>
-      <w:r>
-        <w:rPr>
-          <w:rFonts w:ascii="Times New Roman" w:hAnsi="Times New Roman" w:cs="Times New Roman"/>
-          <w:iCs/>
-          <w:sz w:val="24"/>
-          <w:szCs w:val="24"/>
-        </w:rPr>
-        <w:t>socket</w:t>
-      </w:r>
-      <w:proofErr w:type="spellEnd"/>
-      <w:r>
-        <w:rPr>
-          <w:rFonts w:ascii="Times New Roman" w:hAnsi="Times New Roman" w:cs="Times New Roman"/>
-          <w:iCs/>
-          <w:sz w:val="24"/>
-          <w:szCs w:val="24"/>
-        </w:rPr>
-        <w:t xml:space="preserve"> já estar conectado. Depois de alguma pesquisa descobrimos que os </w:t>
-      </w:r>
-      <w:proofErr w:type="spellStart"/>
-      <w:r>
-        <w:rPr>
-          <w:rFonts w:ascii="Times New Roman" w:hAnsi="Times New Roman" w:cs="Times New Roman"/>
-          <w:iCs/>
-          <w:sz w:val="24"/>
-          <w:szCs w:val="24"/>
-        </w:rPr>
-        <w:t>WebSockets</w:t>
-      </w:r>
-      <w:proofErr w:type="spellEnd"/>
-      <w:r>
-        <w:rPr>
-          <w:rFonts w:ascii="Times New Roman" w:hAnsi="Times New Roman" w:cs="Times New Roman"/>
-          <w:iCs/>
-          <w:sz w:val="24"/>
-          <w:szCs w:val="24"/>
-        </w:rPr>
-        <w:t xml:space="preserve"> têm um </w:t>
-      </w:r>
-      <w:proofErr w:type="spellStart"/>
-      <w:r>
-        <w:rPr>
-          <w:rFonts w:ascii="Times New Roman" w:hAnsi="Times New Roman" w:cs="Times New Roman"/>
-          <w:iCs/>
-          <w:sz w:val="24"/>
-          <w:szCs w:val="24"/>
-        </w:rPr>
-        <w:t>event</w:t>
-      </w:r>
-      <w:proofErr w:type="spellEnd"/>
-      <w:r>
-        <w:rPr>
-          <w:rFonts w:ascii="Times New Roman" w:hAnsi="Times New Roman" w:cs="Times New Roman"/>
-          <w:iCs/>
-          <w:sz w:val="24"/>
-          <w:szCs w:val="24"/>
-        </w:rPr>
-        <w:t xml:space="preserve"> </w:t>
-      </w:r>
-      <w:proofErr w:type="spellStart"/>
-      <w:r>
-        <w:rPr>
-          <w:rFonts w:ascii="Times New Roman" w:hAnsi="Times New Roman" w:cs="Times New Roman"/>
-          <w:iCs/>
-          <w:sz w:val="24"/>
-          <w:szCs w:val="24"/>
-        </w:rPr>
-        <w:t>listener</w:t>
-      </w:r>
-      <w:proofErr w:type="spellEnd"/>
-      <w:r>
-        <w:rPr>
-          <w:rFonts w:ascii="Times New Roman" w:hAnsi="Times New Roman" w:cs="Times New Roman"/>
-          <w:iCs/>
-          <w:sz w:val="24"/>
-          <w:szCs w:val="24"/>
-        </w:rPr>
-        <w:t xml:space="preserve"> chamado </w:t>
-      </w:r>
-      <w:proofErr w:type="spellStart"/>
-      <w:proofErr w:type="gramStart"/>
-      <w:r>
-        <w:rPr>
-          <w:rFonts w:ascii="Times New Roman" w:hAnsi="Times New Roman" w:cs="Times New Roman"/>
-          <w:iCs/>
-          <w:sz w:val="24"/>
-          <w:szCs w:val="24"/>
-        </w:rPr>
-        <w:t>onopen</w:t>
-      </w:r>
-      <w:proofErr w:type="spellEnd"/>
-      <w:r>
-        <w:rPr>
-          <w:rFonts w:ascii="Times New Roman" w:hAnsi="Times New Roman" w:cs="Times New Roman"/>
-          <w:iCs/>
-          <w:sz w:val="24"/>
-          <w:szCs w:val="24"/>
-        </w:rPr>
-        <w:t>(</w:t>
-      </w:r>
-      <w:proofErr w:type="gramEnd"/>
-      <w:r>
-        <w:rPr>
-          <w:rFonts w:ascii="Times New Roman" w:hAnsi="Times New Roman" w:cs="Times New Roman"/>
-          <w:iCs/>
-          <w:sz w:val="24"/>
-          <w:szCs w:val="24"/>
-        </w:rPr>
-        <w:t>)</w:t>
-      </w:r>
-      <w:r>
-        <w:rPr>
-          <w:rFonts w:ascii="Times New Roman" w:hAnsi="Times New Roman" w:cs="Times New Roman"/>
-          <w:iCs/>
-          <w:sz w:val="24"/>
-          <w:szCs w:val="24"/>
-        </w:rPr>
-        <w:t>,</w:t>
-      </w:r>
-      <w:r>
-        <w:rPr>
-          <w:rFonts w:ascii="Times New Roman" w:hAnsi="Times New Roman" w:cs="Times New Roman"/>
-          <w:iCs/>
-          <w:sz w:val="24"/>
-          <w:szCs w:val="24"/>
-        </w:rPr>
-        <w:t xml:space="preserve"> que executa uma ação aquando do </w:t>
-      </w:r>
-      <w:proofErr w:type="spellStart"/>
-      <w:r>
-        <w:rPr>
-          <w:rFonts w:ascii="Times New Roman" w:hAnsi="Times New Roman" w:cs="Times New Roman"/>
-          <w:iCs/>
-          <w:sz w:val="24"/>
-          <w:szCs w:val="24"/>
-        </w:rPr>
-        <w:t>WebSocket</w:t>
-      </w:r>
-      <w:proofErr w:type="spellEnd"/>
-      <w:r>
-        <w:rPr>
-          <w:rFonts w:ascii="Times New Roman" w:hAnsi="Times New Roman" w:cs="Times New Roman"/>
-          <w:iCs/>
-          <w:sz w:val="24"/>
-          <w:szCs w:val="24"/>
-        </w:rPr>
-        <w:t xml:space="preserve"> já estar conectado.</w:t>
-      </w:r>
-    </w:p>
-    <w:p>
-      <w:pPr>
-        <w:jc w:val="both"/>
-        <w:rPr>
-          <w:rFonts w:ascii="Times New Roman" w:hAnsi="Times New Roman" w:cs="Times New Roman"/>
-          <w:iCs/>
-          <w:sz w:val="24"/>
-          <w:szCs w:val="24"/>
-        </w:rPr>
-      </w:pPr>
-    </w:p>
-    <w:p>
-      <w:pPr>
-        <w:jc w:val="both"/>
-        <w:rPr>
-          <w:rFonts w:ascii="Times New Roman" w:hAnsi="Times New Roman" w:cs="Times New Roman"/>
-          <w:b/>
-          <w:bCs/>
-          <w:iCs/>
-          <w:sz w:val="36"/>
-          <w:szCs w:val="36"/>
-        </w:rPr>
-      </w:pPr>
-      <w:r>
-        <w:rPr>
-          <w:rFonts w:ascii="Times New Roman" w:hAnsi="Times New Roman" w:cs="Times New Roman"/>
-          <w:b/>
-          <w:bCs/>
-          <w:iCs/>
-          <w:sz w:val="36"/>
-          <w:szCs w:val="36"/>
-        </w:rPr>
-        <w:t xml:space="preserve">5. Integração de </w:t>
-      </w:r>
-      <w:proofErr w:type="spellStart"/>
-      <w:r>
-        <w:rPr>
-          <w:rFonts w:ascii="Times New Roman" w:hAnsi="Times New Roman" w:cs="Times New Roman"/>
-          <w:b/>
-          <w:bCs/>
-          <w:iCs/>
-          <w:sz w:val="36"/>
-          <w:szCs w:val="36"/>
-        </w:rPr>
-        <w:t>APIs</w:t>
-      </w:r>
-      <w:proofErr w:type="spellEnd"/>
-      <w:r>
-        <w:rPr>
-          <w:rFonts w:ascii="Times New Roman" w:hAnsi="Times New Roman" w:cs="Times New Roman"/>
-          <w:b/>
-          <w:bCs/>
-          <w:iCs/>
-          <w:sz w:val="36"/>
-          <w:szCs w:val="36"/>
-        </w:rPr>
-        <w:t xml:space="preserve"> REST no projeto</w:t>
+        <w:t>5. Integração de APIs REST no projeto</w:t>
       </w:r>
     </w:p>
     <w:p>
@@ -3504,47 +2558,7 @@
           <w:sz w:val="24"/>
           <w:szCs w:val="24"/>
         </w:rPr>
-        <w:t>Também foi criada a aplicação “</w:t>
-      </w:r>
-      <w:proofErr w:type="spellStart"/>
-      <w:r>
-        <w:rPr>
-          <w:rFonts w:ascii="Times New Roman" w:hAnsi="Times New Roman" w:cs="Times New Roman"/>
-          <w:iCs/>
-          <w:sz w:val="24"/>
-          <w:szCs w:val="24"/>
-        </w:rPr>
-        <w:t>testeREST</w:t>
-      </w:r>
-      <w:proofErr w:type="spellEnd"/>
-      <w:r>
-        <w:rPr>
-          <w:rFonts w:ascii="Times New Roman" w:hAnsi="Times New Roman" w:cs="Times New Roman"/>
-          <w:iCs/>
-          <w:sz w:val="24"/>
-          <w:szCs w:val="24"/>
-        </w:rPr>
-        <w:t xml:space="preserve">” na plataforma </w:t>
-      </w:r>
-      <w:proofErr w:type="spellStart"/>
-      <w:r>
-        <w:rPr>
-          <w:rFonts w:ascii="Times New Roman" w:hAnsi="Times New Roman" w:cs="Times New Roman"/>
-          <w:iCs/>
-          <w:sz w:val="24"/>
-          <w:szCs w:val="24"/>
-        </w:rPr>
-        <w:t>FacebookDevelopers</w:t>
-      </w:r>
-      <w:proofErr w:type="spellEnd"/>
-      <w:r>
-        <w:rPr>
-          <w:rFonts w:ascii="Times New Roman" w:hAnsi="Times New Roman" w:cs="Times New Roman"/>
-          <w:iCs/>
-          <w:sz w:val="24"/>
-          <w:szCs w:val="24"/>
-        </w:rPr>
-        <w:t>, em que</w:t>
+        <w:t>Também foi criada a aplicação “testeREST” na plataforma FacebookDevelopers, em que</w:t>
       </w:r>
       <w:r>
         <w:rPr>
@@ -3573,25 +2587,14 @@
         </w:rPr>
         <w:t xml:space="preserve"> </w:t>
       </w:r>
-      <w:proofErr w:type="spellStart"/>
-      <w:r>
-        <w:rPr>
-          <w:rFonts w:ascii="Times New Roman" w:hAnsi="Times New Roman" w:cs="Times New Roman"/>
-          <w:iCs/>
-          <w:sz w:val="24"/>
-          <w:szCs w:val="24"/>
-        </w:rPr>
-        <w:t>redirecionamento</w:t>
-      </w:r>
-      <w:proofErr w:type="spellEnd"/>
-      <w:r>
-        <w:rPr>
-          <w:rFonts w:ascii="Times New Roman" w:hAnsi="Times New Roman" w:cs="Times New Roman"/>
-          <w:iCs/>
-          <w:sz w:val="24"/>
-          <w:szCs w:val="24"/>
-        </w:rPr>
-        <w:t xml:space="preserve"> para a página </w:t>
+      <w:r>
+        <w:rPr>
+          <w:rFonts w:ascii="Times New Roman" w:hAnsi="Times New Roman" w:cs="Times New Roman"/>
+          <w:iCs/>
+          <w:sz w:val="24"/>
+          <w:szCs w:val="24"/>
+        </w:rPr>
+        <w:t xml:space="preserve">redirecionamento para a página </w:t>
       </w:r>
       <w:hyperlink r:id="rId13" w:history="1">
         <w:r>
@@ -3686,27 +2689,7 @@
           <w:sz w:val="24"/>
           <w:szCs w:val="24"/>
         </w:rPr>
-        <w:t xml:space="preserve">Aquando da associação da conta é devolvido um </w:t>
-      </w:r>
-      <w:proofErr w:type="spellStart"/>
-      <w:r>
-        <w:rPr>
-          <w:rFonts w:ascii="Times New Roman" w:hAnsi="Times New Roman" w:cs="Times New Roman"/>
-          <w:iCs/>
-          <w:sz w:val="24"/>
-          <w:szCs w:val="24"/>
-        </w:rPr>
-        <w:t>FacebookID</w:t>
-      </w:r>
-      <w:proofErr w:type="spellEnd"/>
-      <w:r>
-        <w:rPr>
-          <w:rFonts w:ascii="Times New Roman" w:hAnsi="Times New Roman" w:cs="Times New Roman"/>
-          <w:iCs/>
-          <w:sz w:val="24"/>
-          <w:szCs w:val="24"/>
-        </w:rPr>
-        <w:t>, único por utilizador,</w:t>
+        <w:t>Aquando da associação da conta é devolvido um FacebookID, único por utilizador,</w:t>
       </w:r>
       <w:r>
         <w:rPr>
@@ -3789,27 +2772,7 @@
           <w:sz w:val="24"/>
           <w:szCs w:val="24"/>
         </w:rPr>
-        <w:t xml:space="preserve">associada ao </w:t>
-      </w:r>
-      <w:proofErr w:type="spellStart"/>
-      <w:r>
-        <w:rPr>
-          <w:rFonts w:ascii="Times New Roman" w:hAnsi="Times New Roman" w:cs="Times New Roman"/>
-          <w:iCs/>
-          <w:sz w:val="24"/>
-          <w:szCs w:val="24"/>
-        </w:rPr>
-        <w:t>FacebookID</w:t>
-      </w:r>
-      <w:proofErr w:type="spellEnd"/>
-      <w:r>
-        <w:rPr>
-          <w:rFonts w:ascii="Times New Roman" w:hAnsi="Times New Roman" w:cs="Times New Roman"/>
-          <w:iCs/>
-          <w:sz w:val="24"/>
-          <w:szCs w:val="24"/>
-        </w:rPr>
-        <w:t xml:space="preserve"> com que se pretende dar login. Caso esta última condição não se</w:t>
+        <w:t>associada ao FacebookID com que se pretende dar login. Caso esta última condição não se</w:t>
       </w:r>
       <w:r>
         <w:rPr>
@@ -3995,7 +2958,6 @@
                 <w:lang w:eastAsia="pt-PT"/>
               </w:rPr>
             </w:pPr>
-            <w:proofErr w:type="spellStart"/>
             <w:r>
               <w:rPr>
                 <w:rFonts w:ascii="Calibri" w:eastAsia="Times New Roman" w:hAnsi="Calibri" w:cs="Calibri"/>
@@ -4006,20 +2968,7 @@
                 <w:szCs w:val="28"/>
                 <w:lang w:eastAsia="pt-PT"/>
               </w:rPr>
-              <w:t>Pass</w:t>
-            </w:r>
-            <w:proofErr w:type="spellEnd"/>
-            <w:r>
-              <w:rPr>
-                <w:rFonts w:ascii="Calibri" w:eastAsia="Times New Roman" w:hAnsi="Calibri" w:cs="Calibri"/>
-                <w:b/>
-                <w:bCs/>
-                <w:color w:val="000000"/>
-                <w:sz w:val="28"/>
-                <w:szCs w:val="28"/>
-                <w:lang w:eastAsia="pt-PT"/>
-              </w:rPr>
-              <w:t>/Fail</w:t>
+              <w:t>Pass/Fail</w:t>
             </w:r>
           </w:p>
         </w:tc>
@@ -4078,7 +3027,6 @@
                 <w:lang w:eastAsia="pt-PT"/>
               </w:rPr>
             </w:pPr>
-            <w:proofErr w:type="spellStart"/>
             <w:r>
               <w:rPr>
                 <w:rFonts w:ascii="Calibri" w:eastAsia="Times New Roman" w:hAnsi="Calibri" w:cs="Calibri"/>
@@ -4089,7 +3037,6 @@
               </w:rPr>
               <w:t>Pass</w:t>
             </w:r>
-            <w:proofErr w:type="spellEnd"/>
           </w:p>
         </w:tc>
       </w:tr>
@@ -4147,7 +3094,6 @@
                 <w:lang w:eastAsia="pt-PT"/>
               </w:rPr>
             </w:pPr>
-            <w:proofErr w:type="spellStart"/>
             <w:r>
               <w:rPr>
                 <w:rFonts w:ascii="Calibri" w:eastAsia="Times New Roman" w:hAnsi="Calibri" w:cs="Calibri"/>
@@ -4158,7 +3104,6 @@
               </w:rPr>
               <w:t>Pass</w:t>
             </w:r>
-            <w:proofErr w:type="spellEnd"/>
           </w:p>
         </w:tc>
       </w:tr>
@@ -4193,29 +3138,7 @@
                 <w:szCs w:val="28"/>
                 <w:lang w:eastAsia="pt-PT"/>
               </w:rPr>
-              <w:t>Criar eleição (</w:t>
-            </w:r>
-            <w:proofErr w:type="spellStart"/>
-            <w:r>
-              <w:rPr>
-                <w:rFonts w:ascii="Calibri" w:eastAsia="Times New Roman" w:hAnsi="Calibri" w:cs="Calibri"/>
-                <w:color w:val="000000"/>
-                <w:sz w:val="28"/>
-                <w:szCs w:val="28"/>
-                <w:lang w:eastAsia="pt-PT"/>
-              </w:rPr>
-              <w:t>incl</w:t>
-            </w:r>
-            <w:proofErr w:type="spellEnd"/>
-            <w:r>
-              <w:rPr>
-                <w:rFonts w:ascii="Calibri" w:eastAsia="Times New Roman" w:hAnsi="Calibri" w:cs="Calibri"/>
-                <w:color w:val="000000"/>
-                <w:sz w:val="28"/>
-                <w:szCs w:val="28"/>
-                <w:lang w:eastAsia="pt-PT"/>
-              </w:rPr>
-              <w:t>. integração com a meta 1)</w:t>
+              <w:t>Criar eleição (incl. integração com a meta 1)</w:t>
             </w:r>
           </w:p>
         </w:tc>
@@ -4238,7 +3161,6 @@
                 <w:lang w:eastAsia="pt-PT"/>
               </w:rPr>
             </w:pPr>
-            <w:proofErr w:type="spellStart"/>
             <w:r>
               <w:rPr>
                 <w:rFonts w:ascii="Calibri" w:eastAsia="Times New Roman" w:hAnsi="Calibri" w:cs="Calibri"/>
@@ -4249,7 +3171,6 @@
               </w:rPr>
               <w:t>Pass</w:t>
             </w:r>
-            <w:proofErr w:type="spellEnd"/>
           </w:p>
         </w:tc>
       </w:tr>
@@ -4307,7 +3228,6 @@
                 <w:lang w:eastAsia="pt-PT"/>
               </w:rPr>
             </w:pPr>
-            <w:proofErr w:type="spellStart"/>
             <w:r>
               <w:rPr>
                 <w:rFonts w:ascii="Calibri" w:eastAsia="Times New Roman" w:hAnsi="Calibri" w:cs="Calibri"/>
@@ -4318,7 +3238,6 @@
               </w:rPr>
               <w:t>Pass</w:t>
             </w:r>
-            <w:proofErr w:type="spellEnd"/>
           </w:p>
         </w:tc>
       </w:tr>
@@ -4376,7 +3295,6 @@
                 <w:lang w:eastAsia="pt-PT"/>
               </w:rPr>
             </w:pPr>
-            <w:proofErr w:type="spellStart"/>
             <w:r>
               <w:rPr>
                 <w:rFonts w:ascii="Calibri" w:eastAsia="Times New Roman" w:hAnsi="Calibri" w:cs="Calibri"/>
@@ -4387,7 +3305,6 @@
               </w:rPr>
               <w:t>Pass</w:t>
             </w:r>
-            <w:proofErr w:type="spellEnd"/>
           </w:p>
         </w:tc>
       </w:tr>
@@ -4422,29 +3339,7 @@
                 <w:szCs w:val="28"/>
                 <w:lang w:eastAsia="pt-PT"/>
               </w:rPr>
-              <w:t>Adicionar mesas de voto a uma eleição (</w:t>
-            </w:r>
-            <w:proofErr w:type="spellStart"/>
-            <w:r>
-              <w:rPr>
-                <w:rFonts w:ascii="Calibri" w:eastAsia="Times New Roman" w:hAnsi="Calibri" w:cs="Calibri"/>
-                <w:color w:val="000000"/>
-                <w:sz w:val="28"/>
-                <w:szCs w:val="28"/>
-                <w:lang w:eastAsia="pt-PT"/>
-              </w:rPr>
-              <w:t>incl</w:t>
-            </w:r>
-            <w:proofErr w:type="spellEnd"/>
-            <w:r>
-              <w:rPr>
-                <w:rFonts w:ascii="Calibri" w:eastAsia="Times New Roman" w:hAnsi="Calibri" w:cs="Calibri"/>
-                <w:color w:val="000000"/>
-                <w:sz w:val="28"/>
-                <w:szCs w:val="28"/>
-                <w:lang w:eastAsia="pt-PT"/>
-              </w:rPr>
-              <w:t>. integração com a meta 1)</w:t>
+              <w:t>Adicionar mesas de voto a uma eleição (incl. integração com a meta 1)</w:t>
             </w:r>
           </w:p>
         </w:tc>
@@ -4467,7 +3362,6 @@
                 <w:lang w:eastAsia="pt-PT"/>
               </w:rPr>
             </w:pPr>
-            <w:proofErr w:type="spellStart"/>
             <w:r>
               <w:rPr>
                 <w:rFonts w:ascii="Calibri" w:eastAsia="Times New Roman" w:hAnsi="Calibri" w:cs="Calibri"/>
@@ -4478,7 +3372,6 @@
               </w:rPr>
               <w:t>Pass</w:t>
             </w:r>
-            <w:proofErr w:type="spellEnd"/>
           </w:p>
         </w:tc>
       </w:tr>
@@ -4536,7 +3429,6 @@
                 <w:lang w:eastAsia="pt-PT"/>
               </w:rPr>
             </w:pPr>
-            <w:proofErr w:type="spellStart"/>
             <w:r>
               <w:rPr>
                 <w:rFonts w:ascii="Calibri" w:eastAsia="Times New Roman" w:hAnsi="Calibri" w:cs="Calibri"/>
@@ -4547,7 +3439,6 @@
               </w:rPr>
               <w:t>Pass</w:t>
             </w:r>
-            <w:proofErr w:type="spellEnd"/>
           </w:p>
         </w:tc>
       </w:tr>
@@ -4582,29 +3473,7 @@
                 <w:szCs w:val="28"/>
                 <w:lang w:eastAsia="pt-PT"/>
               </w:rPr>
-              <w:t>Votar (</w:t>
-            </w:r>
-            <w:proofErr w:type="spellStart"/>
-            <w:r>
-              <w:rPr>
-                <w:rFonts w:ascii="Calibri" w:eastAsia="Times New Roman" w:hAnsi="Calibri" w:cs="Calibri"/>
-                <w:color w:val="000000"/>
-                <w:sz w:val="28"/>
-                <w:szCs w:val="28"/>
-                <w:lang w:eastAsia="pt-PT"/>
-              </w:rPr>
-              <w:t>incl</w:t>
-            </w:r>
-            <w:proofErr w:type="spellEnd"/>
-            <w:r>
-              <w:rPr>
-                <w:rFonts w:ascii="Calibri" w:eastAsia="Times New Roman" w:hAnsi="Calibri" w:cs="Calibri"/>
-                <w:color w:val="000000"/>
-                <w:sz w:val="28"/>
-                <w:szCs w:val="28"/>
-                <w:lang w:eastAsia="pt-PT"/>
-              </w:rPr>
-              <w:t>. integração com a meta 1)</w:t>
+              <w:t>Votar (incl. integração com a meta 1)</w:t>
             </w:r>
           </w:p>
         </w:tc>
@@ -4627,7 +3496,6 @@
                 <w:lang w:eastAsia="pt-PT"/>
               </w:rPr>
             </w:pPr>
-            <w:proofErr w:type="spellStart"/>
             <w:r>
               <w:rPr>
                 <w:rFonts w:ascii="Calibri" w:eastAsia="Times New Roman" w:hAnsi="Calibri" w:cs="Calibri"/>
@@ -4638,7 +3506,6 @@
               </w:rPr>
               <w:t>Pass</w:t>
             </w:r>
-            <w:proofErr w:type="spellEnd"/>
           </w:p>
         </w:tc>
       </w:tr>
@@ -4696,7 +3563,6 @@
                 <w:lang w:eastAsia="pt-PT"/>
               </w:rPr>
             </w:pPr>
-            <w:proofErr w:type="spellStart"/>
             <w:r>
               <w:rPr>
                 <w:rFonts w:ascii="Calibri" w:eastAsia="Times New Roman" w:hAnsi="Calibri" w:cs="Calibri"/>
@@ -4707,7 +3573,6 @@
               </w:rPr>
               <w:t>Pass</w:t>
             </w:r>
-            <w:proofErr w:type="spellEnd"/>
           </w:p>
         </w:tc>
       </w:tr>
@@ -4765,7 +3630,6 @@
                 <w:lang w:eastAsia="pt-PT"/>
               </w:rPr>
             </w:pPr>
-            <w:proofErr w:type="spellStart"/>
             <w:r>
               <w:rPr>
                 <w:rFonts w:ascii="Calibri" w:eastAsia="Times New Roman" w:hAnsi="Calibri" w:cs="Calibri"/>
@@ -4776,7 +3640,6 @@
               </w:rPr>
               <w:t>Pass</w:t>
             </w:r>
-            <w:proofErr w:type="spellEnd"/>
           </w:p>
         </w:tc>
       </w:tr>
@@ -4834,7 +3697,6 @@
                 <w:lang w:eastAsia="pt-PT"/>
               </w:rPr>
             </w:pPr>
-            <w:proofErr w:type="spellStart"/>
             <w:r>
               <w:rPr>
                 <w:rFonts w:ascii="Calibri" w:eastAsia="Times New Roman" w:hAnsi="Calibri" w:cs="Calibri"/>
@@ -4845,7 +3707,6 @@
               </w:rPr>
               <w:t>Pass</w:t>
             </w:r>
-            <w:proofErr w:type="spellEnd"/>
           </w:p>
         </w:tc>
       </w:tr>
@@ -4908,7 +3769,6 @@
                 <w:lang w:eastAsia="pt-PT"/>
               </w:rPr>
             </w:pPr>
-            <w:proofErr w:type="spellStart"/>
             <w:r>
               <w:rPr>
                 <w:rFonts w:ascii="Calibri" w:eastAsia="Times New Roman" w:hAnsi="Calibri" w:cs="Calibri"/>
@@ -4921,7 +3781,6 @@
               </w:rPr>
               <w:t>WebSockets</w:t>
             </w:r>
-            <w:proofErr w:type="spellEnd"/>
           </w:p>
         </w:tc>
         <w:tc>
@@ -4945,7 +3804,6 @@
                 <w:lang w:eastAsia="pt-PT"/>
               </w:rPr>
             </w:pPr>
-            <w:proofErr w:type="spellStart"/>
             <w:r>
               <w:rPr>
                 <w:rFonts w:ascii="Calibri" w:eastAsia="Times New Roman" w:hAnsi="Calibri" w:cs="Calibri"/>
@@ -4956,20 +3814,7 @@
                 <w:szCs w:val="28"/>
                 <w:lang w:eastAsia="pt-PT"/>
               </w:rPr>
-              <w:t>Pass</w:t>
-            </w:r>
-            <w:proofErr w:type="spellEnd"/>
-            <w:r>
-              <w:rPr>
-                <w:rFonts w:ascii="Calibri" w:eastAsia="Times New Roman" w:hAnsi="Calibri" w:cs="Calibri"/>
-                <w:b/>
-                <w:bCs/>
-                <w:color w:val="000000"/>
-                <w:sz w:val="28"/>
-                <w:szCs w:val="28"/>
-                <w:lang w:eastAsia="pt-PT"/>
-              </w:rPr>
-              <w:t>/Fail</w:t>
+              <w:t>Pass/Fail</w:t>
             </w:r>
           </w:p>
         </w:tc>
@@ -5028,7 +3873,6 @@
                 <w:lang w:eastAsia="pt-PT"/>
               </w:rPr>
             </w:pPr>
-            <w:proofErr w:type="spellStart"/>
             <w:r>
               <w:rPr>
                 <w:rFonts w:ascii="Calibri" w:eastAsia="Times New Roman" w:hAnsi="Calibri" w:cs="Calibri"/>
@@ -5039,7 +3883,6 @@
               </w:rPr>
               <w:t>Pass</w:t>
             </w:r>
-            <w:proofErr w:type="spellEnd"/>
           </w:p>
         </w:tc>
       </w:tr>
@@ -5158,7 +4001,7 @@
               <w:jc w:val="center"/>
               <w:rPr>
                 <w:rFonts w:ascii="Calibri" w:eastAsia="Times New Roman" w:hAnsi="Calibri" w:cs="Calibri"/>
-                <w:color w:val="FF0000"/>
+                <w:color w:val="00B050"/>
                 <w:sz w:val="28"/>
                 <w:szCs w:val="28"/>
                 <w:lang w:eastAsia="pt-PT"/>
@@ -5167,12 +4010,12 @@
             <w:r>
               <w:rPr>
                 <w:rFonts w:ascii="Calibri" w:eastAsia="Times New Roman" w:hAnsi="Calibri" w:cs="Calibri"/>
-                <w:color w:val="FF0000"/>
-                <w:sz w:val="28"/>
-                <w:szCs w:val="28"/>
-                <w:lang w:eastAsia="pt-PT"/>
-              </w:rPr>
-              <w:t>Fail</w:t>
+                <w:color w:val="00B050"/>
+                <w:sz w:val="28"/>
+                <w:szCs w:val="28"/>
+                <w:lang w:eastAsia="pt-PT"/>
+              </w:rPr>
+              <w:t>Pass</w:t>
             </w:r>
           </w:p>
         </w:tc>
@@ -5271,7 +4114,6 @@
                 <w:lang w:eastAsia="pt-PT"/>
               </w:rPr>
             </w:pPr>
-            <w:proofErr w:type="spellStart"/>
             <w:r>
               <w:rPr>
                 <w:rFonts w:ascii="Calibri" w:eastAsia="Times New Roman" w:hAnsi="Calibri" w:cs="Calibri"/>
@@ -5282,20 +4124,7 @@
                 <w:szCs w:val="28"/>
                 <w:lang w:eastAsia="pt-PT"/>
               </w:rPr>
-              <w:t>Pass</w:t>
-            </w:r>
-            <w:proofErr w:type="spellEnd"/>
-            <w:r>
-              <w:rPr>
-                <w:rFonts w:ascii="Calibri" w:eastAsia="Times New Roman" w:hAnsi="Calibri" w:cs="Calibri"/>
-                <w:b/>
-                <w:bCs/>
-                <w:color w:val="000000"/>
-                <w:sz w:val="28"/>
-                <w:szCs w:val="28"/>
-                <w:lang w:eastAsia="pt-PT"/>
-              </w:rPr>
-              <w:t>/Fail</w:t>
+              <w:t>Pass/Fail</w:t>
             </w:r>
           </w:p>
         </w:tc>
@@ -5354,7 +4183,6 @@
                 <w:lang w:eastAsia="pt-PT"/>
               </w:rPr>
             </w:pPr>
-            <w:proofErr w:type="spellStart"/>
             <w:r>
               <w:rPr>
                 <w:rFonts w:ascii="Calibri" w:eastAsia="Times New Roman" w:hAnsi="Calibri" w:cs="Calibri"/>
@@ -5365,7 +4193,6 @@
               </w:rPr>
               <w:t>Pass</w:t>
             </w:r>
-            <w:proofErr w:type="spellEnd"/>
           </w:p>
         </w:tc>
       </w:tr>
@@ -5423,7 +4250,6 @@
                 <w:lang w:eastAsia="pt-PT"/>
               </w:rPr>
             </w:pPr>
-            <w:proofErr w:type="spellStart"/>
             <w:r>
               <w:rPr>
                 <w:rFonts w:ascii="Calibri" w:eastAsia="Times New Roman" w:hAnsi="Calibri" w:cs="Calibri"/>
@@ -5434,7 +4260,6 @@
               </w:rPr>
               <w:t>Pass</w:t>
             </w:r>
-            <w:proofErr w:type="spellEnd"/>
           </w:p>
         </w:tc>
       </w:tr>

</xml_diff>

<commit_message>
relatório e partilha no fb update
</commit_message>
<xml_diff>
--- a/documentos/Relatório.docx
+++ b/documentos/Relatório.docx
@@ -195,12 +195,21 @@
           <w:sz w:val="36"/>
         </w:rPr>
       </w:pPr>
+      <w:proofErr w:type="spellStart"/>
       <w:r>
         <w:rPr>
           <w:rFonts w:ascii="Times New Roman" w:hAnsi="Times New Roman" w:cs="Times New Roman"/>
           <w:sz w:val="36"/>
         </w:rPr>
-        <w:t>eVoting: Voto Eletrónico na UC</w:t>
+        <w:t>eVoting</w:t>
+      </w:r>
+      <w:proofErr w:type="spellEnd"/>
+      <w:r>
+        <w:rPr>
+          <w:rFonts w:ascii="Times New Roman" w:hAnsi="Times New Roman" w:cs="Times New Roman"/>
+          <w:sz w:val="36"/>
+        </w:rPr>
+        <w:t>: Voto Eletrónico na UC</w:t>
       </w:r>
     </w:p>
     <w:p>
@@ -549,7 +558,27 @@
           <w:sz w:val="24"/>
           <w:szCs w:val="24"/>
         </w:rPr>
-        <w:t>(para o servidor principal do sistema e as consolas de administração) e Multicast (para as</w:t>
+        <w:t xml:space="preserve">(para o servidor principal do sistema e as consolas de administração) e </w:t>
+      </w:r>
+      <w:proofErr w:type="spellStart"/>
+      <w:r>
+        <w:rPr>
+          <w:rFonts w:ascii="Times New Roman" w:hAnsi="Times New Roman" w:cs="Times New Roman"/>
+          <w:iCs/>
+          <w:sz w:val="24"/>
+          <w:szCs w:val="24"/>
+        </w:rPr>
+        <w:t>Multicast</w:t>
+      </w:r>
+      <w:proofErr w:type="spellEnd"/>
+      <w:r>
+        <w:rPr>
+          <w:rFonts w:ascii="Times New Roman" w:hAnsi="Times New Roman" w:cs="Times New Roman"/>
+          <w:iCs/>
+          <w:sz w:val="24"/>
+          <w:szCs w:val="24"/>
+        </w:rPr>
+        <w:t xml:space="preserve"> (para as</w:t>
       </w:r>
       <w:r>
         <w:rPr>
@@ -605,7 +634,27 @@
           <w:sz w:val="24"/>
           <w:szCs w:val="24"/>
         </w:rPr>
-        <w:t xml:space="preserve">Na meta 2 foi proposto a criação de um front-end web para a </w:t>
+        <w:t xml:space="preserve">Na meta 2 foi proposto a criação de um </w:t>
+      </w:r>
+      <w:proofErr w:type="spellStart"/>
+      <w:r>
+        <w:rPr>
+          <w:rFonts w:ascii="Times New Roman" w:hAnsi="Times New Roman" w:cs="Times New Roman"/>
+          <w:iCs/>
+          <w:sz w:val="24"/>
+          <w:szCs w:val="24"/>
+        </w:rPr>
+        <w:t>front-end</w:t>
+      </w:r>
+      <w:proofErr w:type="spellEnd"/>
+      <w:r>
+        <w:rPr>
+          <w:rFonts w:ascii="Times New Roman" w:hAnsi="Times New Roman" w:cs="Times New Roman"/>
+          <w:iCs/>
+          <w:sz w:val="24"/>
+          <w:szCs w:val="24"/>
+        </w:rPr>
+        <w:t xml:space="preserve"> web para a </w:t>
       </w:r>
       <w:r>
         <w:rPr>
@@ -643,7 +692,27 @@
           <w:sz w:val="24"/>
           <w:szCs w:val="24"/>
         </w:rPr>
-        <w:t>as mesas e terminais de voto (Multicast), ou modo remoto, pelo browser. Ambas as formas de voto devem ter exatamente as mesmas funcionalidades para que não exista qualquer diferença no voto, exceto o seu local.</w:t>
+        <w:t>as mesas e terminais de voto (</w:t>
+      </w:r>
+      <w:proofErr w:type="spellStart"/>
+      <w:r>
+        <w:rPr>
+          <w:rFonts w:ascii="Times New Roman" w:hAnsi="Times New Roman" w:cs="Times New Roman"/>
+          <w:iCs/>
+          <w:sz w:val="24"/>
+          <w:szCs w:val="24"/>
+        </w:rPr>
+        <w:t>Multicast</w:t>
+      </w:r>
+      <w:proofErr w:type="spellEnd"/>
+      <w:r>
+        <w:rPr>
+          <w:rFonts w:ascii="Times New Roman" w:hAnsi="Times New Roman" w:cs="Times New Roman"/>
+          <w:iCs/>
+          <w:sz w:val="24"/>
+          <w:szCs w:val="24"/>
+        </w:rPr>
+        <w:t>), ou modo remoto, pelo browser. Ambas as formas de voto devem ter exatamente as mesmas funcionalidades para que não exista qualquer diferença no voto, exceto o seu local.</w:t>
       </w:r>
     </w:p>
     <w:p>
@@ -706,14 +775,27 @@
                             <w:r>
                               <w:t xml:space="preserve">Figura </w:t>
                             </w:r>
-                            <w:fldSimple w:instr=" SEQ Figura \* ARABIC ">
-                              <w:r>
-                                <w:rPr>
-                                  <w:noProof/>
-                                </w:rPr>
-                                <w:t>1</w:t>
-                              </w:r>
-                            </w:fldSimple>
+                            <w:r>
+                              <w:fldChar w:fldCharType="begin"/>
+                            </w:r>
+                            <w:r>
+                              <w:instrText xml:space="preserve"> SEQ Figura \* ARABIC </w:instrText>
+                            </w:r>
+                            <w:r>
+                              <w:fldChar w:fldCharType="separate"/>
+                            </w:r>
+                            <w:r>
+                              <w:rPr>
+                                <w:noProof/>
+                              </w:rPr>
+                              <w:t>1</w:t>
+                            </w:r>
+                            <w:r>
+                              <w:rPr>
+                                <w:noProof/>
+                              </w:rPr>
+                              <w:fldChar w:fldCharType="end"/>
+                            </w:r>
                             <w:r>
                               <w:t xml:space="preserve"> - Arquitetura de software do projeto</w:t>
                             </w:r>
@@ -754,14 +836,27 @@
                       <w:r>
                         <w:t xml:space="preserve">Figura </w:t>
                       </w:r>
-                      <w:fldSimple w:instr=" SEQ Figura \* ARABIC ">
-                        <w:r>
-                          <w:rPr>
-                            <w:noProof/>
-                          </w:rPr>
-                          <w:t>1</w:t>
-                        </w:r>
-                      </w:fldSimple>
+                      <w:r>
+                        <w:fldChar w:fldCharType="begin"/>
+                      </w:r>
+                      <w:r>
+                        <w:instrText xml:space="preserve"> SEQ Figura \* ARABIC </w:instrText>
+                      </w:r>
+                      <w:r>
+                        <w:fldChar w:fldCharType="separate"/>
+                      </w:r>
+                      <w:r>
+                        <w:rPr>
+                          <w:noProof/>
+                        </w:rPr>
+                        <w:t>1</w:t>
+                      </w:r>
+                      <w:r>
+                        <w:rPr>
+                          <w:noProof/>
+                        </w:rPr>
+                        <w:fldChar w:fldCharType="end"/>
+                      </w:r>
                       <w:r>
                         <w:t xml:space="preserve"> - Arquitetura de software do projeto</w:t>
                       </w:r>
@@ -867,7 +962,47 @@
           <w:szCs w:val="24"/>
         </w:rPr>
         <w:lastRenderedPageBreak/>
-        <w:t xml:space="preserve">     A arquitetura implementada em ambas as metas consiste em dois servidores RMI (um primário e um secundário); clientes RMI que são as consolas de administração; servidores Multicast que representam as mesas de voto; clientes Multicast que representam os terminais de voto; servidores Web e interfaces para a utilização na internet através de HTTP</w:t>
+        <w:t xml:space="preserve">     A arquitetura implementada em ambas as metas consiste em dois servidores RMI (um primário e um secundário); clientes RMI que são as consolas de administração; servidores </w:t>
+      </w:r>
+      <w:proofErr w:type="spellStart"/>
+      <w:r>
+        <w:rPr>
+          <w:rFonts w:ascii="Times New Roman" w:hAnsi="Times New Roman" w:cs="Times New Roman"/>
+          <w:iCs/>
+          <w:sz w:val="24"/>
+          <w:szCs w:val="24"/>
+        </w:rPr>
+        <w:t>Multicast</w:t>
+      </w:r>
+      <w:proofErr w:type="spellEnd"/>
+      <w:r>
+        <w:rPr>
+          <w:rFonts w:ascii="Times New Roman" w:hAnsi="Times New Roman" w:cs="Times New Roman"/>
+          <w:iCs/>
+          <w:sz w:val="24"/>
+          <w:szCs w:val="24"/>
+        </w:rPr>
+        <w:t xml:space="preserve"> que representam as mesas de voto; clientes </w:t>
+      </w:r>
+      <w:proofErr w:type="spellStart"/>
+      <w:r>
+        <w:rPr>
+          <w:rFonts w:ascii="Times New Roman" w:hAnsi="Times New Roman" w:cs="Times New Roman"/>
+          <w:iCs/>
+          <w:sz w:val="24"/>
+          <w:szCs w:val="24"/>
+        </w:rPr>
+        <w:t>Multicast</w:t>
+      </w:r>
+      <w:proofErr w:type="spellEnd"/>
+      <w:r>
+        <w:rPr>
+          <w:rFonts w:ascii="Times New Roman" w:hAnsi="Times New Roman" w:cs="Times New Roman"/>
+          <w:iCs/>
+          <w:sz w:val="24"/>
+          <w:szCs w:val="24"/>
+        </w:rPr>
+        <w:t xml:space="preserve"> que representam os terminais de voto; servidores Web e interfaces para a utilização na internet através de HTTP</w:t>
       </w:r>
       <w:r>
         <w:rPr>
@@ -885,7 +1020,27 @@
           <w:sz w:val="24"/>
           <w:szCs w:val="24"/>
         </w:rPr>
-        <w:t>a com o servidor RMI para que seja possível aos eleitores associarem a sua conta de Facebook (através de OAuth), para que seja possível fazer login pelo Facebook sem a necessidade de nome e password e poderem partilhar a eleição em que votaram e, posteriormente, partilhar também os resultados de eleições passadas</w:t>
+        <w:t xml:space="preserve">a com o servidor RMI para que seja possível aos eleitores associarem a sua conta de Facebook (através de </w:t>
+      </w:r>
+      <w:proofErr w:type="spellStart"/>
+      <w:r>
+        <w:rPr>
+          <w:rFonts w:ascii="Times New Roman" w:hAnsi="Times New Roman" w:cs="Times New Roman"/>
+          <w:iCs/>
+          <w:sz w:val="24"/>
+          <w:szCs w:val="24"/>
+        </w:rPr>
+        <w:t>OAuth</w:t>
+      </w:r>
+      <w:proofErr w:type="spellEnd"/>
+      <w:r>
+        <w:rPr>
+          <w:rFonts w:ascii="Times New Roman" w:hAnsi="Times New Roman" w:cs="Times New Roman"/>
+          <w:iCs/>
+          <w:sz w:val="24"/>
+          <w:szCs w:val="24"/>
+        </w:rPr>
+        <w:t>), para que seja possível fazer login pelo Facebook sem a necessidade de nome e password e poderem partilhar a eleição em que votaram e, posteriormente, partilhar também os resultados de eleições passadas</w:t>
       </w:r>
       <w:r>
         <w:rPr>
@@ -1083,6 +1238,7 @@
         </w:rPr>
         <w:t xml:space="preserve">conectados através de uma ligação UDP. Para que não exista </w:t>
       </w:r>
+      <w:proofErr w:type="spellStart"/>
       <w:r>
         <w:rPr>
           <w:rFonts w:ascii="Times New Roman" w:hAnsi="Times New Roman" w:cs="Times New Roman"/>
@@ -1093,6 +1249,7 @@
         </w:rPr>
         <w:t>failover</w:t>
       </w:r>
+      <w:proofErr w:type="spellEnd"/>
       <w:r>
         <w:rPr>
           <w:rFonts w:ascii="Times New Roman" w:hAnsi="Times New Roman" w:cs="Times New Roman"/>
@@ -1593,163 +1750,9 @@
           <w:szCs w:val="28"/>
           <w:u w:val="single"/>
         </w:rPr>
-        <w:t>Servidor Multicast (Mesa de Voto)</w:t>
-      </w:r>
-    </w:p>
-    <w:p>
-      <w:pPr>
-        <w:jc w:val="both"/>
-        <w:rPr>
-          <w:rFonts w:ascii="Times New Roman" w:hAnsi="Times New Roman" w:cs="Times New Roman"/>
-          <w:iCs/>
-          <w:sz w:val="24"/>
-          <w:szCs w:val="24"/>
-        </w:rPr>
-      </w:pPr>
-      <w:r>
-        <w:rPr>
-          <w:rFonts w:ascii="Times New Roman" w:hAnsi="Times New Roman" w:cs="Times New Roman"/>
-          <w:iCs/>
-          <w:sz w:val="24"/>
-          <w:szCs w:val="24"/>
-        </w:rPr>
-        <w:t xml:space="preserve">     </w:t>
-      </w:r>
-      <w:r>
-        <w:rPr>
-          <w:rFonts w:ascii="Times New Roman" w:hAnsi="Times New Roman" w:cs="Times New Roman"/>
-          <w:iCs/>
-          <w:sz w:val="24"/>
-          <w:szCs w:val="24"/>
-        </w:rPr>
-        <w:t>Em servidor Multicast tiveram de ser criados dois grupos, um para a deteção de</w:t>
-      </w:r>
-      <w:r>
-        <w:rPr>
-          <w:rFonts w:ascii="Times New Roman" w:hAnsi="Times New Roman" w:cs="Times New Roman"/>
-          <w:iCs/>
-          <w:sz w:val="24"/>
-          <w:szCs w:val="24"/>
-        </w:rPr>
-        <w:br/>
-        <w:t>máquinas (terminais de voto) e outro para comunicar com a mesa de voto correta. Para a</w:t>
-      </w:r>
-      <w:r>
-        <w:rPr>
-          <w:rFonts w:ascii="Times New Roman" w:hAnsi="Times New Roman" w:cs="Times New Roman"/>
-          <w:iCs/>
-          <w:sz w:val="24"/>
-          <w:szCs w:val="24"/>
-        </w:rPr>
-        <w:br/>
-        <w:t>deteção de máquinas estas devem comunicar através do endereço 224.0.224.0 e porto</w:t>
-      </w:r>
-      <w:r>
-        <w:rPr>
-          <w:rFonts w:ascii="Times New Roman" w:hAnsi="Times New Roman" w:cs="Times New Roman"/>
-          <w:iCs/>
-          <w:sz w:val="24"/>
-          <w:szCs w:val="24"/>
-        </w:rPr>
-        <w:br/>
-        <w:t>4321. Aquando de conectados o Multicast Server atribui, aos terminais, um endereço de</w:t>
-      </w:r>
-      <w:r>
-        <w:rPr>
-          <w:rFonts w:ascii="Times New Roman" w:hAnsi="Times New Roman" w:cs="Times New Roman"/>
-          <w:iCs/>
-          <w:sz w:val="24"/>
-          <w:szCs w:val="24"/>
-        </w:rPr>
-        <w:br/>
-        <w:t>uma mesa de voto que é único por cada uma (endereço gerado aleatoriamente) e um porto</w:t>
-      </w:r>
-      <w:r>
-        <w:rPr>
-          <w:rFonts w:ascii="Times New Roman" w:hAnsi="Times New Roman" w:cs="Times New Roman"/>
-          <w:iCs/>
-          <w:sz w:val="24"/>
-          <w:szCs w:val="24"/>
-        </w:rPr>
-        <w:br/>
-        <w:t>que será 4321 ou 4322 conforme se a mesa de voto já tem ou não algum terminal</w:t>
-      </w:r>
-      <w:r>
-        <w:rPr>
-          <w:rFonts w:ascii="Times New Roman" w:hAnsi="Times New Roman" w:cs="Times New Roman"/>
-          <w:iCs/>
-          <w:sz w:val="24"/>
-          <w:szCs w:val="24"/>
-        </w:rPr>
-        <w:br/>
-        <w:t>conectado.</w:t>
-      </w:r>
-      <w:r>
-        <w:rPr>
-          <w:rFonts w:ascii="Times New Roman" w:hAnsi="Times New Roman" w:cs="Times New Roman"/>
-          <w:iCs/>
-          <w:sz w:val="24"/>
-          <w:szCs w:val="24"/>
-        </w:rPr>
-        <w:br/>
-      </w:r>
-      <w:r>
-        <w:rPr>
-          <w:rFonts w:ascii="Times New Roman" w:hAnsi="Times New Roman" w:cs="Times New Roman"/>
-          <w:iCs/>
-          <w:sz w:val="24"/>
-          <w:szCs w:val="24"/>
-        </w:rPr>
-        <w:t xml:space="preserve">     </w:t>
-      </w:r>
-      <w:r>
-        <w:rPr>
-          <w:rFonts w:ascii="Times New Roman" w:hAnsi="Times New Roman" w:cs="Times New Roman"/>
-          <w:iCs/>
-          <w:sz w:val="24"/>
-          <w:szCs w:val="24"/>
-        </w:rPr>
-        <w:t>Em cada mesa de voto, também são realizados logouts de forma que um utilizador não</w:t>
-      </w:r>
-      <w:r>
-        <w:rPr>
-          <w:rFonts w:ascii="Times New Roman" w:hAnsi="Times New Roman" w:cs="Times New Roman"/>
-          <w:iCs/>
-          <w:sz w:val="24"/>
-          <w:szCs w:val="24"/>
-        </w:rPr>
-        <w:br/>
-        <w:t>possa dar login caso já esteja logged in.</w:t>
-      </w:r>
-    </w:p>
-    <w:p>
-      <w:pPr>
-        <w:jc w:val="both"/>
-        <w:rPr>
-          <w:rFonts w:ascii="Times New Roman" w:hAnsi="Times New Roman" w:cs="Times New Roman"/>
-          <w:iCs/>
-          <w:sz w:val="24"/>
-          <w:szCs w:val="24"/>
-        </w:rPr>
-      </w:pPr>
-      <w:r>
-        <w:rPr>
-          <w:rFonts w:ascii="Times New Roman" w:hAnsi="Times New Roman" w:cs="Times New Roman"/>
-          <w:iCs/>
-          <w:sz w:val="24"/>
-          <w:szCs w:val="24"/>
-        </w:rPr>
-        <w:br/>
-      </w:r>
-      <w:r>
-        <w:rPr>
-          <w:rFonts w:ascii="Times New Roman" w:hAnsi="Times New Roman" w:cs="Times New Roman"/>
-          <w:iCs/>
-          <w:sz w:val="28"/>
-          <w:szCs w:val="28"/>
-        </w:rPr>
-        <w:t xml:space="preserve">4. </w:t>
-      </w:r>
+        <w:t xml:space="preserve">Servidor </w:t>
+      </w:r>
+      <w:proofErr w:type="spellStart"/>
       <w:r>
         <w:rPr>
           <w:rFonts w:ascii="Times New Roman" w:hAnsi="Times New Roman" w:cs="Times New Roman"/>
@@ -1758,136 +1761,9 @@
           <w:szCs w:val="28"/>
           <w:u w:val="single"/>
         </w:rPr>
-        <w:t>Terminal de Voto</w:t>
-      </w:r>
-    </w:p>
-    <w:p>
-      <w:pPr>
-        <w:jc w:val="both"/>
-        <w:rPr>
-          <w:rFonts w:ascii="Times New Roman" w:hAnsi="Times New Roman" w:cs="Times New Roman"/>
-          <w:iCs/>
-          <w:sz w:val="24"/>
-          <w:szCs w:val="24"/>
-        </w:rPr>
-      </w:pPr>
-      <w:r>
-        <w:rPr>
-          <w:rFonts w:ascii="Times New Roman" w:hAnsi="Times New Roman" w:cs="Times New Roman"/>
-          <w:iCs/>
-          <w:sz w:val="24"/>
-          <w:szCs w:val="24"/>
-        </w:rPr>
-        <w:t xml:space="preserve">     </w:t>
-      </w:r>
-      <w:r>
-        <w:rPr>
-          <w:rFonts w:ascii="Times New Roman" w:hAnsi="Times New Roman" w:cs="Times New Roman"/>
-          <w:iCs/>
-          <w:sz w:val="24"/>
-          <w:szCs w:val="24"/>
-        </w:rPr>
-        <w:t>Os terminais de voto, inicialmente, encontram-se bloqueados até receberem uma</w:t>
-      </w:r>
-      <w:r>
-        <w:rPr>
-          <w:rFonts w:ascii="Times New Roman" w:hAnsi="Times New Roman" w:cs="Times New Roman"/>
-          <w:iCs/>
-          <w:sz w:val="24"/>
-          <w:szCs w:val="24"/>
-        </w:rPr>
-        <w:br/>
-        <w:t>mensagem de desbloqueio conforme a autenticação de um utilizador na mesa voto através</w:t>
-      </w:r>
-      <w:r>
-        <w:rPr>
-          <w:rFonts w:ascii="Times New Roman" w:hAnsi="Times New Roman" w:cs="Times New Roman"/>
-          <w:iCs/>
-          <w:sz w:val="24"/>
-          <w:szCs w:val="24"/>
-        </w:rPr>
-        <w:br/>
-        <w:t>de uma HashMap com a informação do utilizador (nome e número). Cada terminal está</w:t>
-      </w:r>
-      <w:r>
-        <w:rPr>
-          <w:rFonts w:ascii="Times New Roman" w:hAnsi="Times New Roman" w:cs="Times New Roman"/>
-          <w:iCs/>
-          <w:sz w:val="24"/>
-          <w:szCs w:val="24"/>
-        </w:rPr>
-        <w:br/>
-        <w:t>desbloqueado, no máximo por 120 segundos. Caso estes 120 segundos sejam atingidos,</w:t>
-      </w:r>
-      <w:r>
-        <w:rPr>
-          <w:rFonts w:ascii="Times New Roman" w:hAnsi="Times New Roman" w:cs="Times New Roman"/>
-          <w:iCs/>
-          <w:sz w:val="24"/>
-          <w:szCs w:val="24"/>
-        </w:rPr>
-        <w:br/>
-        <w:t>ou o utilizador vote no terminal, este recebe uma mensagem de bloqueio e volta a esperar</w:t>
-      </w:r>
-      <w:r>
-        <w:rPr>
-          <w:rFonts w:ascii="Times New Roman" w:hAnsi="Times New Roman" w:cs="Times New Roman"/>
-          <w:iCs/>
-          <w:sz w:val="24"/>
-          <w:szCs w:val="24"/>
-        </w:rPr>
-        <w:br/>
-        <w:t>por uma nova mensagem de desbloqueio. Para isto foram utilizadas exceções do tipo</w:t>
-      </w:r>
-      <w:r>
-        <w:rPr>
-          <w:rFonts w:ascii="Times New Roman" w:hAnsi="Times New Roman" w:cs="Times New Roman"/>
-          <w:iCs/>
-          <w:sz w:val="24"/>
-          <w:szCs w:val="24"/>
-        </w:rPr>
-        <w:br/>
-        <w:t>SocketTimeout para ir verificando se o socket da mesa de voto recebia mensagens do</w:t>
-      </w:r>
-      <w:r>
-        <w:rPr>
-          <w:rFonts w:ascii="Times New Roman" w:hAnsi="Times New Roman" w:cs="Times New Roman"/>
-          <w:iCs/>
-          <w:sz w:val="24"/>
-          <w:szCs w:val="24"/>
-        </w:rPr>
-        <w:br/>
-        <w:t>terminal de voto para, caso não recebesse, mandar mensagem de bloqueio.</w:t>
-      </w:r>
-    </w:p>
-    <w:p>
-      <w:pPr>
-        <w:jc w:val="both"/>
-        <w:rPr>
-          <w:rFonts w:ascii="Times New Roman" w:hAnsi="Times New Roman" w:cs="Times New Roman"/>
-          <w:iCs/>
-          <w:sz w:val="24"/>
-          <w:szCs w:val="24"/>
-        </w:rPr>
-      </w:pPr>
-      <w:r>
-        <w:rPr>
-          <w:rFonts w:ascii="Times New Roman" w:hAnsi="Times New Roman" w:cs="Times New Roman"/>
-          <w:iCs/>
-          <w:sz w:val="24"/>
-          <w:szCs w:val="24"/>
-        </w:rPr>
-        <w:br/>
-      </w:r>
-      <w:r>
-        <w:rPr>
-          <w:rFonts w:ascii="Times New Roman" w:hAnsi="Times New Roman" w:cs="Times New Roman"/>
-          <w:iCs/>
-          <w:sz w:val="28"/>
-          <w:szCs w:val="28"/>
-        </w:rPr>
-        <w:t xml:space="preserve">5. </w:t>
-      </w:r>
+        <w:t>Multicast</w:t>
+      </w:r>
+      <w:proofErr w:type="spellEnd"/>
       <w:r>
         <w:rPr>
           <w:rFonts w:ascii="Times New Roman" w:hAnsi="Times New Roman" w:cs="Times New Roman"/>
@@ -1896,7 +1772,7 @@
           <w:szCs w:val="28"/>
           <w:u w:val="single"/>
         </w:rPr>
-        <w:t>Servidor Web</w:t>
+        <w:t xml:space="preserve"> (Mesa de Voto)</w:t>
       </w:r>
     </w:p>
     <w:p>
@@ -1916,52 +1792,193 @@
           <w:sz w:val="24"/>
           <w:szCs w:val="24"/>
         </w:rPr>
-        <w:t xml:space="preserve">     O servidor Web foi implem</w:t>
-      </w:r>
-      <w:r>
-        <w:rPr>
-          <w:rFonts w:ascii="Times New Roman" w:hAnsi="Times New Roman" w:cs="Times New Roman"/>
-          <w:iCs/>
-          <w:sz w:val="24"/>
-          <w:szCs w:val="24"/>
-        </w:rPr>
-        <w:t xml:space="preserve">entado usando uma arquitetura MVC (Model, View e Controller), correndo num servidor Tomcat. Para a criação e utilização de uma interface web foi utilizada a framework Struts2. As diferentes páginas foram criadas através de Java Server Pages (correspondente às Views), as ações de submissões de qualquer informação para o RMI ou entre páginas correspondem ao Controller e o bean corresponde ao </w:t>
-      </w:r>
-      <w:r>
-        <w:rPr>
-          <w:rFonts w:ascii="Times New Roman" w:hAnsi="Times New Roman" w:cs="Times New Roman"/>
-          <w:iCs/>
-          <w:sz w:val="24"/>
-          <w:szCs w:val="24"/>
-        </w:rPr>
-        <w:t>M</w:t>
-      </w:r>
-      <w:r>
-        <w:rPr>
-          <w:rFonts w:ascii="Times New Roman" w:hAnsi="Times New Roman" w:cs="Times New Roman"/>
-          <w:iCs/>
-          <w:sz w:val="24"/>
-          <w:szCs w:val="24"/>
-        </w:rPr>
-        <w:t xml:space="preserve">odel (para fazer a ligação </w:t>
-      </w:r>
-      <w:r>
-        <w:rPr>
-          <w:rFonts w:ascii="Times New Roman" w:hAnsi="Times New Roman" w:cs="Times New Roman"/>
-          <w:iCs/>
-          <w:sz w:val="24"/>
-          <w:szCs w:val="24"/>
-        </w:rPr>
-        <w:t>com</w:t>
-      </w:r>
-      <w:r>
-        <w:rPr>
-          <w:rFonts w:ascii="Times New Roman" w:hAnsi="Times New Roman" w:cs="Times New Roman"/>
-          <w:iCs/>
-          <w:sz w:val="24"/>
-          <w:szCs w:val="24"/>
-        </w:rPr>
-        <w:t xml:space="preserve"> o RMI e mais funcionalidades).</w:t>
+        <w:t xml:space="preserve">     </w:t>
+      </w:r>
+      <w:r>
+        <w:rPr>
+          <w:rFonts w:ascii="Times New Roman" w:hAnsi="Times New Roman" w:cs="Times New Roman"/>
+          <w:iCs/>
+          <w:sz w:val="24"/>
+          <w:szCs w:val="24"/>
+        </w:rPr>
+        <w:t xml:space="preserve">Em servidor </w:t>
+      </w:r>
+      <w:proofErr w:type="spellStart"/>
+      <w:r>
+        <w:rPr>
+          <w:rFonts w:ascii="Times New Roman" w:hAnsi="Times New Roman" w:cs="Times New Roman"/>
+          <w:iCs/>
+          <w:sz w:val="24"/>
+          <w:szCs w:val="24"/>
+        </w:rPr>
+        <w:t>Multicast</w:t>
+      </w:r>
+      <w:proofErr w:type="spellEnd"/>
+      <w:r>
+        <w:rPr>
+          <w:rFonts w:ascii="Times New Roman" w:hAnsi="Times New Roman" w:cs="Times New Roman"/>
+          <w:iCs/>
+          <w:sz w:val="24"/>
+          <w:szCs w:val="24"/>
+        </w:rPr>
+        <w:t xml:space="preserve"> tiveram de ser criados dois grupos, um para a deteção de</w:t>
+      </w:r>
+      <w:r>
+        <w:rPr>
+          <w:rFonts w:ascii="Times New Roman" w:hAnsi="Times New Roman" w:cs="Times New Roman"/>
+          <w:iCs/>
+          <w:sz w:val="24"/>
+          <w:szCs w:val="24"/>
+        </w:rPr>
+        <w:br/>
+        <w:t>máquinas (terminais de voto) e outro para comunicar com a mesa de voto correta. Para a</w:t>
+      </w:r>
+      <w:r>
+        <w:rPr>
+          <w:rFonts w:ascii="Times New Roman" w:hAnsi="Times New Roman" w:cs="Times New Roman"/>
+          <w:iCs/>
+          <w:sz w:val="24"/>
+          <w:szCs w:val="24"/>
+        </w:rPr>
+        <w:br/>
+        <w:t>deteção de máquinas estas devem comunicar através do endereço 224.0.224.0 e porto</w:t>
+      </w:r>
+      <w:r>
+        <w:rPr>
+          <w:rFonts w:ascii="Times New Roman" w:hAnsi="Times New Roman" w:cs="Times New Roman"/>
+          <w:iCs/>
+          <w:sz w:val="24"/>
+          <w:szCs w:val="24"/>
+        </w:rPr>
+        <w:br/>
+        <w:t xml:space="preserve">4321. Aquando de conectados o </w:t>
+      </w:r>
+      <w:proofErr w:type="spellStart"/>
+      <w:r>
+        <w:rPr>
+          <w:rFonts w:ascii="Times New Roman" w:hAnsi="Times New Roman" w:cs="Times New Roman"/>
+          <w:iCs/>
+          <w:sz w:val="24"/>
+          <w:szCs w:val="24"/>
+        </w:rPr>
+        <w:t>Multicast</w:t>
+      </w:r>
+      <w:proofErr w:type="spellEnd"/>
+      <w:r>
+        <w:rPr>
+          <w:rFonts w:ascii="Times New Roman" w:hAnsi="Times New Roman" w:cs="Times New Roman"/>
+          <w:iCs/>
+          <w:sz w:val="24"/>
+          <w:szCs w:val="24"/>
+        </w:rPr>
+        <w:t xml:space="preserve"> Server atribui, aos terminais, um endereço de</w:t>
+      </w:r>
+      <w:r>
+        <w:rPr>
+          <w:rFonts w:ascii="Times New Roman" w:hAnsi="Times New Roman" w:cs="Times New Roman"/>
+          <w:iCs/>
+          <w:sz w:val="24"/>
+          <w:szCs w:val="24"/>
+        </w:rPr>
+        <w:br/>
+        <w:t>uma mesa de voto que é único por cada uma (endereço gerado aleatoriamente) e um porto</w:t>
+      </w:r>
+      <w:r>
+        <w:rPr>
+          <w:rFonts w:ascii="Times New Roman" w:hAnsi="Times New Roman" w:cs="Times New Roman"/>
+          <w:iCs/>
+          <w:sz w:val="24"/>
+          <w:szCs w:val="24"/>
+        </w:rPr>
+        <w:br/>
+        <w:t>que será 4321 ou 4322 conforme se a mesa de voto já tem ou não algum terminal</w:t>
+      </w:r>
+      <w:r>
+        <w:rPr>
+          <w:rFonts w:ascii="Times New Roman" w:hAnsi="Times New Roman" w:cs="Times New Roman"/>
+          <w:iCs/>
+          <w:sz w:val="24"/>
+          <w:szCs w:val="24"/>
+        </w:rPr>
+        <w:br/>
+        <w:t>conectado.</w:t>
+      </w:r>
+      <w:r>
+        <w:rPr>
+          <w:rFonts w:ascii="Times New Roman" w:hAnsi="Times New Roman" w:cs="Times New Roman"/>
+          <w:iCs/>
+          <w:sz w:val="24"/>
+          <w:szCs w:val="24"/>
+        </w:rPr>
+        <w:br/>
+      </w:r>
+      <w:r>
+        <w:rPr>
+          <w:rFonts w:ascii="Times New Roman" w:hAnsi="Times New Roman" w:cs="Times New Roman"/>
+          <w:iCs/>
+          <w:sz w:val="24"/>
+          <w:szCs w:val="24"/>
+        </w:rPr>
+        <w:t xml:space="preserve">     </w:t>
+      </w:r>
+      <w:r>
+        <w:rPr>
+          <w:rFonts w:ascii="Times New Roman" w:hAnsi="Times New Roman" w:cs="Times New Roman"/>
+          <w:iCs/>
+          <w:sz w:val="24"/>
+          <w:szCs w:val="24"/>
+        </w:rPr>
+        <w:t xml:space="preserve">Em cada mesa de voto, também são realizados </w:t>
+      </w:r>
+      <w:proofErr w:type="spellStart"/>
+      <w:r>
+        <w:rPr>
+          <w:rFonts w:ascii="Times New Roman" w:hAnsi="Times New Roman" w:cs="Times New Roman"/>
+          <w:iCs/>
+          <w:sz w:val="24"/>
+          <w:szCs w:val="24"/>
+        </w:rPr>
+        <w:t>logouts</w:t>
+      </w:r>
+      <w:proofErr w:type="spellEnd"/>
+      <w:r>
+        <w:rPr>
+          <w:rFonts w:ascii="Times New Roman" w:hAnsi="Times New Roman" w:cs="Times New Roman"/>
+          <w:iCs/>
+          <w:sz w:val="24"/>
+          <w:szCs w:val="24"/>
+        </w:rPr>
+        <w:t xml:space="preserve"> de forma que um utilizador não</w:t>
+      </w:r>
+      <w:r>
+        <w:rPr>
+          <w:rFonts w:ascii="Times New Roman" w:hAnsi="Times New Roman" w:cs="Times New Roman"/>
+          <w:iCs/>
+          <w:sz w:val="24"/>
+          <w:szCs w:val="24"/>
+        </w:rPr>
+        <w:br/>
+        <w:t xml:space="preserve">possa dar login caso já esteja </w:t>
+      </w:r>
+      <w:proofErr w:type="spellStart"/>
+      <w:r>
+        <w:rPr>
+          <w:rFonts w:ascii="Times New Roman" w:hAnsi="Times New Roman" w:cs="Times New Roman"/>
+          <w:iCs/>
+          <w:sz w:val="24"/>
+          <w:szCs w:val="24"/>
+        </w:rPr>
+        <w:t>logged</w:t>
+      </w:r>
+      <w:proofErr w:type="spellEnd"/>
+      <w:r>
+        <w:rPr>
+          <w:rFonts w:ascii="Times New Roman" w:hAnsi="Times New Roman" w:cs="Times New Roman"/>
+          <w:iCs/>
+          <w:sz w:val="24"/>
+          <w:szCs w:val="24"/>
+        </w:rPr>
+        <w:t xml:space="preserve"> in.</w:t>
       </w:r>
     </w:p>
     <w:p>
@@ -1974,12 +1991,504 @@
           <w:szCs w:val="24"/>
         </w:rPr>
       </w:pPr>
+      <w:r>
+        <w:rPr>
+          <w:rFonts w:ascii="Times New Roman" w:hAnsi="Times New Roman" w:cs="Times New Roman"/>
+          <w:iCs/>
+          <w:sz w:val="24"/>
+          <w:szCs w:val="24"/>
+        </w:rPr>
+        <w:br/>
+      </w:r>
+      <w:r>
+        <w:rPr>
+          <w:rFonts w:ascii="Times New Roman" w:hAnsi="Times New Roman" w:cs="Times New Roman"/>
+          <w:iCs/>
+          <w:sz w:val="28"/>
+          <w:szCs w:val="28"/>
+        </w:rPr>
+        <w:t xml:space="preserve">4. </w:t>
+      </w:r>
+      <w:r>
+        <w:rPr>
+          <w:rFonts w:ascii="Times New Roman" w:hAnsi="Times New Roman" w:cs="Times New Roman"/>
+          <w:iCs/>
+          <w:sz w:val="28"/>
+          <w:szCs w:val="28"/>
+          <w:u w:val="single"/>
+        </w:rPr>
+        <w:t>Terminal de Voto</w:t>
+      </w:r>
     </w:p>
     <w:p>
       <w:pPr>
         <w:jc w:val="both"/>
         <w:rPr>
           <w:rFonts w:ascii="Times New Roman" w:hAnsi="Times New Roman" w:cs="Times New Roman"/>
+          <w:iCs/>
+          <w:sz w:val="24"/>
+          <w:szCs w:val="24"/>
+        </w:rPr>
+      </w:pPr>
+      <w:r>
+        <w:rPr>
+          <w:rFonts w:ascii="Times New Roman" w:hAnsi="Times New Roman" w:cs="Times New Roman"/>
+          <w:iCs/>
+          <w:sz w:val="24"/>
+          <w:szCs w:val="24"/>
+        </w:rPr>
+        <w:t xml:space="preserve">     </w:t>
+      </w:r>
+      <w:r>
+        <w:rPr>
+          <w:rFonts w:ascii="Times New Roman" w:hAnsi="Times New Roman" w:cs="Times New Roman"/>
+          <w:iCs/>
+          <w:sz w:val="24"/>
+          <w:szCs w:val="24"/>
+        </w:rPr>
+        <w:t>Os terminais de voto, inicialmente, encontram-se bloqueados até receberem uma</w:t>
+      </w:r>
+      <w:r>
+        <w:rPr>
+          <w:rFonts w:ascii="Times New Roman" w:hAnsi="Times New Roman" w:cs="Times New Roman"/>
+          <w:iCs/>
+          <w:sz w:val="24"/>
+          <w:szCs w:val="24"/>
+        </w:rPr>
+        <w:br/>
+        <w:t>mensagem de desbloqueio conforme a autenticação de um utilizador na mesa voto através</w:t>
+      </w:r>
+      <w:r>
+        <w:rPr>
+          <w:rFonts w:ascii="Times New Roman" w:hAnsi="Times New Roman" w:cs="Times New Roman"/>
+          <w:iCs/>
+          <w:sz w:val="24"/>
+          <w:szCs w:val="24"/>
+        </w:rPr>
+        <w:br/>
+        <w:t xml:space="preserve">de uma </w:t>
+      </w:r>
+      <w:proofErr w:type="spellStart"/>
+      <w:r>
+        <w:rPr>
+          <w:rFonts w:ascii="Times New Roman" w:hAnsi="Times New Roman" w:cs="Times New Roman"/>
+          <w:iCs/>
+          <w:sz w:val="24"/>
+          <w:szCs w:val="24"/>
+        </w:rPr>
+        <w:t>HashMap</w:t>
+      </w:r>
+      <w:proofErr w:type="spellEnd"/>
+      <w:r>
+        <w:rPr>
+          <w:rFonts w:ascii="Times New Roman" w:hAnsi="Times New Roman" w:cs="Times New Roman"/>
+          <w:iCs/>
+          <w:sz w:val="24"/>
+          <w:szCs w:val="24"/>
+        </w:rPr>
+        <w:t xml:space="preserve"> com a informação do utilizador (nome e número). Cada terminal está</w:t>
+      </w:r>
+      <w:r>
+        <w:rPr>
+          <w:rFonts w:ascii="Times New Roman" w:hAnsi="Times New Roman" w:cs="Times New Roman"/>
+          <w:iCs/>
+          <w:sz w:val="24"/>
+          <w:szCs w:val="24"/>
+        </w:rPr>
+        <w:br/>
+        <w:t>desbloqueado, no máximo por 120 segundos. Caso estes 120 segundos sejam atingidos,</w:t>
+      </w:r>
+      <w:r>
+        <w:rPr>
+          <w:rFonts w:ascii="Times New Roman" w:hAnsi="Times New Roman" w:cs="Times New Roman"/>
+          <w:iCs/>
+          <w:sz w:val="24"/>
+          <w:szCs w:val="24"/>
+        </w:rPr>
+        <w:br/>
+        <w:t>ou o utilizador vote no terminal, este recebe uma mensagem de bloqueio e volta a esperar</w:t>
+      </w:r>
+      <w:r>
+        <w:rPr>
+          <w:rFonts w:ascii="Times New Roman" w:hAnsi="Times New Roman" w:cs="Times New Roman"/>
+          <w:iCs/>
+          <w:sz w:val="24"/>
+          <w:szCs w:val="24"/>
+        </w:rPr>
+        <w:br/>
+        <w:t>por uma nova mensagem de desbloqueio. Para isto foram utilizadas exceções do tipo</w:t>
+      </w:r>
+      <w:r>
+        <w:rPr>
+          <w:rFonts w:ascii="Times New Roman" w:hAnsi="Times New Roman" w:cs="Times New Roman"/>
+          <w:iCs/>
+          <w:sz w:val="24"/>
+          <w:szCs w:val="24"/>
+        </w:rPr>
+        <w:br/>
+      </w:r>
+      <w:proofErr w:type="spellStart"/>
+      <w:r>
+        <w:rPr>
+          <w:rFonts w:ascii="Times New Roman" w:hAnsi="Times New Roman" w:cs="Times New Roman"/>
+          <w:iCs/>
+          <w:sz w:val="24"/>
+          <w:szCs w:val="24"/>
+        </w:rPr>
+        <w:t>SocketTimeout</w:t>
+      </w:r>
+      <w:proofErr w:type="spellEnd"/>
+      <w:r>
+        <w:rPr>
+          <w:rFonts w:ascii="Times New Roman" w:hAnsi="Times New Roman" w:cs="Times New Roman"/>
+          <w:iCs/>
+          <w:sz w:val="24"/>
+          <w:szCs w:val="24"/>
+        </w:rPr>
+        <w:t xml:space="preserve"> para ir verificando se o </w:t>
+      </w:r>
+      <w:proofErr w:type="spellStart"/>
+      <w:r>
+        <w:rPr>
+          <w:rFonts w:ascii="Times New Roman" w:hAnsi="Times New Roman" w:cs="Times New Roman"/>
+          <w:iCs/>
+          <w:sz w:val="24"/>
+          <w:szCs w:val="24"/>
+        </w:rPr>
+        <w:t>socket</w:t>
+      </w:r>
+      <w:proofErr w:type="spellEnd"/>
+      <w:r>
+        <w:rPr>
+          <w:rFonts w:ascii="Times New Roman" w:hAnsi="Times New Roman" w:cs="Times New Roman"/>
+          <w:iCs/>
+          <w:sz w:val="24"/>
+          <w:szCs w:val="24"/>
+        </w:rPr>
+        <w:t xml:space="preserve"> da mesa de voto recebia mensagens do</w:t>
+      </w:r>
+      <w:r>
+        <w:rPr>
+          <w:rFonts w:ascii="Times New Roman" w:hAnsi="Times New Roman" w:cs="Times New Roman"/>
+          <w:iCs/>
+          <w:sz w:val="24"/>
+          <w:szCs w:val="24"/>
+        </w:rPr>
+        <w:br/>
+        <w:t>terminal de voto para, caso não recebesse, mandar mensagem de bloqueio.</w:t>
+      </w:r>
+    </w:p>
+    <w:p>
+      <w:pPr>
+        <w:jc w:val="both"/>
+        <w:rPr>
+          <w:rFonts w:ascii="Times New Roman" w:hAnsi="Times New Roman" w:cs="Times New Roman"/>
+          <w:iCs/>
+          <w:sz w:val="24"/>
+          <w:szCs w:val="24"/>
+        </w:rPr>
+      </w:pPr>
+      <w:r>
+        <w:rPr>
+          <w:rFonts w:ascii="Times New Roman" w:hAnsi="Times New Roman" w:cs="Times New Roman"/>
+          <w:iCs/>
+          <w:sz w:val="24"/>
+          <w:szCs w:val="24"/>
+        </w:rPr>
+        <w:br/>
+      </w:r>
+      <w:r>
+        <w:rPr>
+          <w:rFonts w:ascii="Times New Roman" w:hAnsi="Times New Roman" w:cs="Times New Roman"/>
+          <w:iCs/>
+          <w:sz w:val="28"/>
+          <w:szCs w:val="28"/>
+        </w:rPr>
+        <w:t xml:space="preserve">5. </w:t>
+      </w:r>
+      <w:r>
+        <w:rPr>
+          <w:rFonts w:ascii="Times New Roman" w:hAnsi="Times New Roman" w:cs="Times New Roman"/>
+          <w:iCs/>
+          <w:sz w:val="28"/>
+          <w:szCs w:val="28"/>
+          <w:u w:val="single"/>
+        </w:rPr>
+        <w:t>Servidor Web</w:t>
+      </w:r>
+    </w:p>
+    <w:p>
+      <w:pPr>
+        <w:jc w:val="both"/>
+        <w:rPr>
+          <w:rFonts w:ascii="Times New Roman" w:hAnsi="Times New Roman" w:cs="Times New Roman"/>
+          <w:iCs/>
+          <w:sz w:val="24"/>
+          <w:szCs w:val="24"/>
+        </w:rPr>
+      </w:pPr>
+      <w:r>
+        <w:rPr>
+          <w:rFonts w:ascii="Times New Roman" w:hAnsi="Times New Roman" w:cs="Times New Roman"/>
+          <w:iCs/>
+          <w:sz w:val="24"/>
+          <w:szCs w:val="24"/>
+        </w:rPr>
+        <w:t xml:space="preserve">     O servidor Web foi implem</w:t>
+      </w:r>
+      <w:r>
+        <w:rPr>
+          <w:rFonts w:ascii="Times New Roman" w:hAnsi="Times New Roman" w:cs="Times New Roman"/>
+          <w:iCs/>
+          <w:sz w:val="24"/>
+          <w:szCs w:val="24"/>
+        </w:rPr>
+        <w:t>entado usando uma arquitetura MVC (</w:t>
+      </w:r>
+      <w:proofErr w:type="spellStart"/>
+      <w:r>
+        <w:rPr>
+          <w:rFonts w:ascii="Times New Roman" w:hAnsi="Times New Roman" w:cs="Times New Roman"/>
+          <w:iCs/>
+          <w:sz w:val="24"/>
+          <w:szCs w:val="24"/>
+        </w:rPr>
+        <w:t>Model</w:t>
+      </w:r>
+      <w:proofErr w:type="spellEnd"/>
+      <w:r>
+        <w:rPr>
+          <w:rFonts w:ascii="Times New Roman" w:hAnsi="Times New Roman" w:cs="Times New Roman"/>
+          <w:iCs/>
+          <w:sz w:val="24"/>
+          <w:szCs w:val="24"/>
+        </w:rPr>
+        <w:t xml:space="preserve">, </w:t>
+      </w:r>
+      <w:proofErr w:type="spellStart"/>
+      <w:r>
+        <w:rPr>
+          <w:rFonts w:ascii="Times New Roman" w:hAnsi="Times New Roman" w:cs="Times New Roman"/>
+          <w:iCs/>
+          <w:sz w:val="24"/>
+          <w:szCs w:val="24"/>
+        </w:rPr>
+        <w:t>View</w:t>
+      </w:r>
+      <w:proofErr w:type="spellEnd"/>
+      <w:r>
+        <w:rPr>
+          <w:rFonts w:ascii="Times New Roman" w:hAnsi="Times New Roman" w:cs="Times New Roman"/>
+          <w:iCs/>
+          <w:sz w:val="24"/>
+          <w:szCs w:val="24"/>
+        </w:rPr>
+        <w:t xml:space="preserve"> e </w:t>
+      </w:r>
+      <w:proofErr w:type="spellStart"/>
+      <w:r>
+        <w:rPr>
+          <w:rFonts w:ascii="Times New Roman" w:hAnsi="Times New Roman" w:cs="Times New Roman"/>
+          <w:iCs/>
+          <w:sz w:val="24"/>
+          <w:szCs w:val="24"/>
+        </w:rPr>
+        <w:t>Controller</w:t>
+      </w:r>
+      <w:proofErr w:type="spellEnd"/>
+      <w:r>
+        <w:rPr>
+          <w:rFonts w:ascii="Times New Roman" w:hAnsi="Times New Roman" w:cs="Times New Roman"/>
+          <w:iCs/>
+          <w:sz w:val="24"/>
+          <w:szCs w:val="24"/>
+        </w:rPr>
+        <w:t xml:space="preserve">), correndo num servidor </w:t>
+      </w:r>
+      <w:proofErr w:type="spellStart"/>
+      <w:r>
+        <w:rPr>
+          <w:rFonts w:ascii="Times New Roman" w:hAnsi="Times New Roman" w:cs="Times New Roman"/>
+          <w:iCs/>
+          <w:sz w:val="24"/>
+          <w:szCs w:val="24"/>
+        </w:rPr>
+        <w:t>Tomcat</w:t>
+      </w:r>
+      <w:proofErr w:type="spellEnd"/>
+      <w:r>
+        <w:rPr>
+          <w:rFonts w:ascii="Times New Roman" w:hAnsi="Times New Roman" w:cs="Times New Roman"/>
+          <w:iCs/>
+          <w:sz w:val="24"/>
+          <w:szCs w:val="24"/>
+        </w:rPr>
+        <w:t xml:space="preserve">. Para a criação e utilização de uma interface web foi utilizada a </w:t>
+      </w:r>
+      <w:proofErr w:type="spellStart"/>
+      <w:r>
+        <w:rPr>
+          <w:rFonts w:ascii="Times New Roman" w:hAnsi="Times New Roman" w:cs="Times New Roman"/>
+          <w:iCs/>
+          <w:sz w:val="24"/>
+          <w:szCs w:val="24"/>
+        </w:rPr>
+        <w:t>framework</w:t>
+      </w:r>
+      <w:proofErr w:type="spellEnd"/>
+      <w:r>
+        <w:rPr>
+          <w:rFonts w:ascii="Times New Roman" w:hAnsi="Times New Roman" w:cs="Times New Roman"/>
+          <w:iCs/>
+          <w:sz w:val="24"/>
+          <w:szCs w:val="24"/>
+        </w:rPr>
+        <w:t xml:space="preserve"> Struts2. As diferentes páginas foram criadas através de Java Server </w:t>
+      </w:r>
+      <w:proofErr w:type="spellStart"/>
+      <w:r>
+        <w:rPr>
+          <w:rFonts w:ascii="Times New Roman" w:hAnsi="Times New Roman" w:cs="Times New Roman"/>
+          <w:iCs/>
+          <w:sz w:val="24"/>
+          <w:szCs w:val="24"/>
+        </w:rPr>
+        <w:t>Pages</w:t>
+      </w:r>
+      <w:proofErr w:type="spellEnd"/>
+      <w:r>
+        <w:rPr>
+          <w:rFonts w:ascii="Times New Roman" w:hAnsi="Times New Roman" w:cs="Times New Roman"/>
+          <w:iCs/>
+          <w:sz w:val="24"/>
+          <w:szCs w:val="24"/>
+        </w:rPr>
+        <w:t xml:space="preserve"> (correspondente às </w:t>
+      </w:r>
+      <w:proofErr w:type="spellStart"/>
+      <w:r>
+        <w:rPr>
+          <w:rFonts w:ascii="Times New Roman" w:hAnsi="Times New Roman" w:cs="Times New Roman"/>
+          <w:iCs/>
+          <w:sz w:val="24"/>
+          <w:szCs w:val="24"/>
+        </w:rPr>
+        <w:t>Views</w:t>
+      </w:r>
+      <w:proofErr w:type="spellEnd"/>
+      <w:r>
+        <w:rPr>
+          <w:rFonts w:ascii="Times New Roman" w:hAnsi="Times New Roman" w:cs="Times New Roman"/>
+          <w:iCs/>
+          <w:sz w:val="24"/>
+          <w:szCs w:val="24"/>
+        </w:rPr>
+        <w:t xml:space="preserve">), as ações de submissões de qualquer informação para o RMI ou entre páginas correspondem ao </w:t>
+      </w:r>
+      <w:proofErr w:type="spellStart"/>
+      <w:r>
+        <w:rPr>
+          <w:rFonts w:ascii="Times New Roman" w:hAnsi="Times New Roman" w:cs="Times New Roman"/>
+          <w:iCs/>
+          <w:sz w:val="24"/>
+          <w:szCs w:val="24"/>
+        </w:rPr>
+        <w:t>Controller</w:t>
+      </w:r>
+      <w:proofErr w:type="spellEnd"/>
+      <w:r>
+        <w:rPr>
+          <w:rFonts w:ascii="Times New Roman" w:hAnsi="Times New Roman" w:cs="Times New Roman"/>
+          <w:iCs/>
+          <w:sz w:val="24"/>
+          <w:szCs w:val="24"/>
+        </w:rPr>
+        <w:t xml:space="preserve"> e o </w:t>
+      </w:r>
+      <w:proofErr w:type="spellStart"/>
+      <w:r>
+        <w:rPr>
+          <w:rFonts w:ascii="Times New Roman" w:hAnsi="Times New Roman" w:cs="Times New Roman"/>
+          <w:iCs/>
+          <w:sz w:val="24"/>
+          <w:szCs w:val="24"/>
+        </w:rPr>
+        <w:t>bean</w:t>
+      </w:r>
+      <w:proofErr w:type="spellEnd"/>
+      <w:r>
+        <w:rPr>
+          <w:rFonts w:ascii="Times New Roman" w:hAnsi="Times New Roman" w:cs="Times New Roman"/>
+          <w:iCs/>
+          <w:sz w:val="24"/>
+          <w:szCs w:val="24"/>
+        </w:rPr>
+        <w:t xml:space="preserve"> corresponde ao </w:t>
+      </w:r>
+      <w:proofErr w:type="spellStart"/>
+      <w:r>
+        <w:rPr>
+          <w:rFonts w:ascii="Times New Roman" w:hAnsi="Times New Roman" w:cs="Times New Roman"/>
+          <w:iCs/>
+          <w:sz w:val="24"/>
+          <w:szCs w:val="24"/>
+        </w:rPr>
+        <w:t>M</w:t>
+      </w:r>
+      <w:r>
+        <w:rPr>
+          <w:rFonts w:ascii="Times New Roman" w:hAnsi="Times New Roman" w:cs="Times New Roman"/>
+          <w:iCs/>
+          <w:sz w:val="24"/>
+          <w:szCs w:val="24"/>
+        </w:rPr>
+        <w:t>odel</w:t>
+      </w:r>
+      <w:proofErr w:type="spellEnd"/>
+      <w:r>
+        <w:rPr>
+          <w:rFonts w:ascii="Times New Roman" w:hAnsi="Times New Roman" w:cs="Times New Roman"/>
+          <w:iCs/>
+          <w:sz w:val="24"/>
+          <w:szCs w:val="24"/>
+        </w:rPr>
+        <w:t xml:space="preserve"> (para fazer a ligação </w:t>
+      </w:r>
+      <w:r>
+        <w:rPr>
+          <w:rFonts w:ascii="Times New Roman" w:hAnsi="Times New Roman" w:cs="Times New Roman"/>
+          <w:iCs/>
+          <w:sz w:val="24"/>
+          <w:szCs w:val="24"/>
+        </w:rPr>
+        <w:t>com</w:t>
+      </w:r>
+      <w:r>
+        <w:rPr>
+          <w:rFonts w:ascii="Times New Roman" w:hAnsi="Times New Roman" w:cs="Times New Roman"/>
+          <w:iCs/>
+          <w:sz w:val="24"/>
+          <w:szCs w:val="24"/>
+        </w:rPr>
+        <w:t xml:space="preserve"> o RMI e mais funcionalidades).</w:t>
+      </w:r>
+    </w:p>
+    <w:p>
+      <w:pPr>
+        <w:jc w:val="both"/>
+        <w:rPr>
+          <w:rFonts w:ascii="Times New Roman" w:hAnsi="Times New Roman" w:cs="Times New Roman"/>
+          <w:iCs/>
+          <w:sz w:val="24"/>
+          <w:szCs w:val="24"/>
+        </w:rPr>
+      </w:pPr>
+    </w:p>
+    <w:p>
+      <w:pPr>
+        <w:jc w:val="both"/>
+        <w:rPr>
+          <w:rFonts w:ascii="Times New Roman" w:hAnsi="Times New Roman" w:cs="Times New Roman"/>
           <w:b/>
           <w:bCs/>
           <w:iCs/>
@@ -2007,7 +2516,31 @@
           <w:sz w:val="36"/>
           <w:szCs w:val="36"/>
         </w:rPr>
-        <w:t>Integração de Struts com o servidor RMI</w:t>
+        <w:t xml:space="preserve">Integração de </w:t>
+      </w:r>
+      <w:proofErr w:type="spellStart"/>
+      <w:r>
+        <w:rPr>
+          <w:rFonts w:ascii="Times New Roman" w:hAnsi="Times New Roman" w:cs="Times New Roman"/>
+          <w:b/>
+          <w:bCs/>
+          <w:iCs/>
+          <w:sz w:val="36"/>
+          <w:szCs w:val="36"/>
+        </w:rPr>
+        <w:t>Struts</w:t>
+      </w:r>
+      <w:proofErr w:type="spellEnd"/>
+      <w:r>
+        <w:rPr>
+          <w:rFonts w:ascii="Times New Roman" w:hAnsi="Times New Roman" w:cs="Times New Roman"/>
+          <w:b/>
+          <w:bCs/>
+          <w:iCs/>
+          <w:sz w:val="36"/>
+          <w:szCs w:val="36"/>
+        </w:rPr>
+        <w:t xml:space="preserve"> com o servidor RMI</w:t>
       </w:r>
     </w:p>
     <w:p>
@@ -2027,7 +2560,147 @@
           <w:sz w:val="24"/>
           <w:szCs w:val="24"/>
         </w:rPr>
-        <w:t xml:space="preserve">     Para a integração com as duas metas, foi utilizada uma arquitetura MVC. O servidor Web corre através do servidor Tomcat utilizando Struts para o desenvolvimento de JSP’s (interface web). Assim, é garantida a possibilidade das actions obterem os dados inseridos pelos diferentes utilizadores nas views e que o bean (o model) consiga realizar pedidos ao servidor RMI, como, por exemplo, a verificação de utilizadores, o envio de votos feitos online, entre outros.</w:t>
+        <w:t xml:space="preserve">     Para a integração com as duas metas, foi utilizada uma arquitetura MVC. O servidor Web corre através do servidor </w:t>
+      </w:r>
+      <w:proofErr w:type="spellStart"/>
+      <w:r>
+        <w:rPr>
+          <w:rFonts w:ascii="Times New Roman" w:hAnsi="Times New Roman" w:cs="Times New Roman"/>
+          <w:iCs/>
+          <w:sz w:val="24"/>
+          <w:szCs w:val="24"/>
+        </w:rPr>
+        <w:t>Tomcat</w:t>
+      </w:r>
+      <w:proofErr w:type="spellEnd"/>
+      <w:r>
+        <w:rPr>
+          <w:rFonts w:ascii="Times New Roman" w:hAnsi="Times New Roman" w:cs="Times New Roman"/>
+          <w:iCs/>
+          <w:sz w:val="24"/>
+          <w:szCs w:val="24"/>
+        </w:rPr>
+        <w:t xml:space="preserve"> utilizando </w:t>
+      </w:r>
+      <w:proofErr w:type="spellStart"/>
+      <w:r>
+        <w:rPr>
+          <w:rFonts w:ascii="Times New Roman" w:hAnsi="Times New Roman" w:cs="Times New Roman"/>
+          <w:iCs/>
+          <w:sz w:val="24"/>
+          <w:szCs w:val="24"/>
+        </w:rPr>
+        <w:t>Struts</w:t>
+      </w:r>
+      <w:proofErr w:type="spellEnd"/>
+      <w:r>
+        <w:rPr>
+          <w:rFonts w:ascii="Times New Roman" w:hAnsi="Times New Roman" w:cs="Times New Roman"/>
+          <w:iCs/>
+          <w:sz w:val="24"/>
+          <w:szCs w:val="24"/>
+        </w:rPr>
+        <w:t xml:space="preserve"> para o desenvolvimento de </w:t>
+      </w:r>
+      <w:proofErr w:type="spellStart"/>
+      <w:r>
+        <w:rPr>
+          <w:rFonts w:ascii="Times New Roman" w:hAnsi="Times New Roman" w:cs="Times New Roman"/>
+          <w:iCs/>
+          <w:sz w:val="24"/>
+          <w:szCs w:val="24"/>
+        </w:rPr>
+        <w:t>JSP’s</w:t>
+      </w:r>
+      <w:proofErr w:type="spellEnd"/>
+      <w:r>
+        <w:rPr>
+          <w:rFonts w:ascii="Times New Roman" w:hAnsi="Times New Roman" w:cs="Times New Roman"/>
+          <w:iCs/>
+          <w:sz w:val="24"/>
+          <w:szCs w:val="24"/>
+        </w:rPr>
+        <w:t xml:space="preserve"> (interface web). Assim, é garantida a possibilidade das </w:t>
+      </w:r>
+      <w:proofErr w:type="spellStart"/>
+      <w:r>
+        <w:rPr>
+          <w:rFonts w:ascii="Times New Roman" w:hAnsi="Times New Roman" w:cs="Times New Roman"/>
+          <w:iCs/>
+          <w:sz w:val="24"/>
+          <w:szCs w:val="24"/>
+        </w:rPr>
+        <w:t>actions</w:t>
+      </w:r>
+      <w:proofErr w:type="spellEnd"/>
+      <w:r>
+        <w:rPr>
+          <w:rFonts w:ascii="Times New Roman" w:hAnsi="Times New Roman" w:cs="Times New Roman"/>
+          <w:iCs/>
+          <w:sz w:val="24"/>
+          <w:szCs w:val="24"/>
+        </w:rPr>
+        <w:t xml:space="preserve"> obterem os dados inseridos pelos diferentes utilizadores nas </w:t>
+      </w:r>
+      <w:proofErr w:type="spellStart"/>
+      <w:r>
+        <w:rPr>
+          <w:rFonts w:ascii="Times New Roman" w:hAnsi="Times New Roman" w:cs="Times New Roman"/>
+          <w:iCs/>
+          <w:sz w:val="24"/>
+          <w:szCs w:val="24"/>
+        </w:rPr>
+        <w:t>views</w:t>
+      </w:r>
+      <w:proofErr w:type="spellEnd"/>
+      <w:r>
+        <w:rPr>
+          <w:rFonts w:ascii="Times New Roman" w:hAnsi="Times New Roman" w:cs="Times New Roman"/>
+          <w:iCs/>
+          <w:sz w:val="24"/>
+          <w:szCs w:val="24"/>
+        </w:rPr>
+        <w:t xml:space="preserve"> e que o </w:t>
+      </w:r>
+      <w:proofErr w:type="spellStart"/>
+      <w:r>
+        <w:rPr>
+          <w:rFonts w:ascii="Times New Roman" w:hAnsi="Times New Roman" w:cs="Times New Roman"/>
+          <w:iCs/>
+          <w:sz w:val="24"/>
+          <w:szCs w:val="24"/>
+        </w:rPr>
+        <w:t>bean</w:t>
+      </w:r>
+      <w:proofErr w:type="spellEnd"/>
+      <w:r>
+        <w:rPr>
+          <w:rFonts w:ascii="Times New Roman" w:hAnsi="Times New Roman" w:cs="Times New Roman"/>
+          <w:iCs/>
+          <w:sz w:val="24"/>
+          <w:szCs w:val="24"/>
+        </w:rPr>
+        <w:t xml:space="preserve"> (o </w:t>
+      </w:r>
+      <w:proofErr w:type="spellStart"/>
+      <w:r>
+        <w:rPr>
+          <w:rFonts w:ascii="Times New Roman" w:hAnsi="Times New Roman" w:cs="Times New Roman"/>
+          <w:iCs/>
+          <w:sz w:val="24"/>
+          <w:szCs w:val="24"/>
+        </w:rPr>
+        <w:t>model</w:t>
+      </w:r>
+      <w:proofErr w:type="spellEnd"/>
+      <w:r>
+        <w:rPr>
+          <w:rFonts w:ascii="Times New Roman" w:hAnsi="Times New Roman" w:cs="Times New Roman"/>
+          <w:iCs/>
+          <w:sz w:val="24"/>
+          <w:szCs w:val="24"/>
+        </w:rPr>
+        <w:t>) consiga realizar pedidos ao servidor RMI, como, por exemplo, a verificação de utilizadores, o envio de votos feitos online, entre outros.</w:t>
       </w:r>
     </w:p>
     <w:p>
@@ -2076,6 +2749,7 @@
         </w:rPr>
         <w:t xml:space="preserve"> utilizador com nome e password </w:t>
       </w:r>
+      <w:proofErr w:type="spellStart"/>
       <w:r>
         <w:rPr>
           <w:rFonts w:ascii="Times New Roman" w:hAnsi="Times New Roman" w:cs="Times New Roman"/>
@@ -2085,14 +2759,35 @@
         </w:rPr>
         <w:t>admin</w:t>
       </w:r>
-      <w:r>
-        <w:rPr>
-          <w:rFonts w:ascii="Times New Roman" w:hAnsi="Times New Roman" w:cs="Times New Roman"/>
-          <w:iCs/>
-          <w:sz w:val="24"/>
-          <w:szCs w:val="24"/>
-        </w:rPr>
-        <w:t xml:space="preserve"> pode aceder a todas as funcionalidades semelhantes à consola de administração da meta 1. Para que um utilizador normal não possa aceder às páginas correspondentes a páginas de administração foi criado um interceptor que envia para a página de login caso o utilizador tente aceder a páginas exclusivas ao administrador.</w:t>
+      <w:proofErr w:type="spellEnd"/>
+      <w:r>
+        <w:rPr>
+          <w:rFonts w:ascii="Times New Roman" w:hAnsi="Times New Roman" w:cs="Times New Roman"/>
+          <w:iCs/>
+          <w:sz w:val="24"/>
+          <w:szCs w:val="24"/>
+        </w:rPr>
+        <w:t xml:space="preserve"> pode aceder a todas as funcionalidades semelhantes à consola de administração da meta 1. Para que um utilizador normal não possa aceder às páginas correspondentes a páginas de administração foi criado um </w:t>
+      </w:r>
+      <w:proofErr w:type="spellStart"/>
+      <w:r>
+        <w:rPr>
+          <w:rFonts w:ascii="Times New Roman" w:hAnsi="Times New Roman" w:cs="Times New Roman"/>
+          <w:iCs/>
+          <w:sz w:val="24"/>
+          <w:szCs w:val="24"/>
+        </w:rPr>
+        <w:t>interceptor</w:t>
+      </w:r>
+      <w:proofErr w:type="spellEnd"/>
+      <w:r>
+        <w:rPr>
+          <w:rFonts w:ascii="Times New Roman" w:hAnsi="Times New Roman" w:cs="Times New Roman"/>
+          <w:iCs/>
+          <w:sz w:val="24"/>
+          <w:szCs w:val="24"/>
+        </w:rPr>
+        <w:t xml:space="preserve"> que envia para a página de login caso o utilizador tente aceder a páginas exclusivas ao administrador.</w:t>
       </w:r>
     </w:p>
     <w:p>
@@ -2131,8 +2826,19 @@
           <w:sz w:val="24"/>
           <w:szCs w:val="24"/>
         </w:rPr>
-        <w:t>radio buttons</w:t>
-      </w:r>
+        <w:t xml:space="preserve">radio </w:t>
+      </w:r>
+      <w:proofErr w:type="spellStart"/>
+      <w:r>
+        <w:rPr>
+          <w:rFonts w:ascii="Times New Roman" w:hAnsi="Times New Roman" w:cs="Times New Roman"/>
+          <w:i/>
+          <w:sz w:val="24"/>
+          <w:szCs w:val="24"/>
+        </w:rPr>
+        <w:t>buttons</w:t>
+      </w:r>
+      <w:proofErr w:type="spellEnd"/>
       <w:r>
         <w:rPr>
           <w:rFonts w:ascii="Times New Roman" w:hAnsi="Times New Roman" w:cs="Times New Roman"/>
@@ -2149,8 +2855,19 @@
           <w:sz w:val="24"/>
           <w:szCs w:val="24"/>
         </w:rPr>
-        <w:t>radio buttons</w:t>
-      </w:r>
+        <w:t xml:space="preserve">radio </w:t>
+      </w:r>
+      <w:proofErr w:type="spellStart"/>
+      <w:r>
+        <w:rPr>
+          <w:rFonts w:ascii="Times New Roman" w:hAnsi="Times New Roman" w:cs="Times New Roman"/>
+          <w:i/>
+          <w:sz w:val="24"/>
+          <w:szCs w:val="24"/>
+        </w:rPr>
+        <w:t>buttons</w:t>
+      </w:r>
+      <w:proofErr w:type="spellEnd"/>
       <w:r>
         <w:rPr>
           <w:rFonts w:ascii="Times New Roman" w:hAnsi="Times New Roman" w:cs="Times New Roman"/>
@@ -2211,7 +2928,55 @@
           <w:sz w:val="36"/>
           <w:szCs w:val="36"/>
         </w:rPr>
-        <w:t>4. Integração de WebSockets com Struts e RMI</w:t>
+        <w:t xml:space="preserve">4. Integração de </w:t>
+      </w:r>
+      <w:proofErr w:type="spellStart"/>
+      <w:r>
+        <w:rPr>
+          <w:rFonts w:ascii="Times New Roman" w:hAnsi="Times New Roman" w:cs="Times New Roman"/>
+          <w:b/>
+          <w:bCs/>
+          <w:iCs/>
+          <w:sz w:val="36"/>
+          <w:szCs w:val="36"/>
+        </w:rPr>
+        <w:t>WebSockets</w:t>
+      </w:r>
+      <w:proofErr w:type="spellEnd"/>
+      <w:r>
+        <w:rPr>
+          <w:rFonts w:ascii="Times New Roman" w:hAnsi="Times New Roman" w:cs="Times New Roman"/>
+          <w:b/>
+          <w:bCs/>
+          <w:iCs/>
+          <w:sz w:val="36"/>
+          <w:szCs w:val="36"/>
+        </w:rPr>
+        <w:t xml:space="preserve"> com </w:t>
+      </w:r>
+      <w:proofErr w:type="spellStart"/>
+      <w:r>
+        <w:rPr>
+          <w:rFonts w:ascii="Times New Roman" w:hAnsi="Times New Roman" w:cs="Times New Roman"/>
+          <w:b/>
+          <w:bCs/>
+          <w:iCs/>
+          <w:sz w:val="36"/>
+          <w:szCs w:val="36"/>
+        </w:rPr>
+        <w:t>Struts</w:t>
+      </w:r>
+      <w:proofErr w:type="spellEnd"/>
+      <w:r>
+        <w:rPr>
+          <w:rFonts w:ascii="Times New Roman" w:hAnsi="Times New Roman" w:cs="Times New Roman"/>
+          <w:b/>
+          <w:bCs/>
+          <w:iCs/>
+          <w:sz w:val="36"/>
+          <w:szCs w:val="36"/>
+        </w:rPr>
+        <w:t xml:space="preserve"> e RMI</w:t>
       </w:r>
     </w:p>
     <w:p>
@@ -2242,6 +3007,7 @@
         </w:rPr>
         <w:t xml:space="preserve">Foram criados dois </w:t>
       </w:r>
+      <w:proofErr w:type="spellStart"/>
       <w:r>
         <w:rPr>
           <w:rFonts w:ascii="Times New Roman" w:hAnsi="Times New Roman" w:cs="Times New Roman"/>
@@ -2276,7 +3042,57 @@
           <w:sz w:val="24"/>
           <w:szCs w:val="24"/>
         </w:rPr>
-        <w:t>ockets um para enviar as mensagens da atividade do utilizador e outro que lê estas mensagens e mostra-as ao utilizador. Este web socket de escrita envia as mensagens de login de um utilizador, notificação de voto numa data eleição, número total de votos até ao momento numa dada eleição e notificação de logout por parte de um utilizador.</w:t>
+        <w:t>ockets</w:t>
+      </w:r>
+      <w:proofErr w:type="spellEnd"/>
+      <w:r>
+        <w:rPr>
+          <w:rFonts w:ascii="Times New Roman" w:hAnsi="Times New Roman" w:cs="Times New Roman"/>
+          <w:iCs/>
+          <w:sz w:val="24"/>
+          <w:szCs w:val="24"/>
+        </w:rPr>
+        <w:t xml:space="preserve"> um para enviar as mensagens da atividade do utilizador e outro que lê estas mensagens e mostra-as ao utilizador. Este web </w:t>
+      </w:r>
+      <w:proofErr w:type="spellStart"/>
+      <w:r>
+        <w:rPr>
+          <w:rFonts w:ascii="Times New Roman" w:hAnsi="Times New Roman" w:cs="Times New Roman"/>
+          <w:iCs/>
+          <w:sz w:val="24"/>
+          <w:szCs w:val="24"/>
+        </w:rPr>
+        <w:t>socket</w:t>
+      </w:r>
+      <w:proofErr w:type="spellEnd"/>
+      <w:r>
+        <w:rPr>
+          <w:rFonts w:ascii="Times New Roman" w:hAnsi="Times New Roman" w:cs="Times New Roman"/>
+          <w:iCs/>
+          <w:sz w:val="24"/>
+          <w:szCs w:val="24"/>
+        </w:rPr>
+        <w:t xml:space="preserve"> de escrita envia as mensagens de login de um utilizador, notificação de voto numa data eleição, número total de votos até ao momento numa dada eleição e notificação de </w:t>
+      </w:r>
+      <w:proofErr w:type="spellStart"/>
+      <w:r>
+        <w:rPr>
+          <w:rFonts w:ascii="Times New Roman" w:hAnsi="Times New Roman" w:cs="Times New Roman"/>
+          <w:iCs/>
+          <w:sz w:val="24"/>
+          <w:szCs w:val="24"/>
+        </w:rPr>
+        <w:t>logout</w:t>
+      </w:r>
+      <w:proofErr w:type="spellEnd"/>
+      <w:r>
+        <w:rPr>
+          <w:rFonts w:ascii="Times New Roman" w:hAnsi="Times New Roman" w:cs="Times New Roman"/>
+          <w:iCs/>
+          <w:sz w:val="24"/>
+          <w:szCs w:val="24"/>
+        </w:rPr>
+        <w:t xml:space="preserve"> por parte de um utilizador.</w:t>
       </w:r>
     </w:p>
     <w:p>
@@ -2307,6 +3123,7 @@
         </w:rPr>
         <w:t xml:space="preserve">Durante a implementação do </w:t>
       </w:r>
+      <w:proofErr w:type="spellStart"/>
       <w:r>
         <w:rPr>
           <w:rFonts w:ascii="Times New Roman" w:hAnsi="Times New Roman" w:cs="Times New Roman"/>
@@ -2341,8 +3158,39 @@
           <w:sz w:val="24"/>
           <w:szCs w:val="24"/>
         </w:rPr>
-        <w:t xml:space="preserve">ocket de escrita obtivemos um problema relacionado com o envio das mensagens, que se devia ao facto de estarmos a enviar a mensagem sem o socket já estar conectado. Depois de alguma pesquisa descobrimos que os </w:t>
-      </w:r>
+        <w:t>ocket</w:t>
+      </w:r>
+      <w:proofErr w:type="spellEnd"/>
+      <w:r>
+        <w:rPr>
+          <w:rFonts w:ascii="Times New Roman" w:hAnsi="Times New Roman" w:cs="Times New Roman"/>
+          <w:iCs/>
+          <w:sz w:val="24"/>
+          <w:szCs w:val="24"/>
+        </w:rPr>
+        <w:t xml:space="preserve"> de escrita obtivemos um problema relacionado com o envio das mensagens, que se devia ao facto de estarmos a enviar a mensagem sem o </w:t>
+      </w:r>
+      <w:proofErr w:type="spellStart"/>
+      <w:r>
+        <w:rPr>
+          <w:rFonts w:ascii="Times New Roman" w:hAnsi="Times New Roman" w:cs="Times New Roman"/>
+          <w:iCs/>
+          <w:sz w:val="24"/>
+          <w:szCs w:val="24"/>
+        </w:rPr>
+        <w:t>socket</w:t>
+      </w:r>
+      <w:proofErr w:type="spellEnd"/>
+      <w:r>
+        <w:rPr>
+          <w:rFonts w:ascii="Times New Roman" w:hAnsi="Times New Roman" w:cs="Times New Roman"/>
+          <w:iCs/>
+          <w:sz w:val="24"/>
+          <w:szCs w:val="24"/>
+        </w:rPr>
+        <w:t xml:space="preserve"> já estar conectado. Depois de alguma pesquisa descobrimos que os </w:t>
+      </w:r>
+      <w:proofErr w:type="spellStart"/>
       <w:r>
         <w:rPr>
           <w:rFonts w:ascii="Times New Roman" w:hAnsi="Times New Roman" w:cs="Times New Roman"/>
@@ -2352,14 +3200,86 @@
         </w:rPr>
         <w:t>WebSockets</w:t>
       </w:r>
-      <w:r>
-        <w:rPr>
-          <w:rFonts w:ascii="Times New Roman" w:hAnsi="Times New Roman" w:cs="Times New Roman"/>
-          <w:iCs/>
-          <w:sz w:val="24"/>
-          <w:szCs w:val="24"/>
-        </w:rPr>
-        <w:t xml:space="preserve"> têm um event listener chamado onopen()</w:t>
+      <w:proofErr w:type="spellEnd"/>
+      <w:r>
+        <w:rPr>
+          <w:rFonts w:ascii="Times New Roman" w:hAnsi="Times New Roman" w:cs="Times New Roman"/>
+          <w:iCs/>
+          <w:sz w:val="24"/>
+          <w:szCs w:val="24"/>
+        </w:rPr>
+        <w:t xml:space="preserve"> têm um </w:t>
+      </w:r>
+      <w:proofErr w:type="spellStart"/>
+      <w:r>
+        <w:rPr>
+          <w:rFonts w:ascii="Times New Roman" w:hAnsi="Times New Roman" w:cs="Times New Roman"/>
+          <w:iCs/>
+          <w:sz w:val="24"/>
+          <w:szCs w:val="24"/>
+        </w:rPr>
+        <w:t>event</w:t>
+      </w:r>
+      <w:proofErr w:type="spellEnd"/>
+      <w:r>
+        <w:rPr>
+          <w:rFonts w:ascii="Times New Roman" w:hAnsi="Times New Roman" w:cs="Times New Roman"/>
+          <w:iCs/>
+          <w:sz w:val="24"/>
+          <w:szCs w:val="24"/>
+        </w:rPr>
+        <w:t xml:space="preserve"> </w:t>
+      </w:r>
+      <w:proofErr w:type="spellStart"/>
+      <w:r>
+        <w:rPr>
+          <w:rFonts w:ascii="Times New Roman" w:hAnsi="Times New Roman" w:cs="Times New Roman"/>
+          <w:iCs/>
+          <w:sz w:val="24"/>
+          <w:szCs w:val="24"/>
+        </w:rPr>
+        <w:t>listener</w:t>
+      </w:r>
+      <w:proofErr w:type="spellEnd"/>
+      <w:r>
+        <w:rPr>
+          <w:rFonts w:ascii="Times New Roman" w:hAnsi="Times New Roman" w:cs="Times New Roman"/>
+          <w:iCs/>
+          <w:sz w:val="24"/>
+          <w:szCs w:val="24"/>
+        </w:rPr>
+        <w:t xml:space="preserve"> chamado </w:t>
+      </w:r>
+      <w:proofErr w:type="spellStart"/>
+      <w:proofErr w:type="gramStart"/>
+      <w:r>
+        <w:rPr>
+          <w:rFonts w:ascii="Times New Roman" w:hAnsi="Times New Roman" w:cs="Times New Roman"/>
+          <w:iCs/>
+          <w:sz w:val="24"/>
+          <w:szCs w:val="24"/>
+        </w:rPr>
+        <w:t>onopen</w:t>
+      </w:r>
+      <w:proofErr w:type="spellEnd"/>
+      <w:r>
+        <w:rPr>
+          <w:rFonts w:ascii="Times New Roman" w:hAnsi="Times New Roman" w:cs="Times New Roman"/>
+          <w:iCs/>
+          <w:sz w:val="24"/>
+          <w:szCs w:val="24"/>
+        </w:rPr>
+        <w:t>(</w:t>
+      </w:r>
+      <w:proofErr w:type="gramEnd"/>
+      <w:r>
+        <w:rPr>
+          <w:rFonts w:ascii="Times New Roman" w:hAnsi="Times New Roman" w:cs="Times New Roman"/>
+          <w:iCs/>
+          <w:sz w:val="24"/>
+          <w:szCs w:val="24"/>
+        </w:rPr>
+        <w:t>)</w:t>
       </w:r>
       <w:r>
         <w:rPr>
@@ -2379,6 +3299,7 @@
         </w:rPr>
         <w:t xml:space="preserve"> que executa uma ação aquando do </w:t>
       </w:r>
+      <w:proofErr w:type="spellStart"/>
       <w:r>
         <w:rPr>
           <w:rFonts w:ascii="Times New Roman" w:hAnsi="Times New Roman" w:cs="Times New Roman"/>
@@ -2388,6 +3309,7 @@
         </w:rPr>
         <w:t>WebSocket</w:t>
       </w:r>
+      <w:proofErr w:type="spellEnd"/>
       <w:r>
         <w:rPr>
           <w:rFonts w:ascii="Times New Roman" w:hAnsi="Times New Roman" w:cs="Times New Roman"/>
@@ -2430,7 +3352,31 @@
           <w:sz w:val="36"/>
           <w:szCs w:val="36"/>
         </w:rPr>
-        <w:t>5. Integração de APIs REST no projeto</w:t>
+        <w:t xml:space="preserve">5. Integração de </w:t>
+      </w:r>
+      <w:proofErr w:type="spellStart"/>
+      <w:r>
+        <w:rPr>
+          <w:rFonts w:ascii="Times New Roman" w:hAnsi="Times New Roman" w:cs="Times New Roman"/>
+          <w:b/>
+          <w:bCs/>
+          <w:iCs/>
+          <w:sz w:val="36"/>
+          <w:szCs w:val="36"/>
+        </w:rPr>
+        <w:t>APIs</w:t>
+      </w:r>
+      <w:proofErr w:type="spellEnd"/>
+      <w:r>
+        <w:rPr>
+          <w:rFonts w:ascii="Times New Roman" w:hAnsi="Times New Roman" w:cs="Times New Roman"/>
+          <w:b/>
+          <w:bCs/>
+          <w:iCs/>
+          <w:sz w:val="36"/>
+          <w:szCs w:val="36"/>
+        </w:rPr>
+        <w:t xml:space="preserve"> REST no projeto</w:t>
       </w:r>
     </w:p>
     <w:p>
@@ -2558,7 +3504,47 @@
           <w:sz w:val="24"/>
           <w:szCs w:val="24"/>
         </w:rPr>
-        <w:t>Também foi criada a aplicação “testeREST” na plataforma FacebookDevelopers, em que</w:t>
+        <w:t>Também foi criada a aplicação “</w:t>
+      </w:r>
+      <w:proofErr w:type="spellStart"/>
+      <w:r>
+        <w:rPr>
+          <w:rFonts w:ascii="Times New Roman" w:hAnsi="Times New Roman" w:cs="Times New Roman"/>
+          <w:iCs/>
+          <w:sz w:val="24"/>
+          <w:szCs w:val="24"/>
+        </w:rPr>
+        <w:t>testeREST</w:t>
+      </w:r>
+      <w:proofErr w:type="spellEnd"/>
+      <w:r>
+        <w:rPr>
+          <w:rFonts w:ascii="Times New Roman" w:hAnsi="Times New Roman" w:cs="Times New Roman"/>
+          <w:iCs/>
+          <w:sz w:val="24"/>
+          <w:szCs w:val="24"/>
+        </w:rPr>
+        <w:t xml:space="preserve">” na plataforma </w:t>
+      </w:r>
+      <w:proofErr w:type="spellStart"/>
+      <w:r>
+        <w:rPr>
+          <w:rFonts w:ascii="Times New Roman" w:hAnsi="Times New Roman" w:cs="Times New Roman"/>
+          <w:iCs/>
+          <w:sz w:val="24"/>
+          <w:szCs w:val="24"/>
+        </w:rPr>
+        <w:t>FacebookDevelopers</w:t>
+      </w:r>
+      <w:proofErr w:type="spellEnd"/>
+      <w:r>
+        <w:rPr>
+          <w:rFonts w:ascii="Times New Roman" w:hAnsi="Times New Roman" w:cs="Times New Roman"/>
+          <w:iCs/>
+          <w:sz w:val="24"/>
+          <w:szCs w:val="24"/>
+        </w:rPr>
+        <w:t>, em que</w:t>
       </w:r>
       <w:r>
         <w:rPr>
@@ -2587,14 +3573,25 @@
         </w:rPr>
         <w:t xml:space="preserve"> </w:t>
       </w:r>
-      <w:r>
-        <w:rPr>
-          <w:rFonts w:ascii="Times New Roman" w:hAnsi="Times New Roman" w:cs="Times New Roman"/>
-          <w:iCs/>
-          <w:sz w:val="24"/>
-          <w:szCs w:val="24"/>
-        </w:rPr>
-        <w:t xml:space="preserve">redirecionamento para a página </w:t>
+      <w:proofErr w:type="spellStart"/>
+      <w:r>
+        <w:rPr>
+          <w:rFonts w:ascii="Times New Roman" w:hAnsi="Times New Roman" w:cs="Times New Roman"/>
+          <w:iCs/>
+          <w:sz w:val="24"/>
+          <w:szCs w:val="24"/>
+        </w:rPr>
+        <w:t>redirecionamento</w:t>
+      </w:r>
+      <w:proofErr w:type="spellEnd"/>
+      <w:r>
+        <w:rPr>
+          <w:rFonts w:ascii="Times New Roman" w:hAnsi="Times New Roman" w:cs="Times New Roman"/>
+          <w:iCs/>
+          <w:sz w:val="24"/>
+          <w:szCs w:val="24"/>
+        </w:rPr>
+        <w:t xml:space="preserve"> para a página </w:t>
       </w:r>
       <w:hyperlink r:id="rId13" w:history="1">
         <w:r>
@@ -2689,7 +3686,27 @@
           <w:sz w:val="24"/>
           <w:szCs w:val="24"/>
         </w:rPr>
-        <w:t>Aquando da associação da conta é devolvido um FacebookID, único por utilizador,</w:t>
+        <w:t xml:space="preserve">Aquando da associação da conta é devolvido um </w:t>
+      </w:r>
+      <w:proofErr w:type="spellStart"/>
+      <w:r>
+        <w:rPr>
+          <w:rFonts w:ascii="Times New Roman" w:hAnsi="Times New Roman" w:cs="Times New Roman"/>
+          <w:iCs/>
+          <w:sz w:val="24"/>
+          <w:szCs w:val="24"/>
+        </w:rPr>
+        <w:t>FacebookID</w:t>
+      </w:r>
+      <w:proofErr w:type="spellEnd"/>
+      <w:r>
+        <w:rPr>
+          <w:rFonts w:ascii="Times New Roman" w:hAnsi="Times New Roman" w:cs="Times New Roman"/>
+          <w:iCs/>
+          <w:sz w:val="24"/>
+          <w:szCs w:val="24"/>
+        </w:rPr>
+        <w:t>, único por utilizador,</w:t>
       </w:r>
       <w:r>
         <w:rPr>
@@ -2772,7 +3789,27 @@
           <w:sz w:val="24"/>
           <w:szCs w:val="24"/>
         </w:rPr>
-        <w:t>associada ao FacebookID com que se pretende dar login. Caso esta última condição não se</w:t>
+        <w:t xml:space="preserve">associada ao </w:t>
+      </w:r>
+      <w:proofErr w:type="spellStart"/>
+      <w:r>
+        <w:rPr>
+          <w:rFonts w:ascii="Times New Roman" w:hAnsi="Times New Roman" w:cs="Times New Roman"/>
+          <w:iCs/>
+          <w:sz w:val="24"/>
+          <w:szCs w:val="24"/>
+        </w:rPr>
+        <w:t>FacebookID</w:t>
+      </w:r>
+      <w:proofErr w:type="spellEnd"/>
+      <w:r>
+        <w:rPr>
+          <w:rFonts w:ascii="Times New Roman" w:hAnsi="Times New Roman" w:cs="Times New Roman"/>
+          <w:iCs/>
+          <w:sz w:val="24"/>
+          <w:szCs w:val="24"/>
+        </w:rPr>
+        <w:t xml:space="preserve"> com que se pretende dar login. Caso esta última condição não se</w:t>
       </w:r>
       <w:r>
         <w:rPr>
@@ -2813,31 +3850,41 @@
     </w:p>
     <w:p>
       <w:pPr>
-        <w:jc w:val="both"/>
-        <w:rPr>
-          <w:rFonts w:ascii="Times New Roman" w:hAnsi="Times New Roman" w:cs="Times New Roman"/>
-          <w:iCs/>
-          <w:sz w:val="24"/>
-          <w:szCs w:val="24"/>
-        </w:rPr>
-      </w:pPr>
-      <w:r>
-        <w:rPr>
-          <w:rFonts w:ascii="Times New Roman" w:hAnsi="Times New Roman" w:cs="Times New Roman"/>
-          <w:iCs/>
-          <w:sz w:val="24"/>
-          <w:szCs w:val="24"/>
-        </w:rPr>
-        <w:br/>
-      </w:r>
-      <w:r>
-        <w:rPr>
-          <w:rFonts w:ascii="Times New Roman" w:hAnsi="Times New Roman" w:cs="Times New Roman"/>
-          <w:iCs/>
-          <w:sz w:val="24"/>
-          <w:szCs w:val="24"/>
-        </w:rPr>
-        <w:br/>
+        <w:rPr>
+          <w:rFonts w:ascii="Times New Roman" w:hAnsi="Times New Roman" w:cs="Times New Roman"/>
+          <w:iCs/>
+          <w:sz w:val="24"/>
+          <w:szCs w:val="24"/>
+        </w:rPr>
+      </w:pPr>
+      <w:r>
+        <w:rPr>
+          <w:rFonts w:ascii="Times New Roman" w:hAnsi="Times New Roman" w:cs="Times New Roman"/>
+          <w:iCs/>
+          <w:sz w:val="24"/>
+          <w:szCs w:val="24"/>
+        </w:rPr>
+        <w:t xml:space="preserve">     No que diz respeito à partilha da plataforma no Facebook, quando um utilizador vota numa dada eleição este, caso já tenha a sua conta de Facebook associada, este será redirecionado para uma página onde poderá ter a opção de partilhar a plataforma no seu </w:t>
+      </w:r>
+      <w:proofErr w:type="spellStart"/>
+      <w:r>
+        <w:rPr>
+          <w:rFonts w:ascii="Times New Roman" w:hAnsi="Times New Roman" w:cs="Times New Roman"/>
+          <w:iCs/>
+          <w:sz w:val="24"/>
+          <w:szCs w:val="24"/>
+        </w:rPr>
+        <w:t>feed</w:t>
+      </w:r>
+      <w:proofErr w:type="spellEnd"/>
+      <w:r>
+        <w:rPr>
+          <w:rFonts w:ascii="Times New Roman" w:hAnsi="Times New Roman" w:cs="Times New Roman"/>
+          <w:iCs/>
+          <w:sz w:val="24"/>
+          <w:szCs w:val="24"/>
+        </w:rPr>
+        <w:t xml:space="preserve"> do Facebook.</w:t>
       </w:r>
     </w:p>
     <w:p>
@@ -2958,6 +4005,7 @@
                 <w:lang w:eastAsia="pt-PT"/>
               </w:rPr>
             </w:pPr>
+            <w:proofErr w:type="spellStart"/>
             <w:r>
               <w:rPr>
                 <w:rFonts w:ascii="Calibri" w:eastAsia="Times New Roman" w:hAnsi="Calibri" w:cs="Calibri"/>
@@ -2968,7 +4016,20 @@
                 <w:szCs w:val="28"/>
                 <w:lang w:eastAsia="pt-PT"/>
               </w:rPr>
-              <w:t>Pass/Fail</w:t>
+              <w:t>Pass</w:t>
+            </w:r>
+            <w:proofErr w:type="spellEnd"/>
+            <w:r>
+              <w:rPr>
+                <w:rFonts w:ascii="Calibri" w:eastAsia="Times New Roman" w:hAnsi="Calibri" w:cs="Calibri"/>
+                <w:b/>
+                <w:bCs/>
+                <w:color w:val="000000"/>
+                <w:sz w:val="28"/>
+                <w:szCs w:val="28"/>
+                <w:lang w:eastAsia="pt-PT"/>
+              </w:rPr>
+              <w:t>/Fail</w:t>
             </w:r>
           </w:p>
         </w:tc>
@@ -3027,6 +4088,7 @@
                 <w:lang w:eastAsia="pt-PT"/>
               </w:rPr>
             </w:pPr>
+            <w:proofErr w:type="spellStart"/>
             <w:r>
               <w:rPr>
                 <w:rFonts w:ascii="Calibri" w:eastAsia="Times New Roman" w:hAnsi="Calibri" w:cs="Calibri"/>
@@ -3037,6 +4099,7 @@
               </w:rPr>
               <w:t>Pass</w:t>
             </w:r>
+            <w:proofErr w:type="spellEnd"/>
           </w:p>
         </w:tc>
       </w:tr>
@@ -3094,6 +4157,7 @@
                 <w:lang w:eastAsia="pt-PT"/>
               </w:rPr>
             </w:pPr>
+            <w:proofErr w:type="spellStart"/>
             <w:r>
               <w:rPr>
                 <w:rFonts w:ascii="Calibri" w:eastAsia="Times New Roman" w:hAnsi="Calibri" w:cs="Calibri"/>
@@ -3104,6 +4168,7 @@
               </w:rPr>
               <w:t>Pass</w:t>
             </w:r>
+            <w:proofErr w:type="spellEnd"/>
           </w:p>
         </w:tc>
       </w:tr>
@@ -3138,7 +4203,29 @@
                 <w:szCs w:val="28"/>
                 <w:lang w:eastAsia="pt-PT"/>
               </w:rPr>
-              <w:t>Criar eleição (incl. integração com a meta 1)</w:t>
+              <w:t>Criar eleição (</w:t>
+            </w:r>
+            <w:proofErr w:type="spellStart"/>
+            <w:r>
+              <w:rPr>
+                <w:rFonts w:ascii="Calibri" w:eastAsia="Times New Roman" w:hAnsi="Calibri" w:cs="Calibri"/>
+                <w:color w:val="000000"/>
+                <w:sz w:val="28"/>
+                <w:szCs w:val="28"/>
+                <w:lang w:eastAsia="pt-PT"/>
+              </w:rPr>
+              <w:t>incl</w:t>
+            </w:r>
+            <w:proofErr w:type="spellEnd"/>
+            <w:r>
+              <w:rPr>
+                <w:rFonts w:ascii="Calibri" w:eastAsia="Times New Roman" w:hAnsi="Calibri" w:cs="Calibri"/>
+                <w:color w:val="000000"/>
+                <w:sz w:val="28"/>
+                <w:szCs w:val="28"/>
+                <w:lang w:eastAsia="pt-PT"/>
+              </w:rPr>
+              <w:t>. integração com a meta 1)</w:t>
             </w:r>
           </w:p>
         </w:tc>
@@ -3161,6 +4248,7 @@
                 <w:lang w:eastAsia="pt-PT"/>
               </w:rPr>
             </w:pPr>
+            <w:proofErr w:type="spellStart"/>
             <w:r>
               <w:rPr>
                 <w:rFonts w:ascii="Calibri" w:eastAsia="Times New Roman" w:hAnsi="Calibri" w:cs="Calibri"/>
@@ -3171,6 +4259,7 @@
               </w:rPr>
               <w:t>Pass</w:t>
             </w:r>
+            <w:proofErr w:type="spellEnd"/>
           </w:p>
         </w:tc>
       </w:tr>
@@ -3228,6 +4317,7 @@
                 <w:lang w:eastAsia="pt-PT"/>
               </w:rPr>
             </w:pPr>
+            <w:proofErr w:type="spellStart"/>
             <w:r>
               <w:rPr>
                 <w:rFonts w:ascii="Calibri" w:eastAsia="Times New Roman" w:hAnsi="Calibri" w:cs="Calibri"/>
@@ -3238,6 +4328,7 @@
               </w:rPr>
               <w:t>Pass</w:t>
             </w:r>
+            <w:proofErr w:type="spellEnd"/>
           </w:p>
         </w:tc>
       </w:tr>
@@ -3295,6 +4386,7 @@
                 <w:lang w:eastAsia="pt-PT"/>
               </w:rPr>
             </w:pPr>
+            <w:proofErr w:type="spellStart"/>
             <w:r>
               <w:rPr>
                 <w:rFonts w:ascii="Calibri" w:eastAsia="Times New Roman" w:hAnsi="Calibri" w:cs="Calibri"/>
@@ -3305,6 +4397,7 @@
               </w:rPr>
               <w:t>Pass</w:t>
             </w:r>
+            <w:proofErr w:type="spellEnd"/>
           </w:p>
         </w:tc>
       </w:tr>
@@ -3339,7 +4432,29 @@
                 <w:szCs w:val="28"/>
                 <w:lang w:eastAsia="pt-PT"/>
               </w:rPr>
-              <w:t>Adicionar mesas de voto a uma eleição (incl. integração com a meta 1)</w:t>
+              <w:t>Adicionar mesas de voto a uma eleição (</w:t>
+            </w:r>
+            <w:proofErr w:type="spellStart"/>
+            <w:r>
+              <w:rPr>
+                <w:rFonts w:ascii="Calibri" w:eastAsia="Times New Roman" w:hAnsi="Calibri" w:cs="Calibri"/>
+                <w:color w:val="000000"/>
+                <w:sz w:val="28"/>
+                <w:szCs w:val="28"/>
+                <w:lang w:eastAsia="pt-PT"/>
+              </w:rPr>
+              <w:t>incl</w:t>
+            </w:r>
+            <w:proofErr w:type="spellEnd"/>
+            <w:r>
+              <w:rPr>
+                <w:rFonts w:ascii="Calibri" w:eastAsia="Times New Roman" w:hAnsi="Calibri" w:cs="Calibri"/>
+                <w:color w:val="000000"/>
+                <w:sz w:val="28"/>
+                <w:szCs w:val="28"/>
+                <w:lang w:eastAsia="pt-PT"/>
+              </w:rPr>
+              <w:t>. integração com a meta 1)</w:t>
             </w:r>
           </w:p>
         </w:tc>
@@ -3362,6 +4477,7 @@
                 <w:lang w:eastAsia="pt-PT"/>
               </w:rPr>
             </w:pPr>
+            <w:proofErr w:type="spellStart"/>
             <w:r>
               <w:rPr>
                 <w:rFonts w:ascii="Calibri" w:eastAsia="Times New Roman" w:hAnsi="Calibri" w:cs="Calibri"/>
@@ -3372,6 +4488,7 @@
               </w:rPr>
               <w:t>Pass</w:t>
             </w:r>
+            <w:proofErr w:type="spellEnd"/>
           </w:p>
         </w:tc>
       </w:tr>
@@ -3429,6 +4546,7 @@
                 <w:lang w:eastAsia="pt-PT"/>
               </w:rPr>
             </w:pPr>
+            <w:proofErr w:type="spellStart"/>
             <w:r>
               <w:rPr>
                 <w:rFonts w:ascii="Calibri" w:eastAsia="Times New Roman" w:hAnsi="Calibri" w:cs="Calibri"/>
@@ -3439,6 +4557,7 @@
               </w:rPr>
               <w:t>Pass</w:t>
             </w:r>
+            <w:proofErr w:type="spellEnd"/>
           </w:p>
         </w:tc>
       </w:tr>
@@ -3473,7 +4592,29 @@
                 <w:szCs w:val="28"/>
                 <w:lang w:eastAsia="pt-PT"/>
               </w:rPr>
-              <w:t>Votar (incl. integração com a meta 1)</w:t>
+              <w:t>Votar (</w:t>
+            </w:r>
+            <w:proofErr w:type="spellStart"/>
+            <w:r>
+              <w:rPr>
+                <w:rFonts w:ascii="Calibri" w:eastAsia="Times New Roman" w:hAnsi="Calibri" w:cs="Calibri"/>
+                <w:color w:val="000000"/>
+                <w:sz w:val="28"/>
+                <w:szCs w:val="28"/>
+                <w:lang w:eastAsia="pt-PT"/>
+              </w:rPr>
+              <w:t>incl</w:t>
+            </w:r>
+            <w:proofErr w:type="spellEnd"/>
+            <w:r>
+              <w:rPr>
+                <w:rFonts w:ascii="Calibri" w:eastAsia="Times New Roman" w:hAnsi="Calibri" w:cs="Calibri"/>
+                <w:color w:val="000000"/>
+                <w:sz w:val="28"/>
+                <w:szCs w:val="28"/>
+                <w:lang w:eastAsia="pt-PT"/>
+              </w:rPr>
+              <w:t>. integração com a meta 1)</w:t>
             </w:r>
           </w:p>
         </w:tc>
@@ -3496,6 +4637,7 @@
                 <w:lang w:eastAsia="pt-PT"/>
               </w:rPr>
             </w:pPr>
+            <w:proofErr w:type="spellStart"/>
             <w:r>
               <w:rPr>
                 <w:rFonts w:ascii="Calibri" w:eastAsia="Times New Roman" w:hAnsi="Calibri" w:cs="Calibri"/>
@@ -3506,6 +4648,7 @@
               </w:rPr>
               <w:t>Pass</w:t>
             </w:r>
+            <w:proofErr w:type="spellEnd"/>
           </w:p>
         </w:tc>
       </w:tr>
@@ -3563,6 +4706,7 @@
                 <w:lang w:eastAsia="pt-PT"/>
               </w:rPr>
             </w:pPr>
+            <w:proofErr w:type="spellStart"/>
             <w:r>
               <w:rPr>
                 <w:rFonts w:ascii="Calibri" w:eastAsia="Times New Roman" w:hAnsi="Calibri" w:cs="Calibri"/>
@@ -3573,6 +4717,7 @@
               </w:rPr>
               <w:t>Pass</w:t>
             </w:r>
+            <w:proofErr w:type="spellEnd"/>
           </w:p>
         </w:tc>
       </w:tr>
@@ -3630,6 +4775,7 @@
                 <w:lang w:eastAsia="pt-PT"/>
               </w:rPr>
             </w:pPr>
+            <w:proofErr w:type="spellStart"/>
             <w:r>
               <w:rPr>
                 <w:rFonts w:ascii="Calibri" w:eastAsia="Times New Roman" w:hAnsi="Calibri" w:cs="Calibri"/>
@@ -3640,6 +4786,7 @@
               </w:rPr>
               <w:t>Pass</w:t>
             </w:r>
+            <w:proofErr w:type="spellEnd"/>
           </w:p>
         </w:tc>
       </w:tr>
@@ -3697,6 +4844,7 @@
                 <w:lang w:eastAsia="pt-PT"/>
               </w:rPr>
             </w:pPr>
+            <w:proofErr w:type="spellStart"/>
             <w:r>
               <w:rPr>
                 <w:rFonts w:ascii="Calibri" w:eastAsia="Times New Roman" w:hAnsi="Calibri" w:cs="Calibri"/>
@@ -3707,6 +4855,7 @@
               </w:rPr>
               <w:t>Pass</w:t>
             </w:r>
+            <w:proofErr w:type="spellEnd"/>
           </w:p>
         </w:tc>
       </w:tr>
@@ -3769,6 +4918,7 @@
                 <w:lang w:eastAsia="pt-PT"/>
               </w:rPr>
             </w:pPr>
+            <w:proofErr w:type="spellStart"/>
             <w:r>
               <w:rPr>
                 <w:rFonts w:ascii="Calibri" w:eastAsia="Times New Roman" w:hAnsi="Calibri" w:cs="Calibri"/>
@@ -3781,6 +4931,7 @@
               </w:rPr>
               <w:t>WebSockets</w:t>
             </w:r>
+            <w:proofErr w:type="spellEnd"/>
           </w:p>
         </w:tc>
         <w:tc>
@@ -3804,6 +4955,7 @@
                 <w:lang w:eastAsia="pt-PT"/>
               </w:rPr>
             </w:pPr>
+            <w:proofErr w:type="spellStart"/>
             <w:r>
               <w:rPr>
                 <w:rFonts w:ascii="Calibri" w:eastAsia="Times New Roman" w:hAnsi="Calibri" w:cs="Calibri"/>
@@ -3814,7 +4966,20 @@
                 <w:szCs w:val="28"/>
                 <w:lang w:eastAsia="pt-PT"/>
               </w:rPr>
-              <w:t>Pass/Fail</w:t>
+              <w:t>Pass</w:t>
+            </w:r>
+            <w:proofErr w:type="spellEnd"/>
+            <w:r>
+              <w:rPr>
+                <w:rFonts w:ascii="Calibri" w:eastAsia="Times New Roman" w:hAnsi="Calibri" w:cs="Calibri"/>
+                <w:b/>
+                <w:bCs/>
+                <w:color w:val="000000"/>
+                <w:sz w:val="28"/>
+                <w:szCs w:val="28"/>
+                <w:lang w:eastAsia="pt-PT"/>
+              </w:rPr>
+              <w:t>/Fail</w:t>
             </w:r>
           </w:p>
         </w:tc>
@@ -3873,6 +5038,7 @@
                 <w:lang w:eastAsia="pt-PT"/>
               </w:rPr>
             </w:pPr>
+            <w:proofErr w:type="spellStart"/>
             <w:r>
               <w:rPr>
                 <w:rFonts w:ascii="Calibri" w:eastAsia="Times New Roman" w:hAnsi="Calibri" w:cs="Calibri"/>
@@ -3883,6 +5049,7 @@
               </w:rPr>
               <w:t>Pass</w:t>
             </w:r>
+            <w:proofErr w:type="spellEnd"/>
           </w:p>
         </w:tc>
       </w:tr>
@@ -4007,6 +5174,7 @@
                 <w:lang w:eastAsia="pt-PT"/>
               </w:rPr>
             </w:pPr>
+            <w:proofErr w:type="spellStart"/>
             <w:r>
               <w:rPr>
                 <w:rFonts w:ascii="Calibri" w:eastAsia="Times New Roman" w:hAnsi="Calibri" w:cs="Calibri"/>
@@ -4017,6 +5185,7 @@
               </w:rPr>
               <w:t>Pass</w:t>
             </w:r>
+            <w:proofErr w:type="spellEnd"/>
           </w:p>
         </w:tc>
       </w:tr>
@@ -4114,6 +5283,7 @@
                 <w:lang w:eastAsia="pt-PT"/>
               </w:rPr>
             </w:pPr>
+            <w:proofErr w:type="spellStart"/>
             <w:r>
               <w:rPr>
                 <w:rFonts w:ascii="Calibri" w:eastAsia="Times New Roman" w:hAnsi="Calibri" w:cs="Calibri"/>
@@ -4124,7 +5294,20 @@
                 <w:szCs w:val="28"/>
                 <w:lang w:eastAsia="pt-PT"/>
               </w:rPr>
-              <w:t>Pass/Fail</w:t>
+              <w:t>Pass</w:t>
+            </w:r>
+            <w:proofErr w:type="spellEnd"/>
+            <w:r>
+              <w:rPr>
+                <w:rFonts w:ascii="Calibri" w:eastAsia="Times New Roman" w:hAnsi="Calibri" w:cs="Calibri"/>
+                <w:b/>
+                <w:bCs/>
+                <w:color w:val="000000"/>
+                <w:sz w:val="28"/>
+                <w:szCs w:val="28"/>
+                <w:lang w:eastAsia="pt-PT"/>
+              </w:rPr>
+              <w:t>/Fail</w:t>
             </w:r>
           </w:p>
         </w:tc>
@@ -4183,6 +5366,7 @@
                 <w:lang w:eastAsia="pt-PT"/>
               </w:rPr>
             </w:pPr>
+            <w:proofErr w:type="spellStart"/>
             <w:r>
               <w:rPr>
                 <w:rFonts w:ascii="Calibri" w:eastAsia="Times New Roman" w:hAnsi="Calibri" w:cs="Calibri"/>
@@ -4193,6 +5377,7 @@
               </w:rPr>
               <w:t>Pass</w:t>
             </w:r>
+            <w:proofErr w:type="spellEnd"/>
           </w:p>
         </w:tc>
       </w:tr>
@@ -4250,6 +5435,7 @@
                 <w:lang w:eastAsia="pt-PT"/>
               </w:rPr>
             </w:pPr>
+            <w:proofErr w:type="spellStart"/>
             <w:r>
               <w:rPr>
                 <w:rFonts w:ascii="Calibri" w:eastAsia="Times New Roman" w:hAnsi="Calibri" w:cs="Calibri"/>
@@ -4260,6 +5446,7 @@
               </w:rPr>
               <w:t>Pass</w:t>
             </w:r>
+            <w:proofErr w:type="spellEnd"/>
           </w:p>
         </w:tc>
       </w:tr>
@@ -4317,16 +5504,18 @@
                 <w:lang w:eastAsia="pt-PT"/>
               </w:rPr>
             </w:pPr>
+            <w:proofErr w:type="spellStart"/>
             <w:r>
               <w:rPr>
                 <w:rFonts w:ascii="Calibri" w:eastAsia="Times New Roman" w:hAnsi="Calibri" w:cs="Calibri"/>
-                <w:color w:val="FF0000"/>
-                <w:sz w:val="28"/>
-                <w:szCs w:val="28"/>
-                <w:lang w:eastAsia="pt-PT"/>
-              </w:rPr>
-              <w:t>Fail</w:t>
+                <w:color w:val="00B050"/>
+                <w:sz w:val="28"/>
+                <w:szCs w:val="28"/>
+                <w:lang w:eastAsia="pt-PT"/>
+              </w:rPr>
+              <w:t>Pass</w:t>
             </w:r>
+            <w:proofErr w:type="spellEnd"/>
           </w:p>
         </w:tc>
       </w:tr>

</xml_diff>